<commit_message>
Implemented generating rules of the contents of a module with the rules: - Subclass convention - Interface convention
</commit_message>
<xml_diff>
--- a/doc/validate/RuleViolationTypeKeys.docx
+++ b/doc/validate/RuleViolationTypeKeys.docx
@@ -1,12 +1,12 @@
 
 <file path=word/document.xml><?xml version="1.0" encoding="utf-8"?>
-<w:document xmlns:wpc="http://schemas.microsoft.com/office/word/2010/wordprocessingCanvas" xmlns:mc="http://schemas.openxmlformats.org/markup-compatibility/2006" xmlns:o="urn:schemas-microsoft-com:office:office" xmlns:r="http://schemas.openxmlformats.org/officeDocument/2006/relationships" xmlns:m="http://schemas.openxmlformats.org/officeDocument/2006/math" xmlns:v="urn:schemas-microsoft-com:vml" xmlns:wp14="http://schemas.microsoft.com/office/word/2010/wordprocessingDrawing" xmlns:wp="http://schemas.openxmlformats.org/drawingml/2006/wordprocessingDrawing" xmlns:w10="urn:schemas-microsoft-com:office:word" xmlns:w="http://schemas.openxmlformats.org/wordprocessingml/2006/main" xmlns:w14="http://schemas.microsoft.com/office/word/2010/wordml" xmlns:wpg="http://schemas.microsoft.com/office/word/2010/wordprocessingGroup" xmlns:wpi="http://schemas.microsoft.com/office/word/2010/wordprocessingInk" xmlns:wne="http://schemas.microsoft.com/office/word/2006/wordml" xmlns:wps="http://schemas.microsoft.com/office/word/2010/wordprocessingShape" mc:Ignorable="w14 wp14">
+<w:document xmlns:ve="http://schemas.openxmlformats.org/markup-compatibility/2006" xmlns:o="urn:schemas-microsoft-com:office:office" xmlns:r="http://schemas.openxmlformats.org/officeDocument/2006/relationships" xmlns:m="http://schemas.openxmlformats.org/officeDocument/2006/math" xmlns:v="urn:schemas-microsoft-com:vml" xmlns:wp="http://schemas.openxmlformats.org/drawingml/2006/wordprocessingDrawing" xmlns:w10="urn:schemas-microsoft-com:office:word" xmlns:w="http://schemas.openxmlformats.org/wordprocessingml/2006/main" xmlns:wne="http://schemas.microsoft.com/office/word/2006/wordml">
   <w:body>
     <w:tbl>
       <w:tblPr>
         <w:tblStyle w:val="Tabelraster"/>
         <w:tblW w:w="0" w:type="auto"/>
-        <w:tblLook w:val="04A0" w:firstRow="1" w:lastRow="0" w:firstColumn="1" w:lastColumn="0" w:noHBand="0" w:noVBand="1"/>
+        <w:tblLook w:val="04A0"/>
       </w:tblPr>
       <w:tblGrid>
         <w:gridCol w:w="4606"/>
@@ -229,7 +229,67 @@
           </w:tcPr>
           <w:p>
             <w:r>
-              <w:t>Is not allowed to use modules in a not directly lower layer (skip call rule)</w:t>
+              <w:t>Is not allowed to use modules in a not directly lower layer</w:t>
+            </w:r>
+            <w:r>
+              <w:t>s</w:t>
+            </w:r>
+            <w:r>
+              <w:t xml:space="preserve"> (skip call rule)</w:t>
+            </w:r>
+          </w:p>
+        </w:tc>
+      </w:tr>
+      <w:tr>
+        <w:tc>
+          <w:tcPr>
+            <w:tcW w:w="4606" w:type="dxa"/>
+          </w:tcPr>
+          <w:p>
+            <w:proofErr w:type="spellStart"/>
+            <w:r>
+              <w:rPr>
+                <w:lang w:val="nl-NL"/>
+              </w:rPr>
+              <w:t>InterfaceConvention</w:t>
+            </w:r>
+            <w:proofErr w:type="spellEnd"/>
+          </w:p>
+        </w:tc>
+        <w:tc>
+          <w:tcPr>
+            <w:tcW w:w="4606" w:type="dxa"/>
+          </w:tcPr>
+          <w:p>
+            <w:r>
+              <w:t>Interface convention</w:t>
+            </w:r>
+          </w:p>
+        </w:tc>
+      </w:tr>
+      <w:tr>
+        <w:tc>
+          <w:tcPr>
+            <w:tcW w:w="4606" w:type="dxa"/>
+          </w:tcPr>
+          <w:p>
+            <w:proofErr w:type="spellStart"/>
+            <w:r>
+              <w:rPr>
+                <w:lang w:val="nl-NL"/>
+              </w:rPr>
+              <w:t>SubClassConvention</w:t>
+            </w:r>
+            <w:proofErr w:type="spellEnd"/>
+          </w:p>
+        </w:tc>
+        <w:tc>
+          <w:tcPr>
+            <w:tcW w:w="4606" w:type="dxa"/>
+          </w:tcPr>
+          <w:p>
+            <w:r>
+              <w:t>Subclass convention</w:t>
             </w:r>
           </w:p>
         </w:tc>
@@ -447,7 +507,7 @@
 </file>
 
 <file path=word/styles.xml><?xml version="1.0" encoding="utf-8"?>
-<w:styles xmlns:mc="http://schemas.openxmlformats.org/markup-compatibility/2006" xmlns:r="http://schemas.openxmlformats.org/officeDocument/2006/relationships" xmlns:w="http://schemas.openxmlformats.org/wordprocessingml/2006/main" xmlns:w14="http://schemas.microsoft.com/office/word/2010/wordml" mc:Ignorable="w14">
+<w:styles xmlns:r="http://schemas.openxmlformats.org/officeDocument/2006/relationships" xmlns:w="http://schemas.openxmlformats.org/wordprocessingml/2006/main">
   <w:docDefaults>
     <w:rPrDefault>
       <w:rPr>
@@ -613,7 +673,6 @@
   <w:style w:type="character" w:default="1" w:styleId="Standaardalinea-lettertype">
     <w:name w:val="Default Paragraph Font"/>
     <w:uiPriority w:val="1"/>
-    <w:semiHidden/>
     <w:unhideWhenUsed/>
   </w:style>
   <w:style w:type="table" w:default="1" w:styleId="Standaardtabel">
@@ -621,6 +680,7 @@
     <w:uiPriority w:val="99"/>
     <w:semiHidden/>
     <w:unhideWhenUsed/>
+    <w:qFormat/>
     <w:tblPr>
       <w:tblInd w:w="0" w:type="dxa"/>
       <w:tblCellMar>

</xml_diff>

<commit_message>
Updated the ruletypekeys and violationtypekeys in documentation
</commit_message>
<xml_diff>
--- a/doc/validate/RuleViolationTypeKeys.docx
+++ b/doc/validate/RuleViolationTypeKeys.docx
@@ -2,9 +2,16 @@
 <file path=word/document.xml><?xml version="1.0" encoding="utf-8"?>
 <w:document xmlns:ve="http://schemas.openxmlformats.org/markup-compatibility/2006" xmlns:o="urn:schemas-microsoft-com:office:office" xmlns:r="http://schemas.openxmlformats.org/officeDocument/2006/relationships" xmlns:m="http://schemas.openxmlformats.org/officeDocument/2006/math" xmlns:v="urn:schemas-microsoft-com:vml" xmlns:wp="http://schemas.openxmlformats.org/drawingml/2006/wordprocessingDrawing" xmlns:w10="urn:schemas-microsoft-com:office:word" xmlns:w="http://schemas.openxmlformats.org/wordprocessingml/2006/main" xmlns:wne="http://schemas.microsoft.com/office/word/2006/wordml">
   <w:body>
+    <w:p>
+      <w:proofErr w:type="spellStart"/>
+      <w:r>
+        <w:t>Rulekeys</w:t>
+      </w:r>
+      <w:proofErr w:type="spellEnd"/>
+    </w:p>
     <w:tbl>
       <w:tblPr>
-        <w:tblStyle w:val="Tabelraster"/>
+        <w:tblStyle w:val="Lichtelijst"/>
         <w:tblW w:w="0" w:type="auto"/>
         <w:tblLook w:val="04A0"/>
       </w:tblPr>
@@ -13,8 +20,12 @@
         <w:gridCol w:w="4606"/>
       </w:tblGrid>
       <w:tr>
-        <w:tc>
-          <w:tcPr>
+        <w:trPr>
+          <w:cnfStyle w:val="100000000000"/>
+        </w:trPr>
+        <w:tc>
+          <w:tcPr>
+            <w:cnfStyle w:val="001000000000"/>
             <w:tcW w:w="4606" w:type="dxa"/>
           </w:tcPr>
           <w:p>
@@ -23,36 +34,45 @@
                 <w:lang w:val="nl-NL"/>
               </w:rPr>
             </w:pPr>
+            <w:proofErr w:type="spellStart"/>
             <w:r>
               <w:rPr>
                 <w:lang w:val="nl-NL"/>
               </w:rPr>
               <w:t>Key</w:t>
             </w:r>
-          </w:p>
-        </w:tc>
-        <w:tc>
-          <w:tcPr>
-            <w:tcW w:w="4606" w:type="dxa"/>
-          </w:tcPr>
-          <w:p>
-            <w:pPr>
+            <w:proofErr w:type="spellEnd"/>
+          </w:p>
+        </w:tc>
+        <w:tc>
+          <w:tcPr>
+            <w:tcW w:w="4606" w:type="dxa"/>
+          </w:tcPr>
+          <w:p>
+            <w:pPr>
+              <w:cnfStyle w:val="100000000000"/>
               <w:rPr>
                 <w:lang w:val="nl-NL"/>
               </w:rPr>
             </w:pPr>
+            <w:proofErr w:type="spellStart"/>
             <w:r>
               <w:rPr>
                 <w:lang w:val="nl-NL"/>
               </w:rPr>
               <w:t>Rule</w:t>
             </w:r>
-          </w:p>
-        </w:tc>
-      </w:tr>
-      <w:tr>
-        <w:tc>
-          <w:tcPr>
+            <w:proofErr w:type="spellEnd"/>
+          </w:p>
+        </w:tc>
+      </w:tr>
+      <w:tr>
+        <w:trPr>
+          <w:cnfStyle w:val="000000100000"/>
+        </w:trPr>
+        <w:tc>
+          <w:tcPr>
+            <w:cnfStyle w:val="001000000000"/>
             <w:tcW w:w="4606" w:type="dxa"/>
           </w:tcPr>
           <w:p>
@@ -61,25 +81,24 @@
                 <w:lang w:val="nl-NL"/>
               </w:rPr>
             </w:pPr>
+            <w:proofErr w:type="spellStart"/>
             <w:r>
               <w:rPr>
                 <w:lang w:val="nl-NL"/>
               </w:rPr>
-              <w:t>IsNotAllowedTo</w:t>
-            </w:r>
-            <w:r>
-              <w:rPr>
-                <w:lang w:val="nl-NL"/>
-              </w:rPr>
-              <w:t>Use</w:t>
-            </w:r>
-          </w:p>
-        </w:tc>
-        <w:tc>
-          <w:tcPr>
-            <w:tcW w:w="4606" w:type="dxa"/>
-          </w:tcPr>
-          <w:p>
+              <w:t>IsNotAllowedToUse</w:t>
+            </w:r>
+            <w:proofErr w:type="spellEnd"/>
+          </w:p>
+        </w:tc>
+        <w:tc>
+          <w:tcPr>
+            <w:tcW w:w="4606" w:type="dxa"/>
+          </w:tcPr>
+          <w:p>
+            <w:pPr>
+              <w:cnfStyle w:val="000000100000"/>
+            </w:pPr>
             <w:r>
               <w:t>Is not allowed to use</w:t>
             </w:r>
@@ -89,19 +108,25 @@
       <w:tr>
         <w:tc>
           <w:tcPr>
-            <w:tcW w:w="4606" w:type="dxa"/>
-          </w:tcPr>
-          <w:p>
+            <w:cnfStyle w:val="001000000000"/>
+            <w:tcW w:w="4606" w:type="dxa"/>
+          </w:tcPr>
+          <w:p>
+            <w:proofErr w:type="spellStart"/>
             <w:r>
               <w:t>IsAllowedToUse</w:t>
             </w:r>
-          </w:p>
-        </w:tc>
-        <w:tc>
-          <w:tcPr>
-            <w:tcW w:w="4606" w:type="dxa"/>
-          </w:tcPr>
-          <w:p>
+            <w:proofErr w:type="spellEnd"/>
+          </w:p>
+        </w:tc>
+        <w:tc>
+          <w:tcPr>
+            <w:tcW w:w="4606" w:type="dxa"/>
+          </w:tcPr>
+          <w:p>
+            <w:pPr>
+              <w:cnfStyle w:val="000000000000"/>
+            </w:pPr>
             <w:r>
               <w:t>Is allowed to use</w:t>
             </w:r>
@@ -109,21 +134,30 @@
         </w:tc>
       </w:tr>
       <w:tr>
-        <w:tc>
-          <w:tcPr>
-            <w:tcW w:w="4606" w:type="dxa"/>
-          </w:tcPr>
-          <w:p>
+        <w:trPr>
+          <w:cnfStyle w:val="000000100000"/>
+        </w:trPr>
+        <w:tc>
+          <w:tcPr>
+            <w:cnfStyle w:val="001000000000"/>
+            <w:tcW w:w="4606" w:type="dxa"/>
+          </w:tcPr>
+          <w:p>
+            <w:proofErr w:type="spellStart"/>
             <w:r>
               <w:t>IsOnlyAllowedToUse</w:t>
             </w:r>
-          </w:p>
-        </w:tc>
-        <w:tc>
-          <w:tcPr>
-            <w:tcW w:w="4606" w:type="dxa"/>
-          </w:tcPr>
-          <w:p>
+            <w:proofErr w:type="spellEnd"/>
+          </w:p>
+        </w:tc>
+        <w:tc>
+          <w:tcPr>
+            <w:tcW w:w="4606" w:type="dxa"/>
+          </w:tcPr>
+          <w:p>
+            <w:pPr>
+              <w:cnfStyle w:val="000000100000"/>
+            </w:pPr>
             <w:r>
               <w:t>Is only allowed to use</w:t>
             </w:r>
@@ -133,19 +167,25 @@
       <w:tr>
         <w:tc>
           <w:tcPr>
-            <w:tcW w:w="4606" w:type="dxa"/>
-          </w:tcPr>
-          <w:p>
+            <w:cnfStyle w:val="001000000000"/>
+            <w:tcW w:w="4606" w:type="dxa"/>
+          </w:tcPr>
+          <w:p>
+            <w:proofErr w:type="spellStart"/>
             <w:r>
               <w:t>IsOnlyModuleAllowedToUse</w:t>
             </w:r>
-          </w:p>
-        </w:tc>
-        <w:tc>
-          <w:tcPr>
-            <w:tcW w:w="4606" w:type="dxa"/>
-          </w:tcPr>
-          <w:p>
+            <w:proofErr w:type="spellEnd"/>
+          </w:p>
+        </w:tc>
+        <w:tc>
+          <w:tcPr>
+            <w:tcW w:w="4606" w:type="dxa"/>
+          </w:tcPr>
+          <w:p>
+            <w:pPr>
+              <w:cnfStyle w:val="000000000000"/>
+            </w:pPr>
             <w:r>
               <w:t>Is the only module allowed to use</w:t>
             </w:r>
@@ -153,21 +193,30 @@
         </w:tc>
       </w:tr>
       <w:tr>
-        <w:tc>
-          <w:tcPr>
-            <w:tcW w:w="4606" w:type="dxa"/>
-          </w:tcPr>
-          <w:p>
+        <w:trPr>
+          <w:cnfStyle w:val="000000100000"/>
+        </w:trPr>
+        <w:tc>
+          <w:tcPr>
+            <w:cnfStyle w:val="001000000000"/>
+            <w:tcW w:w="4606" w:type="dxa"/>
+          </w:tcPr>
+          <w:p>
+            <w:proofErr w:type="spellStart"/>
             <w:r>
               <w:t>MustUse</w:t>
             </w:r>
-          </w:p>
-        </w:tc>
-        <w:tc>
-          <w:tcPr>
-            <w:tcW w:w="4606" w:type="dxa"/>
-          </w:tcPr>
-          <w:p>
+            <w:proofErr w:type="spellEnd"/>
+          </w:p>
+        </w:tc>
+        <w:tc>
+          <w:tcPr>
+            <w:tcW w:w="4606" w:type="dxa"/>
+          </w:tcPr>
+          <w:p>
+            <w:pPr>
+              <w:cnfStyle w:val="000000100000"/>
+            </w:pPr>
             <w:r>
               <w:t>Must use</w:t>
             </w:r>
@@ -177,19 +226,25 @@
       <w:tr>
         <w:tc>
           <w:tcPr>
-            <w:tcW w:w="4606" w:type="dxa"/>
-          </w:tcPr>
-          <w:p>
+            <w:cnfStyle w:val="001000000000"/>
+            <w:tcW w:w="4606" w:type="dxa"/>
+          </w:tcPr>
+          <w:p>
+            <w:proofErr w:type="spellStart"/>
             <w:r>
               <w:t>BackCall</w:t>
             </w:r>
-          </w:p>
-        </w:tc>
-        <w:tc>
-          <w:tcPr>
-            <w:tcW w:w="4606" w:type="dxa"/>
-          </w:tcPr>
-          <w:p>
+            <w:proofErr w:type="spellEnd"/>
+          </w:p>
+        </w:tc>
+        <w:tc>
+          <w:tcPr>
+            <w:tcW w:w="4606" w:type="dxa"/>
+          </w:tcPr>
+          <w:p>
+            <w:pPr>
+              <w:cnfStyle w:val="000000000000"/>
+            </w:pPr>
             <w:r>
               <w:t>Is not allowed to use modules in higher layer (back call rule)</w:t>
             </w:r>
@@ -197,21 +252,30 @@
         </w:tc>
       </w:tr>
       <w:tr>
-        <w:tc>
-          <w:tcPr>
-            <w:tcW w:w="4606" w:type="dxa"/>
-          </w:tcPr>
-          <w:p>
+        <w:trPr>
+          <w:cnfStyle w:val="000000100000"/>
+        </w:trPr>
+        <w:tc>
+          <w:tcPr>
+            <w:cnfStyle w:val="001000000000"/>
+            <w:tcW w:w="4606" w:type="dxa"/>
+          </w:tcPr>
+          <w:p>
+            <w:proofErr w:type="spellStart"/>
             <w:r>
               <w:t>SkipCall</w:t>
             </w:r>
-          </w:p>
-        </w:tc>
-        <w:tc>
-          <w:tcPr>
-            <w:tcW w:w="4606" w:type="dxa"/>
-          </w:tcPr>
-          <w:p>
+            <w:proofErr w:type="spellEnd"/>
+          </w:p>
+        </w:tc>
+        <w:tc>
+          <w:tcPr>
+            <w:tcW w:w="4606" w:type="dxa"/>
+          </w:tcPr>
+          <w:p>
+            <w:pPr>
+              <w:cnfStyle w:val="000000100000"/>
+            </w:pPr>
             <w:r>
               <w:t>Is not allowed to use modules in a not directly lower layer</w:t>
             </w:r>
@@ -227,22 +291,28 @@
       <w:tr>
         <w:tc>
           <w:tcPr>
-            <w:tcW w:w="4606" w:type="dxa"/>
-          </w:tcPr>
-          <w:p>
+            <w:cnfStyle w:val="001000000000"/>
+            <w:tcW w:w="4606" w:type="dxa"/>
+          </w:tcPr>
+          <w:p>
+            <w:proofErr w:type="spellStart"/>
             <w:r>
               <w:rPr>
                 <w:lang w:val="nl-NL"/>
               </w:rPr>
               <w:t>InterfaceConvention</w:t>
             </w:r>
-          </w:p>
-        </w:tc>
-        <w:tc>
-          <w:tcPr>
-            <w:tcW w:w="4606" w:type="dxa"/>
-          </w:tcPr>
-          <w:p>
+            <w:proofErr w:type="spellEnd"/>
+          </w:p>
+        </w:tc>
+        <w:tc>
+          <w:tcPr>
+            <w:tcW w:w="4606" w:type="dxa"/>
+          </w:tcPr>
+          <w:p>
+            <w:pPr>
+              <w:cnfStyle w:val="000000000000"/>
+            </w:pPr>
             <w:r>
               <w:t>Interface convention</w:t>
             </w:r>
@@ -250,24 +320,33 @@
         </w:tc>
       </w:tr>
       <w:tr>
-        <w:tc>
-          <w:tcPr>
-            <w:tcW w:w="4606" w:type="dxa"/>
-          </w:tcPr>
-          <w:p>
+        <w:trPr>
+          <w:cnfStyle w:val="000000100000"/>
+        </w:trPr>
+        <w:tc>
+          <w:tcPr>
+            <w:cnfStyle w:val="001000000000"/>
+            <w:tcW w:w="4606" w:type="dxa"/>
+          </w:tcPr>
+          <w:p>
+            <w:proofErr w:type="spellStart"/>
             <w:r>
               <w:rPr>
                 <w:lang w:val="nl-NL"/>
               </w:rPr>
               <w:t>SubClassConvention</w:t>
             </w:r>
-          </w:p>
-        </w:tc>
-        <w:tc>
-          <w:tcPr>
-            <w:tcW w:w="4606" w:type="dxa"/>
-          </w:tcPr>
-          <w:p>
+            <w:proofErr w:type="spellEnd"/>
+          </w:p>
+        </w:tc>
+        <w:tc>
+          <w:tcPr>
+            <w:tcW w:w="4606" w:type="dxa"/>
+          </w:tcPr>
+          <w:p>
+            <w:pPr>
+              <w:cnfStyle w:val="000000100000"/>
+            </w:pPr>
             <w:r>
               <w:t>Subclass convention</w:t>
             </w:r>
@@ -277,126 +356,625 @@
       <w:tr>
         <w:tc>
           <w:tcPr>
-            <w:tcW w:w="4606" w:type="dxa"/>
-          </w:tcPr>
-          <w:p>
+            <w:cnfStyle w:val="001000000000"/>
+            <w:tcW w:w="4606" w:type="dxa"/>
+          </w:tcPr>
+          <w:p>
+            <w:pPr>
+              <w:rPr>
+                <w:lang w:val="nl-NL"/>
+              </w:rPr>
+            </w:pPr>
+            <w:proofErr w:type="spellStart"/>
+            <w:r>
+              <w:rPr>
+                <w:lang w:val="nl-NL"/>
+              </w:rPr>
+              <w:t>NamingConvention</w:t>
+            </w:r>
+            <w:proofErr w:type="spellEnd"/>
+          </w:p>
+        </w:tc>
+        <w:tc>
+          <w:tcPr>
+            <w:tcW w:w="4606" w:type="dxa"/>
+          </w:tcPr>
+          <w:p>
+            <w:pPr>
+              <w:cnfStyle w:val="000000000000"/>
+            </w:pPr>
+            <w:r>
+              <w:t>Naming convention</w:t>
+            </w:r>
+          </w:p>
+        </w:tc>
+      </w:tr>
+      <w:tr>
+        <w:trPr>
+          <w:cnfStyle w:val="000000100000"/>
+        </w:trPr>
+        <w:tc>
+          <w:tcPr>
+            <w:cnfStyle w:val="001000000000"/>
+            <w:tcW w:w="4606" w:type="dxa"/>
+          </w:tcPr>
+          <w:p>
+            <w:pPr>
+              <w:rPr>
+                <w:lang w:val="nl-NL"/>
+              </w:rPr>
+            </w:pPr>
+            <w:proofErr w:type="spellStart"/>
+            <w:r>
+              <w:rPr>
+                <w:lang w:val="nl-NL"/>
+              </w:rPr>
+              <w:t>VisibilityConvention</w:t>
+            </w:r>
+            <w:proofErr w:type="spellEnd"/>
+          </w:p>
+        </w:tc>
+        <w:tc>
+          <w:tcPr>
+            <w:tcW w:w="4606" w:type="dxa"/>
+          </w:tcPr>
+          <w:p>
+            <w:pPr>
+              <w:cnfStyle w:val="000000100000"/>
+            </w:pPr>
+            <w:r>
+              <w:t>Visibility convention</w:t>
+            </w:r>
+          </w:p>
+        </w:tc>
+      </w:tr>
+    </w:tbl>
+    <w:p/>
+    <w:p>
+      <w:proofErr w:type="spellStart"/>
+      <w:r>
+        <w:t>Violationtypekeys</w:t>
+      </w:r>
+      <w:proofErr w:type="spellEnd"/>
+      <w:r>
+        <w:t xml:space="preserve"> Java</w:t>
+      </w:r>
+    </w:p>
+    <w:tbl>
+      <w:tblPr>
+        <w:tblStyle w:val="Lichtelijst"/>
+        <w:tblW w:w="0" w:type="auto"/>
+        <w:tblLook w:val="04A0"/>
+      </w:tblPr>
+      <w:tblGrid>
+        <w:gridCol w:w="4606"/>
+        <w:gridCol w:w="4606"/>
+      </w:tblGrid>
+      <w:tr>
+        <w:trPr>
+          <w:cnfStyle w:val="100000000000"/>
+        </w:trPr>
+        <w:tc>
+          <w:tcPr>
+            <w:cnfStyle w:val="001000000000"/>
+            <w:tcW w:w="4606" w:type="dxa"/>
+          </w:tcPr>
+          <w:p>
+            <w:r>
+              <w:t>Key</w:t>
+            </w:r>
+          </w:p>
+        </w:tc>
+        <w:tc>
+          <w:tcPr>
+            <w:tcW w:w="4606" w:type="dxa"/>
+          </w:tcPr>
+          <w:p>
+            <w:pPr>
+              <w:jc w:val="both"/>
+              <w:cnfStyle w:val="100000000000"/>
+            </w:pPr>
+            <w:proofErr w:type="spellStart"/>
+            <w:r>
+              <w:t>Violationtype</w:t>
+            </w:r>
+            <w:proofErr w:type="spellEnd"/>
+          </w:p>
+        </w:tc>
+      </w:tr>
+      <w:tr>
+        <w:trPr>
+          <w:cnfStyle w:val="000000100000"/>
+        </w:trPr>
+        <w:tc>
+          <w:tcPr>
+            <w:cnfStyle w:val="001000000000"/>
+            <w:tcW w:w="4606" w:type="dxa"/>
+          </w:tcPr>
+          <w:p>
+            <w:proofErr w:type="spellStart"/>
             <w:r>
               <w:t>InvocMethod</w:t>
             </w:r>
-          </w:p>
-        </w:tc>
-        <w:tc>
-          <w:tcPr>
-            <w:tcW w:w="4606" w:type="dxa"/>
-          </w:tcPr>
-          <w:p>
-            <w:pPr>
-              <w:ind w:firstLine="708"/>
-            </w:pPr>
-          </w:p>
-        </w:tc>
-      </w:tr>
-      <w:tr>
-        <w:tc>
-          <w:tcPr>
-            <w:tcW w:w="4606" w:type="dxa"/>
-          </w:tcPr>
-          <w:p>
+            <w:proofErr w:type="spellEnd"/>
+          </w:p>
+        </w:tc>
+        <w:tc>
+          <w:tcPr>
+            <w:tcW w:w="4606" w:type="dxa"/>
+          </w:tcPr>
+          <w:p>
+            <w:pPr>
+              <w:cnfStyle w:val="000000100000"/>
+            </w:pPr>
+            <w:r>
+              <w:t>Invocation of a method</w:t>
+            </w:r>
+          </w:p>
+        </w:tc>
+      </w:tr>
+      <w:tr>
+        <w:tc>
+          <w:tcPr>
+            <w:cnfStyle w:val="001000000000"/>
+            <w:tcW w:w="4606" w:type="dxa"/>
+          </w:tcPr>
+          <w:p>
+            <w:proofErr w:type="spellStart"/>
             <w:r>
               <w:t>InvocConstructor</w:t>
             </w:r>
-          </w:p>
-        </w:tc>
-        <w:tc>
-          <w:tcPr>
-            <w:tcW w:w="4606" w:type="dxa"/>
-          </w:tcPr>
-          <w:p/>
-        </w:tc>
-      </w:tr>
-      <w:tr>
-        <w:tc>
-          <w:tcPr>
-            <w:tcW w:w="4606" w:type="dxa"/>
-          </w:tcPr>
-          <w:p>
+            <w:proofErr w:type="spellEnd"/>
+          </w:p>
+        </w:tc>
+        <w:tc>
+          <w:tcPr>
+            <w:tcW w:w="4606" w:type="dxa"/>
+          </w:tcPr>
+          <w:p>
+            <w:pPr>
+              <w:cnfStyle w:val="000000000000"/>
+            </w:pPr>
+            <w:r>
+              <w:t>Invocation of a constructor</w:t>
+            </w:r>
+          </w:p>
+        </w:tc>
+      </w:tr>
+      <w:tr>
+        <w:trPr>
+          <w:cnfStyle w:val="000000100000"/>
+        </w:trPr>
+        <w:tc>
+          <w:tcPr>
+            <w:cnfStyle w:val="001000000000"/>
+            <w:tcW w:w="4606" w:type="dxa"/>
+          </w:tcPr>
+          <w:p>
+            <w:proofErr w:type="spellStart"/>
             <w:r>
               <w:t>AccessPropertyOrField</w:t>
             </w:r>
-          </w:p>
-        </w:tc>
-        <w:tc>
-          <w:tcPr>
-            <w:tcW w:w="4606" w:type="dxa"/>
-          </w:tcPr>
-          <w:p/>
-        </w:tc>
-      </w:tr>
-      <w:tr>
-        <w:tc>
-          <w:tcPr>
+            <w:proofErr w:type="spellEnd"/>
+          </w:p>
+        </w:tc>
+        <w:tc>
+          <w:tcPr>
+            <w:tcW w:w="4606" w:type="dxa"/>
+          </w:tcPr>
+          <w:p>
+            <w:pPr>
+              <w:cnfStyle w:val="000000100000"/>
+            </w:pPr>
+            <w:r>
+              <w:t>Access of a property or field</w:t>
+            </w:r>
+          </w:p>
+        </w:tc>
+      </w:tr>
+      <w:tr>
+        <w:tc>
+          <w:tcPr>
+            <w:cnfStyle w:val="001000000000"/>
+            <w:tcW w:w="4606" w:type="dxa"/>
+          </w:tcPr>
+          <w:p>
+            <w:proofErr w:type="spellStart"/>
+            <w:r>
+              <w:t>ExtendsConcrete</w:t>
+            </w:r>
+            <w:proofErr w:type="spellEnd"/>
+          </w:p>
+        </w:tc>
+        <w:tc>
+          <w:tcPr>
+            <w:tcW w:w="4606" w:type="dxa"/>
+          </w:tcPr>
+          <w:p>
+            <w:pPr>
+              <w:cnfStyle w:val="000000000000"/>
+            </w:pPr>
+            <w:r>
+              <w:t>Extending an abstract class</w:t>
+            </w:r>
+          </w:p>
+        </w:tc>
+      </w:tr>
+      <w:tr>
+        <w:trPr>
+          <w:cnfStyle w:val="000000100000"/>
+        </w:trPr>
+        <w:tc>
+          <w:tcPr>
+            <w:cnfStyle w:val="001000000000"/>
+            <w:tcW w:w="4606" w:type="dxa"/>
+          </w:tcPr>
+          <w:p>
+            <w:proofErr w:type="spellStart"/>
+            <w:r>
+              <w:t>ExtendsAbstract</w:t>
+            </w:r>
+            <w:proofErr w:type="spellEnd"/>
+          </w:p>
+        </w:tc>
+        <w:tc>
+          <w:tcPr>
+            <w:tcW w:w="4606" w:type="dxa"/>
+          </w:tcPr>
+          <w:p>
+            <w:pPr>
+              <w:cnfStyle w:val="000000100000"/>
+            </w:pPr>
+            <w:r>
+              <w:t>Extending a concrete class</w:t>
+            </w:r>
+          </w:p>
+        </w:tc>
+      </w:tr>
+      <w:tr>
+        <w:tc>
+          <w:tcPr>
+            <w:cnfStyle w:val="001000000000"/>
+            <w:tcW w:w="4606" w:type="dxa"/>
+          </w:tcPr>
+          <w:p>
+            <w:proofErr w:type="spellStart"/>
+            <w:r>
+              <w:t>ExtendsLibrary</w:t>
+            </w:r>
+            <w:proofErr w:type="spellEnd"/>
+          </w:p>
+        </w:tc>
+        <w:tc>
+          <w:tcPr>
+            <w:tcW w:w="4606" w:type="dxa"/>
+          </w:tcPr>
+          <w:p>
+            <w:pPr>
+              <w:cnfStyle w:val="000000000000"/>
+            </w:pPr>
+            <w:r>
+              <w:t>Extending a library</w:t>
+            </w:r>
+          </w:p>
+        </w:tc>
+      </w:tr>
+      <w:tr>
+        <w:trPr>
+          <w:cnfStyle w:val="000000100000"/>
+        </w:trPr>
+        <w:tc>
+          <w:tcPr>
+            <w:cnfStyle w:val="001000000000"/>
+            <w:tcW w:w="4606" w:type="dxa"/>
+          </w:tcPr>
+          <w:p>
+            <w:r>
+              <w:t>Implements</w:t>
+            </w:r>
+          </w:p>
+        </w:tc>
+        <w:tc>
+          <w:tcPr>
+            <w:tcW w:w="4606" w:type="dxa"/>
+          </w:tcPr>
+          <w:p>
+            <w:pPr>
+              <w:cnfStyle w:val="000000100000"/>
+            </w:pPr>
+            <w:r>
+              <w:t>Implements</w:t>
+            </w:r>
+          </w:p>
+        </w:tc>
+      </w:tr>
+      <w:tr>
+        <w:tc>
+          <w:tcPr>
+            <w:cnfStyle w:val="001000000000"/>
+            <w:tcW w:w="4606" w:type="dxa"/>
+          </w:tcPr>
+          <w:p>
+            <w:r>
+              <w:t>Declaration</w:t>
+            </w:r>
+          </w:p>
+        </w:tc>
+        <w:tc>
+          <w:tcPr>
+            <w:tcW w:w="4606" w:type="dxa"/>
+          </w:tcPr>
+          <w:p>
+            <w:pPr>
+              <w:cnfStyle w:val="000000000000"/>
+            </w:pPr>
+            <w:r>
+              <w:t>Declaration</w:t>
+            </w:r>
+          </w:p>
+        </w:tc>
+      </w:tr>
+      <w:tr>
+        <w:trPr>
+          <w:cnfStyle w:val="000000100000"/>
+        </w:trPr>
+        <w:tc>
+          <w:tcPr>
+            <w:cnfStyle w:val="001000000000"/>
+            <w:tcW w:w="4606" w:type="dxa"/>
+          </w:tcPr>
+          <w:p>
+            <w:r>
+              <w:t>Annotation</w:t>
+            </w:r>
+          </w:p>
+        </w:tc>
+        <w:tc>
+          <w:tcPr>
+            <w:tcW w:w="4606" w:type="dxa"/>
+          </w:tcPr>
+          <w:p>
+            <w:pPr>
+              <w:cnfStyle w:val="000000100000"/>
+            </w:pPr>
+            <w:r>
+              <w:t>Annotation</w:t>
+            </w:r>
+          </w:p>
+        </w:tc>
+      </w:tr>
+      <w:tr>
+        <w:tc>
+          <w:tcPr>
+            <w:cnfStyle w:val="001000000000"/>
+            <w:tcW w:w="4606" w:type="dxa"/>
+          </w:tcPr>
+          <w:p>
+            <w:r>
+              <w:t>Import</w:t>
+            </w:r>
+          </w:p>
+        </w:tc>
+        <w:tc>
+          <w:tcPr>
+            <w:tcW w:w="4606" w:type="dxa"/>
+          </w:tcPr>
+          <w:p>
+            <w:pPr>
+              <w:cnfStyle w:val="000000000000"/>
+            </w:pPr>
+            <w:r>
+              <w:t>Import</w:t>
+            </w:r>
+          </w:p>
+        </w:tc>
+      </w:tr>
+      <w:tr>
+        <w:trPr>
+          <w:cnfStyle w:val="000000100000"/>
+        </w:trPr>
+        <w:tc>
+          <w:tcPr>
+            <w:cnfStyle w:val="001000000000"/>
+            <w:tcW w:w="4606" w:type="dxa"/>
+          </w:tcPr>
+          <w:p>
+            <w:r>
+              <w:t>Exception</w:t>
+            </w:r>
+          </w:p>
+        </w:tc>
+        <w:tc>
+          <w:tcPr>
+            <w:tcW w:w="4606" w:type="dxa"/>
+          </w:tcPr>
+          <w:p>
+            <w:pPr>
+              <w:cnfStyle w:val="000000100000"/>
+            </w:pPr>
+            <w:r>
+              <w:t>Exceptions</w:t>
+            </w:r>
+          </w:p>
+        </w:tc>
+      </w:tr>
+    </w:tbl>
+    <w:p/>
+    <w:p>
+      <w:proofErr w:type="spellStart"/>
+      <w:r>
+        <w:t>Violationtypekeys</w:t>
+      </w:r>
+      <w:proofErr w:type="spellEnd"/>
+      <w:r>
+        <w:t xml:space="preserve"> C#</w:t>
+      </w:r>
+    </w:p>
+    <w:tbl>
+      <w:tblPr>
+        <w:tblStyle w:val="Lichtelijst"/>
+        <w:tblW w:w="0" w:type="auto"/>
+        <w:tblLook w:val="04A0"/>
+      </w:tblPr>
+      <w:tblGrid>
+        <w:gridCol w:w="4606"/>
+        <w:gridCol w:w="4606"/>
+      </w:tblGrid>
+      <w:tr>
+        <w:trPr>
+          <w:cnfStyle w:val="100000000000"/>
+        </w:trPr>
+        <w:tc>
+          <w:tcPr>
+            <w:cnfStyle w:val="001000000000"/>
+            <w:tcW w:w="4606" w:type="dxa"/>
+          </w:tcPr>
+          <w:p>
+            <w:r>
+              <w:t>Key</w:t>
+            </w:r>
+          </w:p>
+        </w:tc>
+        <w:tc>
+          <w:tcPr>
+            <w:tcW w:w="4606" w:type="dxa"/>
+          </w:tcPr>
+          <w:p>
+            <w:pPr>
+              <w:jc w:val="both"/>
+              <w:cnfStyle w:val="100000000000"/>
+            </w:pPr>
+            <w:proofErr w:type="spellStart"/>
+            <w:r>
+              <w:t>Violationtype</w:t>
+            </w:r>
+            <w:proofErr w:type="spellEnd"/>
+          </w:p>
+        </w:tc>
+      </w:tr>
+      <w:tr>
+        <w:trPr>
+          <w:cnfStyle w:val="000000100000"/>
+        </w:trPr>
+        <w:tc>
+          <w:tcPr>
+            <w:cnfStyle w:val="001000000000"/>
+            <w:tcW w:w="4606" w:type="dxa"/>
+          </w:tcPr>
+          <w:p>
+            <w:proofErr w:type="spellStart"/>
+            <w:r>
+              <w:t>InvocMethod</w:t>
+            </w:r>
+            <w:proofErr w:type="spellEnd"/>
+          </w:p>
+        </w:tc>
+        <w:tc>
+          <w:tcPr>
+            <w:tcW w:w="4606" w:type="dxa"/>
+          </w:tcPr>
+          <w:p>
+            <w:pPr>
+              <w:cnfStyle w:val="000000100000"/>
+            </w:pPr>
+            <w:r>
+              <w:t>Invocation of a method</w:t>
+            </w:r>
+          </w:p>
+        </w:tc>
+      </w:tr>
+      <w:tr>
+        <w:tc>
+          <w:tcPr>
+            <w:cnfStyle w:val="001000000000"/>
+            <w:tcW w:w="4606" w:type="dxa"/>
+          </w:tcPr>
+          <w:p>
+            <w:proofErr w:type="spellStart"/>
+            <w:r>
+              <w:t>InvocConstructor</w:t>
+            </w:r>
+            <w:proofErr w:type="spellEnd"/>
+          </w:p>
+        </w:tc>
+        <w:tc>
+          <w:tcPr>
+            <w:tcW w:w="4606" w:type="dxa"/>
+          </w:tcPr>
+          <w:p>
+            <w:pPr>
+              <w:cnfStyle w:val="000000000000"/>
+            </w:pPr>
+            <w:r>
+              <w:t>Invocation of a constructor</w:t>
+            </w:r>
+          </w:p>
+        </w:tc>
+      </w:tr>
+      <w:tr>
+        <w:trPr>
+          <w:cnfStyle w:val="000000100000"/>
+        </w:trPr>
+        <w:tc>
+          <w:tcPr>
+            <w:cnfStyle w:val="001000000000"/>
+            <w:tcW w:w="4606" w:type="dxa"/>
+          </w:tcPr>
+          <w:p>
+            <w:proofErr w:type="spellStart"/>
+            <w:r>
+              <w:t>AccessPropertyOrField</w:t>
+            </w:r>
+            <w:proofErr w:type="spellEnd"/>
+          </w:p>
+        </w:tc>
+        <w:tc>
+          <w:tcPr>
+            <w:tcW w:w="4606" w:type="dxa"/>
+          </w:tcPr>
+          <w:p>
+            <w:pPr>
+              <w:cnfStyle w:val="000000100000"/>
+            </w:pPr>
+            <w:r>
+              <w:t>Access of a property or field</w:t>
+            </w:r>
+          </w:p>
+        </w:tc>
+      </w:tr>
+      <w:tr>
+        <w:tc>
+          <w:tcPr>
+            <w:cnfStyle w:val="001000000000"/>
             <w:tcW w:w="4606" w:type="dxa"/>
           </w:tcPr>
           <w:p>
             <w:r>
               <w:t>Extends</w:t>
             </w:r>
-            <w:r>
-              <w:t>Concrete</w:t>
-            </w:r>
-          </w:p>
-        </w:tc>
-        <w:tc>
-          <w:tcPr>
-            <w:tcW w:w="4606" w:type="dxa"/>
-          </w:tcPr>
-          <w:p/>
-        </w:tc>
-      </w:tr>
-      <w:tr>
-        <w:tc>
-          <w:tcPr>
-            <w:tcW w:w="4606" w:type="dxa"/>
-          </w:tcPr>
-          <w:p>
-            <w:r>
-              <w:t>Extends</w:t>
-            </w:r>
-            <w:r>
-              <w:t>Abstract</w:t>
-            </w:r>
-            <w:bookmarkStart w:id="0" w:name="_GoBack"/>
-            <w:bookmarkEnd w:id="0"/>
-          </w:p>
-        </w:tc>
-        <w:tc>
-          <w:tcPr>
-            <w:tcW w:w="4606" w:type="dxa"/>
-          </w:tcPr>
-          <w:p/>
-        </w:tc>
-      </w:tr>
-      <w:tr>
-        <w:tc>
-          <w:tcPr>
-            <w:tcW w:w="4606" w:type="dxa"/>
-          </w:tcPr>
-          <w:p>
-            <w:r>
-              <w:t>ExtendsLibrary</w:t>
-            </w:r>
-          </w:p>
-        </w:tc>
-        <w:tc>
-          <w:tcPr>
-            <w:tcW w:w="4606" w:type="dxa"/>
-          </w:tcPr>
-          <w:p/>
-        </w:tc>
-      </w:tr>
-      <w:tr>
-        <w:tc>
-          <w:tcPr>
+          </w:p>
+        </w:tc>
+        <w:tc>
+          <w:tcPr>
+            <w:tcW w:w="4606" w:type="dxa"/>
+          </w:tcPr>
+          <w:p>
+            <w:pPr>
+              <w:cnfStyle w:val="000000000000"/>
+            </w:pPr>
+            <w:r>
+              <w:t>Extending a class</w:t>
+            </w:r>
+          </w:p>
+        </w:tc>
+      </w:tr>
+      <w:tr>
+        <w:trPr>
+          <w:cnfStyle w:val="000000100000"/>
+        </w:trPr>
+        <w:tc>
+          <w:tcPr>
+            <w:cnfStyle w:val="001000000000"/>
             <w:tcW w:w="4606" w:type="dxa"/>
           </w:tcPr>
           <w:p>
@@ -409,12 +987,20 @@
           <w:tcPr>
             <w:tcW w:w="4606" w:type="dxa"/>
           </w:tcPr>
-          <w:p/>
-        </w:tc>
-      </w:tr>
-      <w:tr>
-        <w:tc>
-          <w:tcPr>
+          <w:p>
+            <w:pPr>
+              <w:cnfStyle w:val="000000100000"/>
+            </w:pPr>
+            <w:r>
+              <w:t>Implements</w:t>
+            </w:r>
+          </w:p>
+        </w:tc>
+      </w:tr>
+      <w:tr>
+        <w:tc>
+          <w:tcPr>
+            <w:cnfStyle w:val="001000000000"/>
             <w:tcW w:w="4606" w:type="dxa"/>
           </w:tcPr>
           <w:p>
@@ -427,12 +1013,23 @@
           <w:tcPr>
             <w:tcW w:w="4606" w:type="dxa"/>
           </w:tcPr>
-          <w:p/>
-        </w:tc>
-      </w:tr>
-      <w:tr>
-        <w:tc>
-          <w:tcPr>
+          <w:p>
+            <w:pPr>
+              <w:cnfStyle w:val="000000000000"/>
+            </w:pPr>
+            <w:r>
+              <w:t>Declaration</w:t>
+            </w:r>
+          </w:p>
+        </w:tc>
+      </w:tr>
+      <w:tr>
+        <w:trPr>
+          <w:cnfStyle w:val="000000100000"/>
+        </w:trPr>
+        <w:tc>
+          <w:tcPr>
+            <w:cnfStyle w:val="001000000000"/>
             <w:tcW w:w="4606" w:type="dxa"/>
           </w:tcPr>
           <w:p>
@@ -445,12 +1042,20 @@
           <w:tcPr>
             <w:tcW w:w="4606" w:type="dxa"/>
           </w:tcPr>
-          <w:p/>
-        </w:tc>
-      </w:tr>
-      <w:tr>
-        <w:tc>
-          <w:tcPr>
+          <w:p>
+            <w:pPr>
+              <w:cnfStyle w:val="000000100000"/>
+            </w:pPr>
+            <w:r>
+              <w:t>Annotation</w:t>
+            </w:r>
+          </w:p>
+        </w:tc>
+      </w:tr>
+      <w:tr>
+        <w:tc>
+          <w:tcPr>
+            <w:cnfStyle w:val="001000000000"/>
             <w:tcW w:w="4606" w:type="dxa"/>
           </w:tcPr>
           <w:p>
@@ -463,12 +1068,23 @@
           <w:tcPr>
             <w:tcW w:w="4606" w:type="dxa"/>
           </w:tcPr>
-          <w:p/>
-        </w:tc>
-      </w:tr>
-      <w:tr>
-        <w:tc>
-          <w:tcPr>
+          <w:p>
+            <w:pPr>
+              <w:cnfStyle w:val="000000000000"/>
+            </w:pPr>
+            <w:r>
+              <w:t>Import</w:t>
+            </w:r>
+          </w:p>
+        </w:tc>
+      </w:tr>
+      <w:tr>
+        <w:trPr>
+          <w:cnfStyle w:val="000000100000"/>
+        </w:trPr>
+        <w:tc>
+          <w:tcPr>
+            <w:cnfStyle w:val="001000000000"/>
             <w:tcW w:w="4606" w:type="dxa"/>
           </w:tcPr>
           <w:p>
@@ -481,7 +1097,40 @@
           <w:tcPr>
             <w:tcW w:w="4606" w:type="dxa"/>
           </w:tcPr>
-          <w:p/>
+          <w:p>
+            <w:pPr>
+              <w:cnfStyle w:val="000000100000"/>
+            </w:pPr>
+            <w:r>
+              <w:t>Exceptions</w:t>
+            </w:r>
+          </w:p>
+        </w:tc>
+      </w:tr>
+      <w:tr>
+        <w:tc>
+          <w:tcPr>
+            <w:cnfStyle w:val="001000000000"/>
+            <w:tcW w:w="4606" w:type="dxa"/>
+          </w:tcPr>
+          <w:p>
+            <w:r>
+              <w:t>Delegate</w:t>
+            </w:r>
+          </w:p>
+        </w:tc>
+        <w:tc>
+          <w:tcPr>
+            <w:tcW w:w="4606" w:type="dxa"/>
+          </w:tcPr>
+          <w:p>
+            <w:pPr>
+              <w:cnfStyle w:val="000000000000"/>
+            </w:pPr>
+            <w:r>
+              <w:t>Delegate</w:t>
+            </w:r>
+          </w:p>
         </w:tc>
       </w:tr>
     </w:tbl>
@@ -713,6 +1362,98 @@
         <w:right w:w="108" w:type="dxa"/>
       </w:tblCellMar>
     </w:tblPr>
+  </w:style>
+  <w:style w:type="table" w:styleId="Lichtelijst">
+    <w:name w:val="Light List"/>
+    <w:basedOn w:val="Standaardtabel"/>
+    <w:uiPriority w:val="61"/>
+    <w:rsid w:val="00D7598D"/>
+    <w:pPr>
+      <w:spacing w:after="0" w:line="240" w:lineRule="auto"/>
+    </w:pPr>
+    <w:tblPr>
+      <w:tblStyleRowBandSize w:val="1"/>
+      <w:tblStyleColBandSize w:val="1"/>
+      <w:tblInd w:w="0" w:type="dxa"/>
+      <w:tblBorders>
+        <w:top w:val="single" w:sz="8" w:space="0" w:color="000000" w:themeColor="text1"/>
+        <w:left w:val="single" w:sz="8" w:space="0" w:color="000000" w:themeColor="text1"/>
+        <w:bottom w:val="single" w:sz="8" w:space="0" w:color="000000" w:themeColor="text1"/>
+        <w:right w:val="single" w:sz="8" w:space="0" w:color="000000" w:themeColor="text1"/>
+      </w:tblBorders>
+      <w:tblCellMar>
+        <w:top w:w="0" w:type="dxa"/>
+        <w:left w:w="108" w:type="dxa"/>
+        <w:bottom w:w="0" w:type="dxa"/>
+        <w:right w:w="108" w:type="dxa"/>
+      </w:tblCellMar>
+    </w:tblPr>
+    <w:tblStylePr w:type="firstRow">
+      <w:pPr>
+        <w:spacing w:before="0" w:after="0" w:line="240" w:lineRule="auto"/>
+      </w:pPr>
+      <w:rPr>
+        <w:b/>
+        <w:bCs/>
+        <w:color w:val="FFFFFF" w:themeColor="background1"/>
+      </w:rPr>
+      <w:tblPr/>
+      <w:tcPr>
+        <w:shd w:val="clear" w:color="auto" w:fill="000000" w:themeFill="text1"/>
+      </w:tcPr>
+    </w:tblStylePr>
+    <w:tblStylePr w:type="lastRow">
+      <w:pPr>
+        <w:spacing w:before="0" w:after="0" w:line="240" w:lineRule="auto"/>
+      </w:pPr>
+      <w:rPr>
+        <w:b/>
+        <w:bCs/>
+      </w:rPr>
+      <w:tblPr/>
+      <w:tcPr>
+        <w:tcBorders>
+          <w:top w:val="double" w:sz="6" w:space="0" w:color="000000" w:themeColor="text1"/>
+          <w:left w:val="single" w:sz="8" w:space="0" w:color="000000" w:themeColor="text1"/>
+          <w:bottom w:val="single" w:sz="8" w:space="0" w:color="000000" w:themeColor="text1"/>
+          <w:right w:val="single" w:sz="8" w:space="0" w:color="000000" w:themeColor="text1"/>
+        </w:tcBorders>
+      </w:tcPr>
+    </w:tblStylePr>
+    <w:tblStylePr w:type="firstCol">
+      <w:rPr>
+        <w:b/>
+        <w:bCs/>
+      </w:rPr>
+    </w:tblStylePr>
+    <w:tblStylePr w:type="lastCol">
+      <w:rPr>
+        <w:b/>
+        <w:bCs/>
+      </w:rPr>
+    </w:tblStylePr>
+    <w:tblStylePr w:type="band1Vert">
+      <w:tblPr/>
+      <w:tcPr>
+        <w:tcBorders>
+          <w:top w:val="single" w:sz="8" w:space="0" w:color="000000" w:themeColor="text1"/>
+          <w:left w:val="single" w:sz="8" w:space="0" w:color="000000" w:themeColor="text1"/>
+          <w:bottom w:val="single" w:sz="8" w:space="0" w:color="000000" w:themeColor="text1"/>
+          <w:right w:val="single" w:sz="8" w:space="0" w:color="000000" w:themeColor="text1"/>
+        </w:tcBorders>
+      </w:tcPr>
+    </w:tblStylePr>
+    <w:tblStylePr w:type="band1Horz">
+      <w:tblPr/>
+      <w:tcPr>
+        <w:tcBorders>
+          <w:top w:val="single" w:sz="8" w:space="0" w:color="000000" w:themeColor="text1"/>
+          <w:left w:val="single" w:sz="8" w:space="0" w:color="000000" w:themeColor="text1"/>
+          <w:bottom w:val="single" w:sz="8" w:space="0" w:color="000000" w:themeColor="text1"/>
+          <w:right w:val="single" w:sz="8" w:space="0" w:color="000000" w:themeColor="text1"/>
+        </w:tcBorders>
+      </w:tcPr>
+    </w:tblStylePr>
   </w:style>
 </w:styles>
 </file>

</xml_diff>

<commit_message>
Updated documentation from Analyse Java and added new violationTypeKey/dependencyType for Java: ExtendsInterface
</commit_message>
<xml_diff>
--- a/doc/validate/RuleViolationTypeKeys.docx
+++ b/doc/validate/RuleViolationTypeKeys.docx
@@ -1,19 +1,17 @@
 
 <file path=word/document.xml><?xml version="1.0" encoding="utf-8"?>
-<w:document xmlns:ve="http://schemas.openxmlformats.org/markup-compatibility/2006" xmlns:o="urn:schemas-microsoft-com:office:office" xmlns:r="http://schemas.openxmlformats.org/officeDocument/2006/relationships" xmlns:m="http://schemas.openxmlformats.org/officeDocument/2006/math" xmlns:v="urn:schemas-microsoft-com:vml" xmlns:wp="http://schemas.openxmlformats.org/drawingml/2006/wordprocessingDrawing" xmlns:w10="urn:schemas-microsoft-com:office:word" xmlns:w="http://schemas.openxmlformats.org/wordprocessingml/2006/main" xmlns:wne="http://schemas.microsoft.com/office/word/2006/wordml">
+<w:document xmlns:wpc="http://schemas.microsoft.com/office/word/2010/wordprocessingCanvas" xmlns:mo="http://schemas.microsoft.com/office/mac/office/2008/main" xmlns:mc="http://schemas.openxmlformats.org/markup-compatibility/2006" xmlns:mv="urn:schemas-microsoft-com:mac:vml" xmlns:o="urn:schemas-microsoft-com:office:office" xmlns:r="http://schemas.openxmlformats.org/officeDocument/2006/relationships" xmlns:m="http://schemas.openxmlformats.org/officeDocument/2006/math" xmlns:v="urn:schemas-microsoft-com:vml" xmlns:wp14="http://schemas.microsoft.com/office/word/2010/wordprocessingDrawing" xmlns:wp="http://schemas.openxmlformats.org/drawingml/2006/wordprocessingDrawing" xmlns:w10="urn:schemas-microsoft-com:office:word" xmlns:w="http://schemas.openxmlformats.org/wordprocessingml/2006/main" xmlns:w14="http://schemas.microsoft.com/office/word/2010/wordml" xmlns:wpg="http://schemas.microsoft.com/office/word/2010/wordprocessingGroup" xmlns:wpi="http://schemas.microsoft.com/office/word/2010/wordprocessingInk" xmlns:wne="http://schemas.microsoft.com/office/word/2006/wordml" xmlns:wps="http://schemas.microsoft.com/office/word/2010/wordprocessingShape" mc:Ignorable="w14 wp14">
   <w:body>
     <w:p>
-      <w:proofErr w:type="spellStart"/>
       <w:r>
         <w:t>Rulekeys</w:t>
       </w:r>
-      <w:proofErr w:type="spellEnd"/>
     </w:p>
     <w:tbl>
       <w:tblPr>
-        <w:tblStyle w:val="Lichtelijst"/>
+        <w:tblStyle w:val="LightList"/>
         <w:tblW w:w="0" w:type="auto"/>
-        <w:tblLook w:val="04A0"/>
+        <w:tblLook w:val="04A0" w:firstRow="1" w:lastRow="0" w:firstColumn="1" w:lastColumn="0" w:noHBand="0" w:noVBand="1"/>
       </w:tblPr>
       <w:tblGrid>
         <w:gridCol w:w="4606"/>
@@ -21,11 +19,11 @@
       </w:tblGrid>
       <w:tr>
         <w:trPr>
-          <w:cnfStyle w:val="100000000000"/>
+          <w:cnfStyle w:val="100000000000" w:firstRow="1" w:lastRow="0" w:firstColumn="0" w:lastColumn="0" w:oddVBand="0" w:evenVBand="0" w:oddHBand="0" w:evenHBand="0" w:firstRowFirstColumn="0" w:firstRowLastColumn="0" w:lastRowFirstColumn="0" w:lastRowLastColumn="0"/>
         </w:trPr>
         <w:tc>
           <w:tcPr>
-            <w:cnfStyle w:val="001000000000"/>
+            <w:cnfStyle w:val="001000000000" w:firstRow="0" w:lastRow="0" w:firstColumn="1" w:lastColumn="0" w:oddVBand="0" w:evenVBand="0" w:oddHBand="0" w:evenHBand="0" w:firstRowFirstColumn="0" w:firstRowLastColumn="0" w:lastRowFirstColumn="0" w:lastRowLastColumn="0"/>
             <w:tcW w:w="4606" w:type="dxa"/>
           </w:tcPr>
           <w:p>
@@ -34,45 +32,41 @@
                 <w:lang w:val="nl-NL"/>
               </w:rPr>
             </w:pPr>
-            <w:proofErr w:type="spellStart"/>
             <w:r>
               <w:rPr>
                 <w:lang w:val="nl-NL"/>
               </w:rPr>
               <w:t>Key</w:t>
             </w:r>
-            <w:proofErr w:type="spellEnd"/>
-          </w:p>
-        </w:tc>
-        <w:tc>
-          <w:tcPr>
-            <w:tcW w:w="4606" w:type="dxa"/>
-          </w:tcPr>
-          <w:p>
-            <w:pPr>
-              <w:cnfStyle w:val="100000000000"/>
+          </w:p>
+        </w:tc>
+        <w:tc>
+          <w:tcPr>
+            <w:tcW w:w="4606" w:type="dxa"/>
+          </w:tcPr>
+          <w:p>
+            <w:pPr>
+              <w:cnfStyle w:val="100000000000" w:firstRow="1" w:lastRow="0" w:firstColumn="0" w:lastColumn="0" w:oddVBand="0" w:evenVBand="0" w:oddHBand="0" w:evenHBand="0" w:firstRowFirstColumn="0" w:firstRowLastColumn="0" w:lastRowFirstColumn="0" w:lastRowLastColumn="0"/>
               <w:rPr>
                 <w:lang w:val="nl-NL"/>
               </w:rPr>
             </w:pPr>
-            <w:proofErr w:type="spellStart"/>
             <w:r>
               <w:rPr>
                 <w:lang w:val="nl-NL"/>
               </w:rPr>
               <w:t>Rule</w:t>
             </w:r>
-            <w:proofErr w:type="spellEnd"/>
           </w:p>
         </w:tc>
       </w:tr>
       <w:tr>
         <w:trPr>
-          <w:cnfStyle w:val="000000100000"/>
+          <w:cnfStyle w:val="000000100000" w:firstRow="0" w:lastRow="0" w:firstColumn="0" w:lastColumn="0" w:oddVBand="0" w:evenVBand="0" w:oddHBand="1" w:evenHBand="0" w:firstRowFirstColumn="0" w:firstRowLastColumn="0" w:lastRowFirstColumn="0" w:lastRowLastColumn="0"/>
         </w:trPr>
         <w:tc>
           <w:tcPr>
-            <w:cnfStyle w:val="001000000000"/>
+            <w:cnfStyle w:val="001000000000" w:firstRow="0" w:lastRow="0" w:firstColumn="1" w:lastColumn="0" w:oddVBand="0" w:evenVBand="0" w:oddHBand="0" w:evenHBand="0" w:firstRowFirstColumn="0" w:firstRowLastColumn="0" w:lastRowFirstColumn="0" w:lastRowLastColumn="0"/>
             <w:tcW w:w="4606" w:type="dxa"/>
           </w:tcPr>
           <w:p>
@@ -81,23 +75,21 @@
                 <w:lang w:val="nl-NL"/>
               </w:rPr>
             </w:pPr>
-            <w:proofErr w:type="spellStart"/>
             <w:r>
               <w:rPr>
                 <w:lang w:val="nl-NL"/>
               </w:rPr>
               <w:t>IsNotAllowedToUse</w:t>
             </w:r>
-            <w:proofErr w:type="spellEnd"/>
-          </w:p>
-        </w:tc>
-        <w:tc>
-          <w:tcPr>
-            <w:tcW w:w="4606" w:type="dxa"/>
-          </w:tcPr>
-          <w:p>
-            <w:pPr>
-              <w:cnfStyle w:val="000000100000"/>
+          </w:p>
+        </w:tc>
+        <w:tc>
+          <w:tcPr>
+            <w:tcW w:w="4606" w:type="dxa"/>
+          </w:tcPr>
+          <w:p>
+            <w:pPr>
+              <w:cnfStyle w:val="000000100000" w:firstRow="0" w:lastRow="0" w:firstColumn="0" w:lastColumn="0" w:oddVBand="0" w:evenVBand="0" w:oddHBand="1" w:evenHBand="0" w:firstRowFirstColumn="0" w:firstRowLastColumn="0" w:lastRowFirstColumn="0" w:lastRowLastColumn="0"/>
             </w:pPr>
             <w:r>
               <w:t>Is not allowed to use</w:t>
@@ -108,24 +100,22 @@
       <w:tr>
         <w:tc>
           <w:tcPr>
-            <w:cnfStyle w:val="001000000000"/>
-            <w:tcW w:w="4606" w:type="dxa"/>
-          </w:tcPr>
-          <w:p>
-            <w:proofErr w:type="spellStart"/>
+            <w:cnfStyle w:val="001000000000" w:firstRow="0" w:lastRow="0" w:firstColumn="1" w:lastColumn="0" w:oddVBand="0" w:evenVBand="0" w:oddHBand="0" w:evenHBand="0" w:firstRowFirstColumn="0" w:firstRowLastColumn="0" w:lastRowFirstColumn="0" w:lastRowLastColumn="0"/>
+            <w:tcW w:w="4606" w:type="dxa"/>
+          </w:tcPr>
+          <w:p>
             <w:r>
               <w:t>IsAllowedToUse</w:t>
             </w:r>
-            <w:proofErr w:type="spellEnd"/>
-          </w:p>
-        </w:tc>
-        <w:tc>
-          <w:tcPr>
-            <w:tcW w:w="4606" w:type="dxa"/>
-          </w:tcPr>
-          <w:p>
-            <w:pPr>
-              <w:cnfStyle w:val="000000000000"/>
+          </w:p>
+        </w:tc>
+        <w:tc>
+          <w:tcPr>
+            <w:tcW w:w="4606" w:type="dxa"/>
+          </w:tcPr>
+          <w:p>
+            <w:pPr>
+              <w:cnfStyle w:val="000000000000" w:firstRow="0" w:lastRow="0" w:firstColumn="0" w:lastColumn="0" w:oddVBand="0" w:evenVBand="0" w:oddHBand="0" w:evenHBand="0" w:firstRowFirstColumn="0" w:firstRowLastColumn="0" w:lastRowFirstColumn="0" w:lastRowLastColumn="0"/>
             </w:pPr>
             <w:r>
               <w:t>Is allowed to use</w:t>
@@ -135,28 +125,26 @@
       </w:tr>
       <w:tr>
         <w:trPr>
-          <w:cnfStyle w:val="000000100000"/>
+          <w:cnfStyle w:val="000000100000" w:firstRow="0" w:lastRow="0" w:firstColumn="0" w:lastColumn="0" w:oddVBand="0" w:evenVBand="0" w:oddHBand="1" w:evenHBand="0" w:firstRowFirstColumn="0" w:firstRowLastColumn="0" w:lastRowFirstColumn="0" w:lastRowLastColumn="0"/>
         </w:trPr>
         <w:tc>
           <w:tcPr>
-            <w:cnfStyle w:val="001000000000"/>
-            <w:tcW w:w="4606" w:type="dxa"/>
-          </w:tcPr>
-          <w:p>
-            <w:proofErr w:type="spellStart"/>
+            <w:cnfStyle w:val="001000000000" w:firstRow="0" w:lastRow="0" w:firstColumn="1" w:lastColumn="0" w:oddVBand="0" w:evenVBand="0" w:oddHBand="0" w:evenHBand="0" w:firstRowFirstColumn="0" w:firstRowLastColumn="0" w:lastRowFirstColumn="0" w:lastRowLastColumn="0"/>
+            <w:tcW w:w="4606" w:type="dxa"/>
+          </w:tcPr>
+          <w:p>
             <w:r>
               <w:t>IsOnlyAllowedToUse</w:t>
             </w:r>
-            <w:proofErr w:type="spellEnd"/>
-          </w:p>
-        </w:tc>
-        <w:tc>
-          <w:tcPr>
-            <w:tcW w:w="4606" w:type="dxa"/>
-          </w:tcPr>
-          <w:p>
-            <w:pPr>
-              <w:cnfStyle w:val="000000100000"/>
+          </w:p>
+        </w:tc>
+        <w:tc>
+          <w:tcPr>
+            <w:tcW w:w="4606" w:type="dxa"/>
+          </w:tcPr>
+          <w:p>
+            <w:pPr>
+              <w:cnfStyle w:val="000000100000" w:firstRow="0" w:lastRow="0" w:firstColumn="0" w:lastColumn="0" w:oddVBand="0" w:evenVBand="0" w:oddHBand="1" w:evenHBand="0" w:firstRowFirstColumn="0" w:firstRowLastColumn="0" w:lastRowFirstColumn="0" w:lastRowLastColumn="0"/>
             </w:pPr>
             <w:r>
               <w:t>Is only allowed to use</w:t>
@@ -167,24 +155,22 @@
       <w:tr>
         <w:tc>
           <w:tcPr>
-            <w:cnfStyle w:val="001000000000"/>
-            <w:tcW w:w="4606" w:type="dxa"/>
-          </w:tcPr>
-          <w:p>
-            <w:proofErr w:type="spellStart"/>
+            <w:cnfStyle w:val="001000000000" w:firstRow="0" w:lastRow="0" w:firstColumn="1" w:lastColumn="0" w:oddVBand="0" w:evenVBand="0" w:oddHBand="0" w:evenHBand="0" w:firstRowFirstColumn="0" w:firstRowLastColumn="0" w:lastRowFirstColumn="0" w:lastRowLastColumn="0"/>
+            <w:tcW w:w="4606" w:type="dxa"/>
+          </w:tcPr>
+          <w:p>
             <w:r>
               <w:t>IsOnlyModuleAllowedToUse</w:t>
             </w:r>
-            <w:proofErr w:type="spellEnd"/>
-          </w:p>
-        </w:tc>
-        <w:tc>
-          <w:tcPr>
-            <w:tcW w:w="4606" w:type="dxa"/>
-          </w:tcPr>
-          <w:p>
-            <w:pPr>
-              <w:cnfStyle w:val="000000000000"/>
+          </w:p>
+        </w:tc>
+        <w:tc>
+          <w:tcPr>
+            <w:tcW w:w="4606" w:type="dxa"/>
+          </w:tcPr>
+          <w:p>
+            <w:pPr>
+              <w:cnfStyle w:val="000000000000" w:firstRow="0" w:lastRow="0" w:firstColumn="0" w:lastColumn="0" w:oddVBand="0" w:evenVBand="0" w:oddHBand="0" w:evenHBand="0" w:firstRowFirstColumn="0" w:firstRowLastColumn="0" w:lastRowFirstColumn="0" w:lastRowLastColumn="0"/>
             </w:pPr>
             <w:r>
               <w:t>Is the only module allowed to use</w:t>
@@ -194,28 +180,26 @@
       </w:tr>
       <w:tr>
         <w:trPr>
-          <w:cnfStyle w:val="000000100000"/>
+          <w:cnfStyle w:val="000000100000" w:firstRow="0" w:lastRow="0" w:firstColumn="0" w:lastColumn="0" w:oddVBand="0" w:evenVBand="0" w:oddHBand="1" w:evenHBand="0" w:firstRowFirstColumn="0" w:firstRowLastColumn="0" w:lastRowFirstColumn="0" w:lastRowLastColumn="0"/>
         </w:trPr>
         <w:tc>
           <w:tcPr>
-            <w:cnfStyle w:val="001000000000"/>
-            <w:tcW w:w="4606" w:type="dxa"/>
-          </w:tcPr>
-          <w:p>
-            <w:proofErr w:type="spellStart"/>
+            <w:cnfStyle w:val="001000000000" w:firstRow="0" w:lastRow="0" w:firstColumn="1" w:lastColumn="0" w:oddVBand="0" w:evenVBand="0" w:oddHBand="0" w:evenHBand="0" w:firstRowFirstColumn="0" w:firstRowLastColumn="0" w:lastRowFirstColumn="0" w:lastRowLastColumn="0"/>
+            <w:tcW w:w="4606" w:type="dxa"/>
+          </w:tcPr>
+          <w:p>
             <w:r>
               <w:t>MustUse</w:t>
             </w:r>
-            <w:proofErr w:type="spellEnd"/>
-          </w:p>
-        </w:tc>
-        <w:tc>
-          <w:tcPr>
-            <w:tcW w:w="4606" w:type="dxa"/>
-          </w:tcPr>
-          <w:p>
-            <w:pPr>
-              <w:cnfStyle w:val="000000100000"/>
+          </w:p>
+        </w:tc>
+        <w:tc>
+          <w:tcPr>
+            <w:tcW w:w="4606" w:type="dxa"/>
+          </w:tcPr>
+          <w:p>
+            <w:pPr>
+              <w:cnfStyle w:val="000000100000" w:firstRow="0" w:lastRow="0" w:firstColumn="0" w:lastColumn="0" w:oddVBand="0" w:evenVBand="0" w:oddHBand="1" w:evenHBand="0" w:firstRowFirstColumn="0" w:firstRowLastColumn="0" w:lastRowFirstColumn="0" w:lastRowLastColumn="0"/>
             </w:pPr>
             <w:r>
               <w:t>Must use</w:t>
@@ -226,24 +210,22 @@
       <w:tr>
         <w:tc>
           <w:tcPr>
-            <w:cnfStyle w:val="001000000000"/>
-            <w:tcW w:w="4606" w:type="dxa"/>
-          </w:tcPr>
-          <w:p>
-            <w:proofErr w:type="spellStart"/>
+            <w:cnfStyle w:val="001000000000" w:firstRow="0" w:lastRow="0" w:firstColumn="1" w:lastColumn="0" w:oddVBand="0" w:evenVBand="0" w:oddHBand="0" w:evenHBand="0" w:firstRowFirstColumn="0" w:firstRowLastColumn="0" w:lastRowFirstColumn="0" w:lastRowLastColumn="0"/>
+            <w:tcW w:w="4606" w:type="dxa"/>
+          </w:tcPr>
+          <w:p>
             <w:r>
               <w:t>BackCall</w:t>
             </w:r>
-            <w:proofErr w:type="spellEnd"/>
-          </w:p>
-        </w:tc>
-        <w:tc>
-          <w:tcPr>
-            <w:tcW w:w="4606" w:type="dxa"/>
-          </w:tcPr>
-          <w:p>
-            <w:pPr>
-              <w:cnfStyle w:val="000000000000"/>
+          </w:p>
+        </w:tc>
+        <w:tc>
+          <w:tcPr>
+            <w:tcW w:w="4606" w:type="dxa"/>
+          </w:tcPr>
+          <w:p>
+            <w:pPr>
+              <w:cnfStyle w:val="000000000000" w:firstRow="0" w:lastRow="0" w:firstColumn="0" w:lastColumn="0" w:oddVBand="0" w:evenVBand="0" w:oddHBand="0" w:evenHBand="0" w:firstRowFirstColumn="0" w:firstRowLastColumn="0" w:lastRowFirstColumn="0" w:lastRowLastColumn="0"/>
             </w:pPr>
             <w:r>
               <w:t>Is not allowed to use modules in higher layer (back call rule)</w:t>
@@ -253,28 +235,26 @@
       </w:tr>
       <w:tr>
         <w:trPr>
-          <w:cnfStyle w:val="000000100000"/>
+          <w:cnfStyle w:val="000000100000" w:firstRow="0" w:lastRow="0" w:firstColumn="0" w:lastColumn="0" w:oddVBand="0" w:evenVBand="0" w:oddHBand="1" w:evenHBand="0" w:firstRowFirstColumn="0" w:firstRowLastColumn="0" w:lastRowFirstColumn="0" w:lastRowLastColumn="0"/>
         </w:trPr>
         <w:tc>
           <w:tcPr>
-            <w:cnfStyle w:val="001000000000"/>
-            <w:tcW w:w="4606" w:type="dxa"/>
-          </w:tcPr>
-          <w:p>
-            <w:proofErr w:type="spellStart"/>
+            <w:cnfStyle w:val="001000000000" w:firstRow="0" w:lastRow="0" w:firstColumn="1" w:lastColumn="0" w:oddVBand="0" w:evenVBand="0" w:oddHBand="0" w:evenHBand="0" w:firstRowFirstColumn="0" w:firstRowLastColumn="0" w:lastRowFirstColumn="0" w:lastRowLastColumn="0"/>
+            <w:tcW w:w="4606" w:type="dxa"/>
+          </w:tcPr>
+          <w:p>
             <w:r>
               <w:t>SkipCall</w:t>
             </w:r>
-            <w:proofErr w:type="spellEnd"/>
-          </w:p>
-        </w:tc>
-        <w:tc>
-          <w:tcPr>
-            <w:tcW w:w="4606" w:type="dxa"/>
-          </w:tcPr>
-          <w:p>
-            <w:pPr>
-              <w:cnfStyle w:val="000000100000"/>
+          </w:p>
+        </w:tc>
+        <w:tc>
+          <w:tcPr>
+            <w:tcW w:w="4606" w:type="dxa"/>
+          </w:tcPr>
+          <w:p>
+            <w:pPr>
+              <w:cnfStyle w:val="000000100000" w:firstRow="0" w:lastRow="0" w:firstColumn="0" w:lastColumn="0" w:oddVBand="0" w:evenVBand="0" w:oddHBand="1" w:evenHBand="0" w:firstRowFirstColumn="0" w:firstRowLastColumn="0" w:lastRowFirstColumn="0" w:lastRowLastColumn="0"/>
             </w:pPr>
             <w:r>
               <w:t>Is not allowed to use modules in a not directly lower layer</w:t>
@@ -291,27 +271,25 @@
       <w:tr>
         <w:tc>
           <w:tcPr>
-            <w:cnfStyle w:val="001000000000"/>
-            <w:tcW w:w="4606" w:type="dxa"/>
-          </w:tcPr>
-          <w:p>
-            <w:proofErr w:type="spellStart"/>
+            <w:cnfStyle w:val="001000000000" w:firstRow="0" w:lastRow="0" w:firstColumn="1" w:lastColumn="0" w:oddVBand="0" w:evenVBand="0" w:oddHBand="0" w:evenHBand="0" w:firstRowFirstColumn="0" w:firstRowLastColumn="0" w:lastRowFirstColumn="0" w:lastRowLastColumn="0"/>
+            <w:tcW w:w="4606" w:type="dxa"/>
+          </w:tcPr>
+          <w:p>
             <w:r>
               <w:rPr>
                 <w:lang w:val="nl-NL"/>
               </w:rPr>
               <w:t>InterfaceConvention</w:t>
             </w:r>
-            <w:proofErr w:type="spellEnd"/>
-          </w:p>
-        </w:tc>
-        <w:tc>
-          <w:tcPr>
-            <w:tcW w:w="4606" w:type="dxa"/>
-          </w:tcPr>
-          <w:p>
-            <w:pPr>
-              <w:cnfStyle w:val="000000000000"/>
+          </w:p>
+        </w:tc>
+        <w:tc>
+          <w:tcPr>
+            <w:tcW w:w="4606" w:type="dxa"/>
+          </w:tcPr>
+          <w:p>
+            <w:pPr>
+              <w:cnfStyle w:val="000000000000" w:firstRow="0" w:lastRow="0" w:firstColumn="0" w:lastColumn="0" w:oddVBand="0" w:evenVBand="0" w:oddHBand="0" w:evenHBand="0" w:firstRowFirstColumn="0" w:firstRowLastColumn="0" w:lastRowFirstColumn="0" w:lastRowLastColumn="0"/>
             </w:pPr>
             <w:r>
               <w:t>Interface convention</w:t>
@@ -321,109 +299,32 @@
       </w:tr>
       <w:tr>
         <w:trPr>
-          <w:cnfStyle w:val="000000100000"/>
+          <w:cnfStyle w:val="000000100000" w:firstRow="0" w:lastRow="0" w:firstColumn="0" w:lastColumn="0" w:oddVBand="0" w:evenVBand="0" w:oddHBand="1" w:evenHBand="0" w:firstRowFirstColumn="0" w:firstRowLastColumn="0" w:lastRowFirstColumn="0" w:lastRowLastColumn="0"/>
         </w:trPr>
         <w:tc>
           <w:tcPr>
-            <w:cnfStyle w:val="001000000000"/>
-            <w:tcW w:w="4606" w:type="dxa"/>
-          </w:tcPr>
-          <w:p>
-            <w:proofErr w:type="spellStart"/>
+            <w:cnfStyle w:val="001000000000" w:firstRow="0" w:lastRow="0" w:firstColumn="1" w:lastColumn="0" w:oddVBand="0" w:evenVBand="0" w:oddHBand="0" w:evenHBand="0" w:firstRowFirstColumn="0" w:firstRowLastColumn="0" w:lastRowFirstColumn="0" w:lastRowLastColumn="0"/>
+            <w:tcW w:w="4606" w:type="dxa"/>
+          </w:tcPr>
+          <w:p>
             <w:r>
               <w:rPr>
                 <w:lang w:val="nl-NL"/>
               </w:rPr>
               <w:t>SubClassConvention</w:t>
             </w:r>
-            <w:proofErr w:type="spellEnd"/>
-          </w:p>
-        </w:tc>
-        <w:tc>
-          <w:tcPr>
-            <w:tcW w:w="4606" w:type="dxa"/>
-          </w:tcPr>
-          <w:p>
-            <w:pPr>
-              <w:cnfStyle w:val="000000100000"/>
+          </w:p>
+        </w:tc>
+        <w:tc>
+          <w:tcPr>
+            <w:tcW w:w="4606" w:type="dxa"/>
+          </w:tcPr>
+          <w:p>
+            <w:pPr>
+              <w:cnfStyle w:val="000000100000" w:firstRow="0" w:lastRow="0" w:firstColumn="0" w:lastColumn="0" w:oddVBand="0" w:evenVBand="0" w:oddHBand="1" w:evenHBand="0" w:firstRowFirstColumn="0" w:firstRowLastColumn="0" w:lastRowFirstColumn="0" w:lastRowLastColumn="0"/>
             </w:pPr>
             <w:r>
               <w:t>Subclass convention</w:t>
-            </w:r>
-          </w:p>
-        </w:tc>
-      </w:tr>
-      <w:tr>
-        <w:tc>
-          <w:tcPr>
-            <w:cnfStyle w:val="001000000000"/>
-            <w:tcW w:w="4606" w:type="dxa"/>
-          </w:tcPr>
-          <w:p>
-            <w:pPr>
-              <w:rPr>
-                <w:lang w:val="nl-NL"/>
-              </w:rPr>
-            </w:pPr>
-            <w:proofErr w:type="spellStart"/>
-            <w:r>
-              <w:rPr>
-                <w:lang w:val="nl-NL"/>
-              </w:rPr>
-              <w:t>NamingConvention</w:t>
-            </w:r>
-            <w:proofErr w:type="spellEnd"/>
-          </w:p>
-        </w:tc>
-        <w:tc>
-          <w:tcPr>
-            <w:tcW w:w="4606" w:type="dxa"/>
-          </w:tcPr>
-          <w:p>
-            <w:pPr>
-              <w:cnfStyle w:val="000000000000"/>
-            </w:pPr>
-            <w:r>
-              <w:t>Naming convention</w:t>
-            </w:r>
-          </w:p>
-        </w:tc>
-      </w:tr>
-      <w:tr>
-        <w:trPr>
-          <w:cnfStyle w:val="000000100000"/>
-        </w:trPr>
-        <w:tc>
-          <w:tcPr>
-            <w:cnfStyle w:val="001000000000"/>
-            <w:tcW w:w="4606" w:type="dxa"/>
-          </w:tcPr>
-          <w:p>
-            <w:pPr>
-              <w:rPr>
-                <w:lang w:val="nl-NL"/>
-              </w:rPr>
-            </w:pPr>
-            <w:proofErr w:type="spellStart"/>
-            <w:r>
-              <w:rPr>
-                <w:lang w:val="nl-NL"/>
-              </w:rPr>
-              <w:t>VisibilityConvention</w:t>
-            </w:r>
-            <w:proofErr w:type="spellEnd"/>
-          </w:p>
-        </w:tc>
-        <w:tc>
-          <w:tcPr>
-            <w:tcW w:w="4606" w:type="dxa"/>
-          </w:tcPr>
-          <w:p>
-            <w:pPr>
-              <w:cnfStyle w:val="000000100000"/>
-            </w:pPr>
-            <w:r>
-              <w:t>Visibility convention</w:t>
             </w:r>
           </w:p>
         </w:tc>
@@ -431,20 +332,15 @@
     </w:tbl>
     <w:p/>
     <w:p>
-      <w:proofErr w:type="spellStart"/>
       <w:r>
-        <w:t>Violationtypekeys</w:t>
-      </w:r>
-      <w:proofErr w:type="spellEnd"/>
-      <w:r>
-        <w:t xml:space="preserve"> Java</w:t>
+        <w:t>Violationtypekeys Java</w:t>
       </w:r>
     </w:p>
     <w:tbl>
       <w:tblPr>
-        <w:tblStyle w:val="Lichtelijst"/>
+        <w:tblStyle w:val="LightList"/>
         <w:tblW w:w="0" w:type="auto"/>
-        <w:tblLook w:val="04A0"/>
+        <w:tblLook w:val="04A0" w:firstRow="1" w:lastRow="0" w:firstColumn="1" w:lastColumn="0" w:noHBand="0" w:noVBand="1"/>
       </w:tblPr>
       <w:tblGrid>
         <w:gridCol w:w="4606"/>
@@ -452,11 +348,11 @@
       </w:tblGrid>
       <w:tr>
         <w:trPr>
-          <w:cnfStyle w:val="100000000000"/>
+          <w:cnfStyle w:val="100000000000" w:firstRow="1" w:lastRow="0" w:firstColumn="0" w:lastColumn="0" w:oddVBand="0" w:evenVBand="0" w:oddHBand="0" w:evenHBand="0" w:firstRowFirstColumn="0" w:firstRowLastColumn="0" w:lastRowFirstColumn="0" w:lastRowLastColumn="0"/>
         </w:trPr>
         <w:tc>
           <w:tcPr>
-            <w:cnfStyle w:val="001000000000"/>
+            <w:cnfStyle w:val="001000000000" w:firstRow="0" w:lastRow="0" w:firstColumn="1" w:lastColumn="0" w:oddVBand="0" w:evenVBand="0" w:oddHBand="0" w:evenHBand="0" w:firstRowFirstColumn="0" w:firstRowLastColumn="0" w:lastRowFirstColumn="0" w:lastRowLastColumn="0"/>
             <w:tcW w:w="4606" w:type="dxa"/>
           </w:tcPr>
           <w:p>
@@ -472,40 +368,36 @@
           <w:p>
             <w:pPr>
               <w:jc w:val="both"/>
-              <w:cnfStyle w:val="100000000000"/>
-            </w:pPr>
-            <w:proofErr w:type="spellStart"/>
+              <w:cnfStyle w:val="100000000000" w:firstRow="1" w:lastRow="0" w:firstColumn="0" w:lastColumn="0" w:oddVBand="0" w:evenVBand="0" w:oddHBand="0" w:evenHBand="0" w:firstRowFirstColumn="0" w:firstRowLastColumn="0" w:lastRowFirstColumn="0" w:lastRowLastColumn="0"/>
+            </w:pPr>
             <w:r>
               <w:t>Violationtype</w:t>
             </w:r>
-            <w:proofErr w:type="spellEnd"/>
           </w:p>
         </w:tc>
       </w:tr>
       <w:tr>
         <w:trPr>
-          <w:cnfStyle w:val="000000100000"/>
+          <w:cnfStyle w:val="000000100000" w:firstRow="0" w:lastRow="0" w:firstColumn="0" w:lastColumn="0" w:oddVBand="0" w:evenVBand="0" w:oddHBand="1" w:evenHBand="0" w:firstRowFirstColumn="0" w:firstRowLastColumn="0" w:lastRowFirstColumn="0" w:lastRowLastColumn="0"/>
         </w:trPr>
         <w:tc>
           <w:tcPr>
-            <w:cnfStyle w:val="001000000000"/>
-            <w:tcW w:w="4606" w:type="dxa"/>
-          </w:tcPr>
-          <w:p>
-            <w:proofErr w:type="spellStart"/>
+            <w:cnfStyle w:val="001000000000" w:firstRow="0" w:lastRow="0" w:firstColumn="1" w:lastColumn="0" w:oddVBand="0" w:evenVBand="0" w:oddHBand="0" w:evenHBand="0" w:firstRowFirstColumn="0" w:firstRowLastColumn="0" w:lastRowFirstColumn="0" w:lastRowLastColumn="0"/>
+            <w:tcW w:w="4606" w:type="dxa"/>
+          </w:tcPr>
+          <w:p>
             <w:r>
               <w:t>InvocMethod</w:t>
             </w:r>
-            <w:proofErr w:type="spellEnd"/>
-          </w:p>
-        </w:tc>
-        <w:tc>
-          <w:tcPr>
-            <w:tcW w:w="4606" w:type="dxa"/>
-          </w:tcPr>
-          <w:p>
-            <w:pPr>
-              <w:cnfStyle w:val="000000100000"/>
+          </w:p>
+        </w:tc>
+        <w:tc>
+          <w:tcPr>
+            <w:tcW w:w="4606" w:type="dxa"/>
+          </w:tcPr>
+          <w:p>
+            <w:pPr>
+              <w:cnfStyle w:val="000000100000" w:firstRow="0" w:lastRow="0" w:firstColumn="0" w:lastColumn="0" w:oddVBand="0" w:evenVBand="0" w:oddHBand="1" w:evenHBand="0" w:firstRowFirstColumn="0" w:firstRowLastColumn="0" w:lastRowFirstColumn="0" w:lastRowLastColumn="0"/>
             </w:pPr>
             <w:r>
               <w:t>Invocation of a method</w:t>
@@ -516,24 +408,22 @@
       <w:tr>
         <w:tc>
           <w:tcPr>
-            <w:cnfStyle w:val="001000000000"/>
-            <w:tcW w:w="4606" w:type="dxa"/>
-          </w:tcPr>
-          <w:p>
-            <w:proofErr w:type="spellStart"/>
+            <w:cnfStyle w:val="001000000000" w:firstRow="0" w:lastRow="0" w:firstColumn="1" w:lastColumn="0" w:oddVBand="0" w:evenVBand="0" w:oddHBand="0" w:evenHBand="0" w:firstRowFirstColumn="0" w:firstRowLastColumn="0" w:lastRowFirstColumn="0" w:lastRowLastColumn="0"/>
+            <w:tcW w:w="4606" w:type="dxa"/>
+          </w:tcPr>
+          <w:p>
             <w:r>
               <w:t>InvocConstructor</w:t>
             </w:r>
-            <w:proofErr w:type="spellEnd"/>
-          </w:p>
-        </w:tc>
-        <w:tc>
-          <w:tcPr>
-            <w:tcW w:w="4606" w:type="dxa"/>
-          </w:tcPr>
-          <w:p>
-            <w:pPr>
-              <w:cnfStyle w:val="000000000000"/>
+          </w:p>
+        </w:tc>
+        <w:tc>
+          <w:tcPr>
+            <w:tcW w:w="4606" w:type="dxa"/>
+          </w:tcPr>
+          <w:p>
+            <w:pPr>
+              <w:cnfStyle w:val="000000000000" w:firstRow="0" w:lastRow="0" w:firstColumn="0" w:lastColumn="0" w:oddVBand="0" w:evenVBand="0" w:oddHBand="0" w:evenHBand="0" w:firstRowFirstColumn="0" w:firstRowLastColumn="0" w:lastRowFirstColumn="0" w:lastRowLastColumn="0"/>
             </w:pPr>
             <w:r>
               <w:t>Invocation of a constructor</w:t>
@@ -543,28 +433,26 @@
       </w:tr>
       <w:tr>
         <w:trPr>
-          <w:cnfStyle w:val="000000100000"/>
+          <w:cnfStyle w:val="000000100000" w:firstRow="0" w:lastRow="0" w:firstColumn="0" w:lastColumn="0" w:oddVBand="0" w:evenVBand="0" w:oddHBand="1" w:evenHBand="0" w:firstRowFirstColumn="0" w:firstRowLastColumn="0" w:lastRowFirstColumn="0" w:lastRowLastColumn="0"/>
         </w:trPr>
         <w:tc>
           <w:tcPr>
-            <w:cnfStyle w:val="001000000000"/>
-            <w:tcW w:w="4606" w:type="dxa"/>
-          </w:tcPr>
-          <w:p>
-            <w:proofErr w:type="spellStart"/>
+            <w:cnfStyle w:val="001000000000" w:firstRow="0" w:lastRow="0" w:firstColumn="1" w:lastColumn="0" w:oddVBand="0" w:evenVBand="0" w:oddHBand="0" w:evenHBand="0" w:firstRowFirstColumn="0" w:firstRowLastColumn="0" w:lastRowFirstColumn="0" w:lastRowLastColumn="0"/>
+            <w:tcW w:w="4606" w:type="dxa"/>
+          </w:tcPr>
+          <w:p>
             <w:r>
               <w:t>AccessPropertyOrField</w:t>
             </w:r>
-            <w:proofErr w:type="spellEnd"/>
-          </w:p>
-        </w:tc>
-        <w:tc>
-          <w:tcPr>
-            <w:tcW w:w="4606" w:type="dxa"/>
-          </w:tcPr>
-          <w:p>
-            <w:pPr>
-              <w:cnfStyle w:val="000000100000"/>
+          </w:p>
+        </w:tc>
+        <w:tc>
+          <w:tcPr>
+            <w:tcW w:w="4606" w:type="dxa"/>
+          </w:tcPr>
+          <w:p>
+            <w:pPr>
+              <w:cnfStyle w:val="000000100000" w:firstRow="0" w:lastRow="0" w:firstColumn="0" w:lastColumn="0" w:oddVBand="0" w:evenVBand="0" w:oddHBand="1" w:evenHBand="0" w:firstRowFirstColumn="0" w:firstRowLastColumn="0" w:lastRowFirstColumn="0" w:lastRowLastColumn="0"/>
             </w:pPr>
             <w:r>
               <w:t>Access of a property or field</w:t>
@@ -575,24 +463,22 @@
       <w:tr>
         <w:tc>
           <w:tcPr>
-            <w:cnfStyle w:val="001000000000"/>
-            <w:tcW w:w="4606" w:type="dxa"/>
-          </w:tcPr>
-          <w:p>
-            <w:proofErr w:type="spellStart"/>
+            <w:cnfStyle w:val="001000000000" w:firstRow="0" w:lastRow="0" w:firstColumn="1" w:lastColumn="0" w:oddVBand="0" w:evenVBand="0" w:oddHBand="0" w:evenHBand="0" w:firstRowFirstColumn="0" w:firstRowLastColumn="0" w:lastRowFirstColumn="0" w:lastRowLastColumn="0"/>
+            <w:tcW w:w="4606" w:type="dxa"/>
+          </w:tcPr>
+          <w:p>
             <w:r>
               <w:t>ExtendsConcrete</w:t>
             </w:r>
-            <w:proofErr w:type="spellEnd"/>
-          </w:p>
-        </w:tc>
-        <w:tc>
-          <w:tcPr>
-            <w:tcW w:w="4606" w:type="dxa"/>
-          </w:tcPr>
-          <w:p>
-            <w:pPr>
-              <w:cnfStyle w:val="000000000000"/>
+          </w:p>
+        </w:tc>
+        <w:tc>
+          <w:tcPr>
+            <w:tcW w:w="4606" w:type="dxa"/>
+          </w:tcPr>
+          <w:p>
+            <w:pPr>
+              <w:cnfStyle w:val="000000000000" w:firstRow="0" w:lastRow="0" w:firstColumn="0" w:lastColumn="0" w:oddVBand="0" w:evenVBand="0" w:oddHBand="0" w:evenHBand="0" w:firstRowFirstColumn="0" w:firstRowLastColumn="0" w:lastRowFirstColumn="0" w:lastRowLastColumn="0"/>
             </w:pPr>
             <w:r>
               <w:t>Extending an abstract class</w:t>
@@ -602,28 +488,26 @@
       </w:tr>
       <w:tr>
         <w:trPr>
-          <w:cnfStyle w:val="000000100000"/>
+          <w:cnfStyle w:val="000000100000" w:firstRow="0" w:lastRow="0" w:firstColumn="0" w:lastColumn="0" w:oddVBand="0" w:evenVBand="0" w:oddHBand="1" w:evenHBand="0" w:firstRowFirstColumn="0" w:firstRowLastColumn="0" w:lastRowFirstColumn="0" w:lastRowLastColumn="0"/>
         </w:trPr>
         <w:tc>
           <w:tcPr>
-            <w:cnfStyle w:val="001000000000"/>
-            <w:tcW w:w="4606" w:type="dxa"/>
-          </w:tcPr>
-          <w:p>
-            <w:proofErr w:type="spellStart"/>
+            <w:cnfStyle w:val="001000000000" w:firstRow="0" w:lastRow="0" w:firstColumn="1" w:lastColumn="0" w:oddVBand="0" w:evenVBand="0" w:oddHBand="0" w:evenHBand="0" w:firstRowFirstColumn="0" w:firstRowLastColumn="0" w:lastRowFirstColumn="0" w:lastRowLastColumn="0"/>
+            <w:tcW w:w="4606" w:type="dxa"/>
+          </w:tcPr>
+          <w:p>
             <w:r>
               <w:t>ExtendsAbstract</w:t>
             </w:r>
-            <w:proofErr w:type="spellEnd"/>
-          </w:p>
-        </w:tc>
-        <w:tc>
-          <w:tcPr>
-            <w:tcW w:w="4606" w:type="dxa"/>
-          </w:tcPr>
-          <w:p>
-            <w:pPr>
-              <w:cnfStyle w:val="000000100000"/>
+          </w:p>
+        </w:tc>
+        <w:tc>
+          <w:tcPr>
+            <w:tcW w:w="4606" w:type="dxa"/>
+          </w:tcPr>
+          <w:p>
+            <w:pPr>
+              <w:cnfStyle w:val="000000100000" w:firstRow="0" w:lastRow="0" w:firstColumn="0" w:lastColumn="0" w:oddVBand="0" w:evenVBand="0" w:oddHBand="1" w:evenHBand="0" w:firstRowFirstColumn="0" w:firstRowLastColumn="0" w:lastRowFirstColumn="0" w:lastRowLastColumn="0"/>
             </w:pPr>
             <w:r>
               <w:t>Extending a concrete class</w:t>
@@ -634,24 +518,22 @@
       <w:tr>
         <w:tc>
           <w:tcPr>
-            <w:cnfStyle w:val="001000000000"/>
-            <w:tcW w:w="4606" w:type="dxa"/>
-          </w:tcPr>
-          <w:p>
-            <w:proofErr w:type="spellStart"/>
+            <w:cnfStyle w:val="001000000000" w:firstRow="0" w:lastRow="0" w:firstColumn="1" w:lastColumn="0" w:oddVBand="0" w:evenVBand="0" w:oddHBand="0" w:evenHBand="0" w:firstRowFirstColumn="0" w:firstRowLastColumn="0" w:lastRowFirstColumn="0" w:lastRowLastColumn="0"/>
+            <w:tcW w:w="4606" w:type="dxa"/>
+          </w:tcPr>
+          <w:p>
             <w:r>
               <w:t>ExtendsLibrary</w:t>
             </w:r>
-            <w:proofErr w:type="spellEnd"/>
-          </w:p>
-        </w:tc>
-        <w:tc>
-          <w:tcPr>
-            <w:tcW w:w="4606" w:type="dxa"/>
-          </w:tcPr>
-          <w:p>
-            <w:pPr>
-              <w:cnfStyle w:val="000000000000"/>
+          </w:p>
+        </w:tc>
+        <w:tc>
+          <w:tcPr>
+            <w:tcW w:w="4606" w:type="dxa"/>
+          </w:tcPr>
+          <w:p>
+            <w:pPr>
+              <w:cnfStyle w:val="000000000000" w:firstRow="0" w:lastRow="0" w:firstColumn="0" w:lastColumn="0" w:oddVBand="0" w:evenVBand="0" w:oddHBand="0" w:evenHBand="0" w:firstRowFirstColumn="0" w:firstRowLastColumn="0" w:lastRowFirstColumn="0" w:lastRowLastColumn="0"/>
             </w:pPr>
             <w:r>
               <w:t>Extending a library</w:t>
@@ -661,11 +543,39 @@
       </w:tr>
       <w:tr>
         <w:trPr>
-          <w:cnfStyle w:val="000000100000"/>
+          <w:cnfStyle w:val="000000100000" w:firstRow="0" w:lastRow="0" w:firstColumn="0" w:lastColumn="0" w:oddVBand="0" w:evenVBand="0" w:oddHBand="1" w:evenHBand="0" w:firstRowFirstColumn="0" w:firstRowLastColumn="0" w:lastRowFirstColumn="0" w:lastRowLastColumn="0"/>
         </w:trPr>
         <w:tc>
           <w:tcPr>
-            <w:cnfStyle w:val="001000000000"/>
+            <w:cnfStyle w:val="001000000000" w:firstRow="0" w:lastRow="0" w:firstColumn="1" w:lastColumn="0" w:oddVBand="0" w:evenVBand="0" w:oddHBand="0" w:evenHBand="0" w:firstRowFirstColumn="0" w:firstRowLastColumn="0" w:lastRowFirstColumn="0" w:lastRowLastColumn="0"/>
+            <w:tcW w:w="4606" w:type="dxa"/>
+          </w:tcPr>
+          <w:p>
+            <w:r>
+              <w:t>ExtendsInterface</w:t>
+            </w:r>
+          </w:p>
+        </w:tc>
+        <w:tc>
+          <w:tcPr>
+            <w:tcW w:w="4606" w:type="dxa"/>
+          </w:tcPr>
+          <w:p>
+            <w:pPr>
+              <w:cnfStyle w:val="000000100000" w:firstRow="0" w:lastRow="0" w:firstColumn="0" w:lastColumn="0" w:oddVBand="0" w:evenVBand="0" w:oddHBand="1" w:evenHBand="0" w:firstRowFirstColumn="0" w:firstRowLastColumn="0" w:lastRowFirstColumn="0" w:lastRowLastColumn="0"/>
+            </w:pPr>
+            <w:r>
+              <w:t>Extending an interface</w:t>
+            </w:r>
+            <w:bookmarkStart w:id="0" w:name="_GoBack"/>
+            <w:bookmarkEnd w:id="0"/>
+          </w:p>
+        </w:tc>
+      </w:tr>
+      <w:tr>
+        <w:tc>
+          <w:tcPr>
+            <w:cnfStyle w:val="001000000000" w:firstRow="0" w:lastRow="0" w:firstColumn="1" w:lastColumn="0" w:oddVBand="0" w:evenVBand="0" w:oddHBand="0" w:evenHBand="0" w:firstRowFirstColumn="0" w:firstRowLastColumn="0" w:lastRowFirstColumn="0" w:lastRowLastColumn="0"/>
             <w:tcW w:w="4606" w:type="dxa"/>
           </w:tcPr>
           <w:p>
@@ -680,7 +590,7 @@
           </w:tcPr>
           <w:p>
             <w:pPr>
-              <w:cnfStyle w:val="000000100000"/>
+              <w:cnfStyle w:val="000000000000" w:firstRow="0" w:lastRow="0" w:firstColumn="0" w:lastColumn="0" w:oddVBand="0" w:evenVBand="0" w:oddHBand="0" w:evenHBand="0" w:firstRowFirstColumn="0" w:firstRowLastColumn="0" w:lastRowFirstColumn="0" w:lastRowLastColumn="0"/>
             </w:pPr>
             <w:r>
               <w:t>Implements</w:t>
@@ -689,9 +599,12 @@
         </w:tc>
       </w:tr>
       <w:tr>
-        <w:tc>
-          <w:tcPr>
-            <w:cnfStyle w:val="001000000000"/>
+        <w:trPr>
+          <w:cnfStyle w:val="000000100000" w:firstRow="0" w:lastRow="0" w:firstColumn="0" w:lastColumn="0" w:oddVBand="0" w:evenVBand="0" w:oddHBand="1" w:evenHBand="0" w:firstRowFirstColumn="0" w:firstRowLastColumn="0" w:lastRowFirstColumn="0" w:lastRowLastColumn="0"/>
+        </w:trPr>
+        <w:tc>
+          <w:tcPr>
+            <w:cnfStyle w:val="001000000000" w:firstRow="0" w:lastRow="0" w:firstColumn="1" w:lastColumn="0" w:oddVBand="0" w:evenVBand="0" w:oddHBand="0" w:evenHBand="0" w:firstRowFirstColumn="0" w:firstRowLastColumn="0" w:lastRowFirstColumn="0" w:lastRowLastColumn="0"/>
             <w:tcW w:w="4606" w:type="dxa"/>
           </w:tcPr>
           <w:p>
@@ -706,7 +619,7 @@
           </w:tcPr>
           <w:p>
             <w:pPr>
-              <w:cnfStyle w:val="000000000000"/>
+              <w:cnfStyle w:val="000000100000" w:firstRow="0" w:lastRow="0" w:firstColumn="0" w:lastColumn="0" w:oddVBand="0" w:evenVBand="0" w:oddHBand="1" w:evenHBand="0" w:firstRowFirstColumn="0" w:firstRowLastColumn="0" w:lastRowFirstColumn="0" w:lastRowLastColumn="0"/>
             </w:pPr>
             <w:r>
               <w:t>Declaration</w:t>
@@ -715,38 +628,38 @@
         </w:tc>
       </w:tr>
       <w:tr>
+        <w:tc>
+          <w:tcPr>
+            <w:cnfStyle w:val="001000000000" w:firstRow="0" w:lastRow="0" w:firstColumn="1" w:lastColumn="0" w:oddVBand="0" w:evenVBand="0" w:oddHBand="0" w:evenHBand="0" w:firstRowFirstColumn="0" w:firstRowLastColumn="0" w:lastRowFirstColumn="0" w:lastRowLastColumn="0"/>
+            <w:tcW w:w="4606" w:type="dxa"/>
+          </w:tcPr>
+          <w:p>
+            <w:r>
+              <w:t>Annotation</w:t>
+            </w:r>
+          </w:p>
+        </w:tc>
+        <w:tc>
+          <w:tcPr>
+            <w:tcW w:w="4606" w:type="dxa"/>
+          </w:tcPr>
+          <w:p>
+            <w:pPr>
+              <w:cnfStyle w:val="000000000000" w:firstRow="0" w:lastRow="0" w:firstColumn="0" w:lastColumn="0" w:oddVBand="0" w:evenVBand="0" w:oddHBand="0" w:evenHBand="0" w:firstRowFirstColumn="0" w:firstRowLastColumn="0" w:lastRowFirstColumn="0" w:lastRowLastColumn="0"/>
+            </w:pPr>
+            <w:r>
+              <w:t>Annotation</w:t>
+            </w:r>
+          </w:p>
+        </w:tc>
+      </w:tr>
+      <w:tr>
         <w:trPr>
-          <w:cnfStyle w:val="000000100000"/>
+          <w:cnfStyle w:val="000000100000" w:firstRow="0" w:lastRow="0" w:firstColumn="0" w:lastColumn="0" w:oddVBand="0" w:evenVBand="0" w:oddHBand="1" w:evenHBand="0" w:firstRowFirstColumn="0" w:firstRowLastColumn="0" w:lastRowFirstColumn="0" w:lastRowLastColumn="0"/>
         </w:trPr>
         <w:tc>
           <w:tcPr>
-            <w:cnfStyle w:val="001000000000"/>
-            <w:tcW w:w="4606" w:type="dxa"/>
-          </w:tcPr>
-          <w:p>
-            <w:r>
-              <w:t>Annotation</w:t>
-            </w:r>
-          </w:p>
-        </w:tc>
-        <w:tc>
-          <w:tcPr>
-            <w:tcW w:w="4606" w:type="dxa"/>
-          </w:tcPr>
-          <w:p>
-            <w:pPr>
-              <w:cnfStyle w:val="000000100000"/>
-            </w:pPr>
-            <w:r>
-              <w:t>Annotation</w:t>
-            </w:r>
-          </w:p>
-        </w:tc>
-      </w:tr>
-      <w:tr>
-        <w:tc>
-          <w:tcPr>
-            <w:cnfStyle w:val="001000000000"/>
+            <w:cnfStyle w:val="001000000000" w:firstRow="0" w:lastRow="0" w:firstColumn="1" w:lastColumn="0" w:oddVBand="0" w:evenVBand="0" w:oddHBand="0" w:evenHBand="0" w:firstRowFirstColumn="0" w:firstRowLastColumn="0" w:lastRowFirstColumn="0" w:lastRowLastColumn="0"/>
             <w:tcW w:w="4606" w:type="dxa"/>
           </w:tcPr>
           <w:p>
@@ -761,7 +674,7 @@
           </w:tcPr>
           <w:p>
             <w:pPr>
-              <w:cnfStyle w:val="000000000000"/>
+              <w:cnfStyle w:val="000000100000" w:firstRow="0" w:lastRow="0" w:firstColumn="0" w:lastColumn="0" w:oddVBand="0" w:evenVBand="0" w:oddHBand="1" w:evenHBand="0" w:firstRowFirstColumn="0" w:firstRowLastColumn="0" w:lastRowFirstColumn="0" w:lastRowLastColumn="0"/>
             </w:pPr>
             <w:r>
               <w:t>Import</w:t>
@@ -770,12 +683,9 @@
         </w:tc>
       </w:tr>
       <w:tr>
-        <w:trPr>
-          <w:cnfStyle w:val="000000100000"/>
-        </w:trPr>
-        <w:tc>
-          <w:tcPr>
-            <w:cnfStyle w:val="001000000000"/>
+        <w:tc>
+          <w:tcPr>
+            <w:cnfStyle w:val="001000000000" w:firstRow="0" w:lastRow="0" w:firstColumn="1" w:lastColumn="0" w:oddVBand="0" w:evenVBand="0" w:oddHBand="0" w:evenHBand="0" w:firstRowFirstColumn="0" w:firstRowLastColumn="0" w:lastRowFirstColumn="0" w:lastRowLastColumn="0"/>
             <w:tcW w:w="4606" w:type="dxa"/>
           </w:tcPr>
           <w:p>
@@ -790,7 +700,7 @@
           </w:tcPr>
           <w:p>
             <w:pPr>
-              <w:cnfStyle w:val="000000100000"/>
+              <w:cnfStyle w:val="000000000000" w:firstRow="0" w:lastRow="0" w:firstColumn="0" w:lastColumn="0" w:oddVBand="0" w:evenVBand="0" w:oddHBand="0" w:evenHBand="0" w:firstRowFirstColumn="0" w:firstRowLastColumn="0" w:lastRowFirstColumn="0" w:lastRowLastColumn="0"/>
             </w:pPr>
             <w:r>
               <w:t>Exceptions</w:t>
@@ -801,20 +711,15 @@
     </w:tbl>
     <w:p/>
     <w:p>
-      <w:proofErr w:type="spellStart"/>
       <w:r>
-        <w:t>Violationtypekeys</w:t>
-      </w:r>
-      <w:proofErr w:type="spellEnd"/>
-      <w:r>
-        <w:t xml:space="preserve"> C#</w:t>
+        <w:t>Violationtypekeys C#</w:t>
       </w:r>
     </w:p>
     <w:tbl>
       <w:tblPr>
-        <w:tblStyle w:val="Lichtelijst"/>
+        <w:tblStyle w:val="LightList"/>
         <w:tblW w:w="0" w:type="auto"/>
-        <w:tblLook w:val="04A0"/>
+        <w:tblLook w:val="04A0" w:firstRow="1" w:lastRow="0" w:firstColumn="1" w:lastColumn="0" w:noHBand="0" w:noVBand="1"/>
       </w:tblPr>
       <w:tblGrid>
         <w:gridCol w:w="4606"/>
@@ -822,11 +727,11 @@
       </w:tblGrid>
       <w:tr>
         <w:trPr>
-          <w:cnfStyle w:val="100000000000"/>
+          <w:cnfStyle w:val="100000000000" w:firstRow="1" w:lastRow="0" w:firstColumn="0" w:lastColumn="0" w:oddVBand="0" w:evenVBand="0" w:oddHBand="0" w:evenHBand="0" w:firstRowFirstColumn="0" w:firstRowLastColumn="0" w:lastRowFirstColumn="0" w:lastRowLastColumn="0"/>
         </w:trPr>
         <w:tc>
           <w:tcPr>
-            <w:cnfStyle w:val="001000000000"/>
+            <w:cnfStyle w:val="001000000000" w:firstRow="0" w:lastRow="0" w:firstColumn="1" w:lastColumn="0" w:oddVBand="0" w:evenVBand="0" w:oddHBand="0" w:evenHBand="0" w:firstRowFirstColumn="0" w:firstRowLastColumn="0" w:lastRowFirstColumn="0" w:lastRowLastColumn="0"/>
             <w:tcW w:w="4606" w:type="dxa"/>
           </w:tcPr>
           <w:p>
@@ -842,40 +747,36 @@
           <w:p>
             <w:pPr>
               <w:jc w:val="both"/>
-              <w:cnfStyle w:val="100000000000"/>
-            </w:pPr>
-            <w:proofErr w:type="spellStart"/>
+              <w:cnfStyle w:val="100000000000" w:firstRow="1" w:lastRow="0" w:firstColumn="0" w:lastColumn="0" w:oddVBand="0" w:evenVBand="0" w:oddHBand="0" w:evenHBand="0" w:firstRowFirstColumn="0" w:firstRowLastColumn="0" w:lastRowFirstColumn="0" w:lastRowLastColumn="0"/>
+            </w:pPr>
             <w:r>
               <w:t>Violationtype</w:t>
             </w:r>
-            <w:proofErr w:type="spellEnd"/>
           </w:p>
         </w:tc>
       </w:tr>
       <w:tr>
         <w:trPr>
-          <w:cnfStyle w:val="000000100000"/>
+          <w:cnfStyle w:val="000000100000" w:firstRow="0" w:lastRow="0" w:firstColumn="0" w:lastColumn="0" w:oddVBand="0" w:evenVBand="0" w:oddHBand="1" w:evenHBand="0" w:firstRowFirstColumn="0" w:firstRowLastColumn="0" w:lastRowFirstColumn="0" w:lastRowLastColumn="0"/>
         </w:trPr>
         <w:tc>
           <w:tcPr>
-            <w:cnfStyle w:val="001000000000"/>
-            <w:tcW w:w="4606" w:type="dxa"/>
-          </w:tcPr>
-          <w:p>
-            <w:proofErr w:type="spellStart"/>
+            <w:cnfStyle w:val="001000000000" w:firstRow="0" w:lastRow="0" w:firstColumn="1" w:lastColumn="0" w:oddVBand="0" w:evenVBand="0" w:oddHBand="0" w:evenHBand="0" w:firstRowFirstColumn="0" w:firstRowLastColumn="0" w:lastRowFirstColumn="0" w:lastRowLastColumn="0"/>
+            <w:tcW w:w="4606" w:type="dxa"/>
+          </w:tcPr>
+          <w:p>
             <w:r>
               <w:t>InvocMethod</w:t>
             </w:r>
-            <w:proofErr w:type="spellEnd"/>
-          </w:p>
-        </w:tc>
-        <w:tc>
-          <w:tcPr>
-            <w:tcW w:w="4606" w:type="dxa"/>
-          </w:tcPr>
-          <w:p>
-            <w:pPr>
-              <w:cnfStyle w:val="000000100000"/>
+          </w:p>
+        </w:tc>
+        <w:tc>
+          <w:tcPr>
+            <w:tcW w:w="4606" w:type="dxa"/>
+          </w:tcPr>
+          <w:p>
+            <w:pPr>
+              <w:cnfStyle w:val="000000100000" w:firstRow="0" w:lastRow="0" w:firstColumn="0" w:lastColumn="0" w:oddVBand="0" w:evenVBand="0" w:oddHBand="1" w:evenHBand="0" w:firstRowFirstColumn="0" w:firstRowLastColumn="0" w:lastRowFirstColumn="0" w:lastRowLastColumn="0"/>
             </w:pPr>
             <w:r>
               <w:t>Invocation of a method</w:t>
@@ -886,24 +787,22 @@
       <w:tr>
         <w:tc>
           <w:tcPr>
-            <w:cnfStyle w:val="001000000000"/>
-            <w:tcW w:w="4606" w:type="dxa"/>
-          </w:tcPr>
-          <w:p>
-            <w:proofErr w:type="spellStart"/>
+            <w:cnfStyle w:val="001000000000" w:firstRow="0" w:lastRow="0" w:firstColumn="1" w:lastColumn="0" w:oddVBand="0" w:evenVBand="0" w:oddHBand="0" w:evenHBand="0" w:firstRowFirstColumn="0" w:firstRowLastColumn="0" w:lastRowFirstColumn="0" w:lastRowLastColumn="0"/>
+            <w:tcW w:w="4606" w:type="dxa"/>
+          </w:tcPr>
+          <w:p>
             <w:r>
               <w:t>InvocConstructor</w:t>
             </w:r>
-            <w:proofErr w:type="spellEnd"/>
-          </w:p>
-        </w:tc>
-        <w:tc>
-          <w:tcPr>
-            <w:tcW w:w="4606" w:type="dxa"/>
-          </w:tcPr>
-          <w:p>
-            <w:pPr>
-              <w:cnfStyle w:val="000000000000"/>
+          </w:p>
+        </w:tc>
+        <w:tc>
+          <w:tcPr>
+            <w:tcW w:w="4606" w:type="dxa"/>
+          </w:tcPr>
+          <w:p>
+            <w:pPr>
+              <w:cnfStyle w:val="000000000000" w:firstRow="0" w:lastRow="0" w:firstColumn="0" w:lastColumn="0" w:oddVBand="0" w:evenVBand="0" w:oddHBand="0" w:evenHBand="0" w:firstRowFirstColumn="0" w:firstRowLastColumn="0" w:lastRowFirstColumn="0" w:lastRowLastColumn="0"/>
             </w:pPr>
             <w:r>
               <w:t>Invocation of a constructor</w:t>
@@ -913,28 +812,26 @@
       </w:tr>
       <w:tr>
         <w:trPr>
-          <w:cnfStyle w:val="000000100000"/>
+          <w:cnfStyle w:val="000000100000" w:firstRow="0" w:lastRow="0" w:firstColumn="0" w:lastColumn="0" w:oddVBand="0" w:evenVBand="0" w:oddHBand="1" w:evenHBand="0" w:firstRowFirstColumn="0" w:firstRowLastColumn="0" w:lastRowFirstColumn="0" w:lastRowLastColumn="0"/>
         </w:trPr>
         <w:tc>
           <w:tcPr>
-            <w:cnfStyle w:val="001000000000"/>
-            <w:tcW w:w="4606" w:type="dxa"/>
-          </w:tcPr>
-          <w:p>
-            <w:proofErr w:type="spellStart"/>
+            <w:cnfStyle w:val="001000000000" w:firstRow="0" w:lastRow="0" w:firstColumn="1" w:lastColumn="0" w:oddVBand="0" w:evenVBand="0" w:oddHBand="0" w:evenHBand="0" w:firstRowFirstColumn="0" w:firstRowLastColumn="0" w:lastRowFirstColumn="0" w:lastRowLastColumn="0"/>
+            <w:tcW w:w="4606" w:type="dxa"/>
+          </w:tcPr>
+          <w:p>
             <w:r>
               <w:t>AccessPropertyOrField</w:t>
             </w:r>
-            <w:proofErr w:type="spellEnd"/>
-          </w:p>
-        </w:tc>
-        <w:tc>
-          <w:tcPr>
-            <w:tcW w:w="4606" w:type="dxa"/>
-          </w:tcPr>
-          <w:p>
-            <w:pPr>
-              <w:cnfStyle w:val="000000100000"/>
+          </w:p>
+        </w:tc>
+        <w:tc>
+          <w:tcPr>
+            <w:tcW w:w="4606" w:type="dxa"/>
+          </w:tcPr>
+          <w:p>
+            <w:pPr>
+              <w:cnfStyle w:val="000000100000" w:firstRow="0" w:lastRow="0" w:firstColumn="0" w:lastColumn="0" w:oddVBand="0" w:evenVBand="0" w:oddHBand="1" w:evenHBand="0" w:firstRowFirstColumn="0" w:firstRowLastColumn="0" w:lastRowFirstColumn="0" w:lastRowLastColumn="0"/>
             </w:pPr>
             <w:r>
               <w:t>Access of a property or field</w:t>
@@ -945,7 +842,7 @@
       <w:tr>
         <w:tc>
           <w:tcPr>
-            <w:cnfStyle w:val="001000000000"/>
+            <w:cnfStyle w:val="001000000000" w:firstRow="0" w:lastRow="0" w:firstColumn="1" w:lastColumn="0" w:oddVBand="0" w:evenVBand="0" w:oddHBand="0" w:evenHBand="0" w:firstRowFirstColumn="0" w:firstRowLastColumn="0" w:lastRowFirstColumn="0" w:lastRowLastColumn="0"/>
             <w:tcW w:w="4606" w:type="dxa"/>
           </w:tcPr>
           <w:p>
@@ -960,7 +857,7 @@
           </w:tcPr>
           <w:p>
             <w:pPr>
-              <w:cnfStyle w:val="000000000000"/>
+              <w:cnfStyle w:val="000000000000" w:firstRow="0" w:lastRow="0" w:firstColumn="0" w:lastColumn="0" w:oddVBand="0" w:evenVBand="0" w:oddHBand="0" w:evenHBand="0" w:firstRowFirstColumn="0" w:firstRowLastColumn="0" w:lastRowFirstColumn="0" w:lastRowLastColumn="0"/>
             </w:pPr>
             <w:r>
               <w:t>Extending a class</w:t>
@@ -970,11 +867,11 @@
       </w:tr>
       <w:tr>
         <w:trPr>
-          <w:cnfStyle w:val="000000100000"/>
+          <w:cnfStyle w:val="000000100000" w:firstRow="0" w:lastRow="0" w:firstColumn="0" w:lastColumn="0" w:oddVBand="0" w:evenVBand="0" w:oddHBand="1" w:evenHBand="0" w:firstRowFirstColumn="0" w:firstRowLastColumn="0" w:lastRowFirstColumn="0" w:lastRowLastColumn="0"/>
         </w:trPr>
         <w:tc>
           <w:tcPr>
-            <w:cnfStyle w:val="001000000000"/>
+            <w:cnfStyle w:val="001000000000" w:firstRow="0" w:lastRow="0" w:firstColumn="1" w:lastColumn="0" w:oddVBand="0" w:evenVBand="0" w:oddHBand="0" w:evenHBand="0" w:firstRowFirstColumn="0" w:firstRowLastColumn="0" w:lastRowFirstColumn="0" w:lastRowLastColumn="0"/>
             <w:tcW w:w="4606" w:type="dxa"/>
           </w:tcPr>
           <w:p>
@@ -989,7 +886,7 @@
           </w:tcPr>
           <w:p>
             <w:pPr>
-              <w:cnfStyle w:val="000000100000"/>
+              <w:cnfStyle w:val="000000100000" w:firstRow="0" w:lastRow="0" w:firstColumn="0" w:lastColumn="0" w:oddVBand="0" w:evenVBand="0" w:oddHBand="1" w:evenHBand="0" w:firstRowFirstColumn="0" w:firstRowLastColumn="0" w:lastRowFirstColumn="0" w:lastRowLastColumn="0"/>
             </w:pPr>
             <w:r>
               <w:t>Implements</w:t>
@@ -1000,7 +897,7 @@
       <w:tr>
         <w:tc>
           <w:tcPr>
-            <w:cnfStyle w:val="001000000000"/>
+            <w:cnfStyle w:val="001000000000" w:firstRow="0" w:lastRow="0" w:firstColumn="1" w:lastColumn="0" w:oddVBand="0" w:evenVBand="0" w:oddHBand="0" w:evenHBand="0" w:firstRowFirstColumn="0" w:firstRowLastColumn="0" w:lastRowFirstColumn="0" w:lastRowLastColumn="0"/>
             <w:tcW w:w="4606" w:type="dxa"/>
           </w:tcPr>
           <w:p>
@@ -1015,7 +912,7 @@
           </w:tcPr>
           <w:p>
             <w:pPr>
-              <w:cnfStyle w:val="000000000000"/>
+              <w:cnfStyle w:val="000000000000" w:firstRow="0" w:lastRow="0" w:firstColumn="0" w:lastColumn="0" w:oddVBand="0" w:evenVBand="0" w:oddHBand="0" w:evenHBand="0" w:firstRowFirstColumn="0" w:firstRowLastColumn="0" w:lastRowFirstColumn="0" w:lastRowLastColumn="0"/>
             </w:pPr>
             <w:r>
               <w:t>Declaration</w:t>
@@ -1025,11 +922,11 @@
       </w:tr>
       <w:tr>
         <w:trPr>
-          <w:cnfStyle w:val="000000100000"/>
+          <w:cnfStyle w:val="000000100000" w:firstRow="0" w:lastRow="0" w:firstColumn="0" w:lastColumn="0" w:oddVBand="0" w:evenVBand="0" w:oddHBand="1" w:evenHBand="0" w:firstRowFirstColumn="0" w:firstRowLastColumn="0" w:lastRowFirstColumn="0" w:lastRowLastColumn="0"/>
         </w:trPr>
         <w:tc>
           <w:tcPr>
-            <w:cnfStyle w:val="001000000000"/>
+            <w:cnfStyle w:val="001000000000" w:firstRow="0" w:lastRow="0" w:firstColumn="1" w:lastColumn="0" w:oddVBand="0" w:evenVBand="0" w:oddHBand="0" w:evenHBand="0" w:firstRowFirstColumn="0" w:firstRowLastColumn="0" w:lastRowFirstColumn="0" w:lastRowLastColumn="0"/>
             <w:tcW w:w="4606" w:type="dxa"/>
           </w:tcPr>
           <w:p>
@@ -1044,7 +941,7 @@
           </w:tcPr>
           <w:p>
             <w:pPr>
-              <w:cnfStyle w:val="000000100000"/>
+              <w:cnfStyle w:val="000000100000" w:firstRow="0" w:lastRow="0" w:firstColumn="0" w:lastColumn="0" w:oddVBand="0" w:evenVBand="0" w:oddHBand="1" w:evenHBand="0" w:firstRowFirstColumn="0" w:firstRowLastColumn="0" w:lastRowFirstColumn="0" w:lastRowLastColumn="0"/>
             </w:pPr>
             <w:r>
               <w:t>Annotation</w:t>
@@ -1055,7 +952,7 @@
       <w:tr>
         <w:tc>
           <w:tcPr>
-            <w:cnfStyle w:val="001000000000"/>
+            <w:cnfStyle w:val="001000000000" w:firstRow="0" w:lastRow="0" w:firstColumn="1" w:lastColumn="0" w:oddVBand="0" w:evenVBand="0" w:oddHBand="0" w:evenHBand="0" w:firstRowFirstColumn="0" w:firstRowLastColumn="0" w:lastRowFirstColumn="0" w:lastRowLastColumn="0"/>
             <w:tcW w:w="4606" w:type="dxa"/>
           </w:tcPr>
           <w:p>
@@ -1070,7 +967,7 @@
           </w:tcPr>
           <w:p>
             <w:pPr>
-              <w:cnfStyle w:val="000000000000"/>
+              <w:cnfStyle w:val="000000000000" w:firstRow="0" w:lastRow="0" w:firstColumn="0" w:lastColumn="0" w:oddVBand="0" w:evenVBand="0" w:oddHBand="0" w:evenHBand="0" w:firstRowFirstColumn="0" w:firstRowLastColumn="0" w:lastRowFirstColumn="0" w:lastRowLastColumn="0"/>
             </w:pPr>
             <w:r>
               <w:t>Import</w:t>
@@ -1080,11 +977,11 @@
       </w:tr>
       <w:tr>
         <w:trPr>
-          <w:cnfStyle w:val="000000100000"/>
+          <w:cnfStyle w:val="000000100000" w:firstRow="0" w:lastRow="0" w:firstColumn="0" w:lastColumn="0" w:oddVBand="0" w:evenVBand="0" w:oddHBand="1" w:evenHBand="0" w:firstRowFirstColumn="0" w:firstRowLastColumn="0" w:lastRowFirstColumn="0" w:lastRowLastColumn="0"/>
         </w:trPr>
         <w:tc>
           <w:tcPr>
-            <w:cnfStyle w:val="001000000000"/>
+            <w:cnfStyle w:val="001000000000" w:firstRow="0" w:lastRow="0" w:firstColumn="1" w:lastColumn="0" w:oddVBand="0" w:evenVBand="0" w:oddHBand="0" w:evenHBand="0" w:firstRowFirstColumn="0" w:firstRowLastColumn="0" w:lastRowFirstColumn="0" w:lastRowLastColumn="0"/>
             <w:tcW w:w="4606" w:type="dxa"/>
           </w:tcPr>
           <w:p>
@@ -1099,7 +996,7 @@
           </w:tcPr>
           <w:p>
             <w:pPr>
-              <w:cnfStyle w:val="000000100000"/>
+              <w:cnfStyle w:val="000000100000" w:firstRow="0" w:lastRow="0" w:firstColumn="0" w:lastColumn="0" w:oddVBand="0" w:evenVBand="0" w:oddHBand="1" w:evenHBand="0" w:firstRowFirstColumn="0" w:firstRowLastColumn="0" w:lastRowFirstColumn="0" w:lastRowLastColumn="0"/>
             </w:pPr>
             <w:r>
               <w:t>Exceptions</w:t>
@@ -1110,7 +1007,7 @@
       <w:tr>
         <w:tc>
           <w:tcPr>
-            <w:cnfStyle w:val="001000000000"/>
+            <w:cnfStyle w:val="001000000000" w:firstRow="0" w:lastRow="0" w:firstColumn="1" w:lastColumn="0" w:oddVBand="0" w:evenVBand="0" w:oddHBand="0" w:evenHBand="0" w:firstRowFirstColumn="0" w:firstRowLastColumn="0" w:lastRowFirstColumn="0" w:lastRowLastColumn="0"/>
             <w:tcW w:w="4606" w:type="dxa"/>
           </w:tcPr>
           <w:p>
@@ -1125,7 +1022,7 @@
           </w:tcPr>
           <w:p>
             <w:pPr>
-              <w:cnfStyle w:val="000000000000"/>
+              <w:cnfStyle w:val="000000000000" w:firstRow="0" w:lastRow="0" w:firstColumn="0" w:lastColumn="0" w:oddVBand="0" w:evenVBand="0" w:oddHBand="0" w:evenHBand="0" w:firstRowFirstColumn="0" w:firstRowLastColumn="0" w:lastRowFirstColumn="0" w:lastRowLastColumn="0"/>
             </w:pPr>
             <w:r>
               <w:t>Delegate</w:t>
@@ -1146,7 +1043,7 @@
 </file>
 
 <file path=word/styles.xml><?xml version="1.0" encoding="utf-8"?>
-<w:styles xmlns:r="http://schemas.openxmlformats.org/officeDocument/2006/relationships" xmlns:w="http://schemas.openxmlformats.org/wordprocessingml/2006/main">
+<w:styles xmlns:mc="http://schemas.openxmlformats.org/markup-compatibility/2006" xmlns:r="http://schemas.openxmlformats.org/officeDocument/2006/relationships" xmlns:w="http://schemas.openxmlformats.org/wordprocessingml/2006/main" xmlns:w14="http://schemas.microsoft.com/office/word/2010/wordml" mc:Ignorable="w14">
   <w:docDefaults>
     <w:rPrDefault>
       <w:rPr>
@@ -1162,7 +1059,7 @@
       </w:pPr>
     </w:pPrDefault>
   </w:docDefaults>
-  <w:latentStyles w:defLockedState="0" w:defUIPriority="99" w:defSemiHidden="1" w:defUnhideWhenUsed="1" w:defQFormat="0" w:count="267">
+  <w:latentStyles w:defLockedState="0" w:defUIPriority="99" w:defSemiHidden="1" w:defUnhideWhenUsed="1" w:defQFormat="0" w:count="276">
     <w:lsdException w:name="Normal" w:semiHidden="0" w:uiPriority="0" w:unhideWhenUsed="0" w:qFormat="1"/>
     <w:lsdException w:name="heading 1" w:semiHidden="0" w:uiPriority="9" w:unhideWhenUsed="0" w:qFormat="1"/>
     <w:lsdException w:name="heading 2" w:uiPriority="9" w:qFormat="1"/>
@@ -1301,26 +1198,24 @@
     <w:lsdException w:name="Bibliography" w:uiPriority="37"/>
     <w:lsdException w:name="TOC Heading" w:uiPriority="39" w:qFormat="1"/>
   </w:latentStyles>
-  <w:style w:type="paragraph" w:default="1" w:styleId="Standaard">
+  <w:style w:type="paragraph" w:default="1" w:styleId="Normal">
     <w:name w:val="Normal"/>
     <w:qFormat/>
-    <w:rsid w:val="00A27D82"/>
     <w:rPr>
       <w:lang w:val="en-US"/>
     </w:rPr>
   </w:style>
-  <w:style w:type="character" w:default="1" w:styleId="Standaardalinea-lettertype">
+  <w:style w:type="character" w:default="1" w:styleId="DefaultParagraphFont">
     <w:name w:val="Default Paragraph Font"/>
     <w:uiPriority w:val="1"/>
     <w:semiHidden/>
     <w:unhideWhenUsed/>
   </w:style>
-  <w:style w:type="table" w:default="1" w:styleId="Standaardtabel">
+  <w:style w:type="table" w:default="1" w:styleId="TableNormal">
     <w:name w:val="Normal Table"/>
     <w:uiPriority w:val="99"/>
     <w:semiHidden/>
     <w:unhideWhenUsed/>
-    <w:qFormat/>
     <w:tblPr>
       <w:tblInd w:w="0" w:type="dxa"/>
       <w:tblCellMar>
@@ -1331,15 +1226,15 @@
       </w:tblCellMar>
     </w:tblPr>
   </w:style>
-  <w:style w:type="numbering" w:default="1" w:styleId="Geenlijst">
+  <w:style w:type="numbering" w:default="1" w:styleId="NoList">
     <w:name w:val="No List"/>
     <w:uiPriority w:val="99"/>
     <w:semiHidden/>
     <w:unhideWhenUsed/>
   </w:style>
-  <w:style w:type="table" w:styleId="Tabelraster">
+  <w:style w:type="table" w:styleId="TableGrid">
     <w:name w:val="Table Grid"/>
-    <w:basedOn w:val="Standaardtabel"/>
+    <w:basedOn w:val="TableNormal"/>
     <w:uiPriority w:val="59"/>
     <w:rsid w:val="002B7405"/>
     <w:pPr>
@@ -1363,9 +1258,9 @@
       </w:tblCellMar>
     </w:tblPr>
   </w:style>
-  <w:style w:type="table" w:styleId="Lichtelijst">
+  <w:style w:type="table" w:styleId="LightList">
     <w:name w:val="Light List"/>
-    <w:basedOn w:val="Standaardtabel"/>
+    <w:basedOn w:val="TableNormal"/>
     <w:uiPriority w:val="61"/>
     <w:rsid w:val="00D7598D"/>
     <w:pPr>
@@ -1459,7 +1354,7 @@
 </file>
 
 <file path=word/stylesWithEffects.xml><?xml version="1.0" encoding="utf-8"?>
-<w:styles xmlns:wpc="http://schemas.microsoft.com/office/word/2010/wordprocessingCanvas" xmlns:mc="http://schemas.openxmlformats.org/markup-compatibility/2006" xmlns:o="urn:schemas-microsoft-com:office:office" xmlns:r="http://schemas.openxmlformats.org/officeDocument/2006/relationships" xmlns:m="http://schemas.openxmlformats.org/officeDocument/2006/math" xmlns:v="urn:schemas-microsoft-com:vml" xmlns:wp14="http://schemas.microsoft.com/office/word/2010/wordprocessingDrawing" xmlns:wp="http://schemas.openxmlformats.org/drawingml/2006/wordprocessingDrawing" xmlns:w10="urn:schemas-microsoft-com:office:word" xmlns:w="http://schemas.openxmlformats.org/wordprocessingml/2006/main" xmlns:w14="http://schemas.microsoft.com/office/word/2010/wordml" xmlns:wpg="http://schemas.microsoft.com/office/word/2010/wordprocessingGroup" xmlns:wpi="http://schemas.microsoft.com/office/word/2010/wordprocessingInk" xmlns:wne="http://schemas.microsoft.com/office/word/2006/wordml" xmlns:wps="http://schemas.microsoft.com/office/word/2010/wordprocessingShape" mc:Ignorable="w14 wp14">
+<w:styles xmlns:wpc="http://schemas.microsoft.com/office/word/2010/wordprocessingCanvas" xmlns:mo="http://schemas.microsoft.com/office/mac/office/2008/main" xmlns:mc="http://schemas.openxmlformats.org/markup-compatibility/2006" xmlns:mv="urn:schemas-microsoft-com:mac:vml" xmlns:o="urn:schemas-microsoft-com:office:office" xmlns:r="http://schemas.openxmlformats.org/officeDocument/2006/relationships" xmlns:m="http://schemas.openxmlformats.org/officeDocument/2006/math" xmlns:v="urn:schemas-microsoft-com:vml" xmlns:wp14="http://schemas.microsoft.com/office/word/2010/wordprocessingDrawing" xmlns:wp="http://schemas.openxmlformats.org/drawingml/2006/wordprocessingDrawing" xmlns:w10="urn:schemas-microsoft-com:office:word" xmlns:w="http://schemas.openxmlformats.org/wordprocessingml/2006/main" xmlns:w14="http://schemas.microsoft.com/office/word/2010/wordml" xmlns:wpg="http://schemas.microsoft.com/office/word/2010/wordprocessingGroup" xmlns:wpi="http://schemas.microsoft.com/office/word/2010/wordprocessingInk" xmlns:wne="http://schemas.microsoft.com/office/word/2006/wordml" xmlns:wps="http://schemas.microsoft.com/office/word/2010/wordprocessingShape" mc:Ignorable="w14 wp14">
   <w:docDefaults>
     <w:rPrDefault>
       <w:rPr>
@@ -1475,7 +1370,7 @@
       </w:pPr>
     </w:pPrDefault>
   </w:docDefaults>
-  <w:latentStyles w:defLockedState="0" w:defUIPriority="99" w:defSemiHidden="1" w:defUnhideWhenUsed="1" w:defQFormat="0" w:count="267">
+  <w:latentStyles w:defLockedState="0" w:defUIPriority="99" w:defSemiHidden="1" w:defUnhideWhenUsed="1" w:defQFormat="0" w:count="276">
     <w:lsdException w:name="Normal" w:semiHidden="0" w:uiPriority="0" w:unhideWhenUsed="0" w:qFormat="1"/>
     <w:lsdException w:name="heading 1" w:semiHidden="0" w:uiPriority="9" w:unhideWhenUsed="0" w:qFormat="1"/>
     <w:lsdException w:name="heading 2" w:uiPriority="9" w:qFormat="1"/>
@@ -1614,20 +1509,20 @@
     <w:lsdException w:name="Bibliography" w:uiPriority="37"/>
     <w:lsdException w:name="TOC Heading" w:uiPriority="39" w:qFormat="1"/>
   </w:latentStyles>
-  <w:style w:type="paragraph" w:default="1" w:styleId="Standaard">
+  <w:style w:type="paragraph" w:default="1" w:styleId="Normal">
     <w:name w:val="Normal"/>
     <w:qFormat/>
     <w:rPr>
       <w:lang w:val="en-US"/>
     </w:rPr>
   </w:style>
-  <w:style w:type="character" w:default="1" w:styleId="Standaardalinea-lettertype">
+  <w:style w:type="character" w:default="1" w:styleId="DefaultParagraphFont">
     <w:name w:val="Default Paragraph Font"/>
     <w:uiPriority w:val="1"/>
     <w:semiHidden/>
     <w:unhideWhenUsed/>
   </w:style>
-  <w:style w:type="table" w:default="1" w:styleId="Standaardtabel">
+  <w:style w:type="table" w:default="1" w:styleId="TableNormal">
     <w:name w:val="Normal Table"/>
     <w:uiPriority w:val="99"/>
     <w:semiHidden/>
@@ -1642,15 +1537,15 @@
       </w:tblCellMar>
     </w:tblPr>
   </w:style>
-  <w:style w:type="numbering" w:default="1" w:styleId="Geenlijst">
+  <w:style w:type="numbering" w:default="1" w:styleId="NoList">
     <w:name w:val="No List"/>
     <w:uiPriority w:val="99"/>
     <w:semiHidden/>
     <w:unhideWhenUsed/>
   </w:style>
-  <w:style w:type="table" w:styleId="Tabelraster">
+  <w:style w:type="table" w:styleId="TableGrid">
     <w:name w:val="Table Grid"/>
-    <w:basedOn w:val="Standaardtabel"/>
+    <w:basedOn w:val="TableNormal"/>
     <w:uiPriority w:val="59"/>
     <w:rsid w:val="002B7405"/>
     <w:pPr>
@@ -1673,6 +1568,98 @@
         <w:right w:w="108" w:type="dxa"/>
       </w:tblCellMar>
     </w:tblPr>
+  </w:style>
+  <w:style w:type="table" w:styleId="LightList">
+    <w:name w:val="Light List"/>
+    <w:basedOn w:val="TableNormal"/>
+    <w:uiPriority w:val="61"/>
+    <w:rsid w:val="00D7598D"/>
+    <w:pPr>
+      <w:spacing w:after="0" w:line="240" w:lineRule="auto"/>
+    </w:pPr>
+    <w:tblPr>
+      <w:tblStyleRowBandSize w:val="1"/>
+      <w:tblStyleColBandSize w:val="1"/>
+      <w:tblInd w:w="0" w:type="dxa"/>
+      <w:tblBorders>
+        <w:top w:val="single" w:sz="8" w:space="0" w:color="000000" w:themeColor="text1"/>
+        <w:left w:val="single" w:sz="8" w:space="0" w:color="000000" w:themeColor="text1"/>
+        <w:bottom w:val="single" w:sz="8" w:space="0" w:color="000000" w:themeColor="text1"/>
+        <w:right w:val="single" w:sz="8" w:space="0" w:color="000000" w:themeColor="text1"/>
+      </w:tblBorders>
+      <w:tblCellMar>
+        <w:top w:w="0" w:type="dxa"/>
+        <w:left w:w="108" w:type="dxa"/>
+        <w:bottom w:w="0" w:type="dxa"/>
+        <w:right w:w="108" w:type="dxa"/>
+      </w:tblCellMar>
+    </w:tblPr>
+    <w:tblStylePr w:type="firstRow">
+      <w:pPr>
+        <w:spacing w:before="0" w:after="0" w:line="240" w:lineRule="auto"/>
+      </w:pPr>
+      <w:rPr>
+        <w:b/>
+        <w:bCs/>
+        <w:color w:val="FFFFFF" w:themeColor="background1"/>
+      </w:rPr>
+      <w:tblPr/>
+      <w:tcPr>
+        <w:shd w:val="clear" w:color="auto" w:fill="000000" w:themeFill="text1"/>
+      </w:tcPr>
+    </w:tblStylePr>
+    <w:tblStylePr w:type="lastRow">
+      <w:pPr>
+        <w:spacing w:before="0" w:after="0" w:line="240" w:lineRule="auto"/>
+      </w:pPr>
+      <w:rPr>
+        <w:b/>
+        <w:bCs/>
+      </w:rPr>
+      <w:tblPr/>
+      <w:tcPr>
+        <w:tcBorders>
+          <w:top w:val="double" w:sz="6" w:space="0" w:color="000000" w:themeColor="text1"/>
+          <w:left w:val="single" w:sz="8" w:space="0" w:color="000000" w:themeColor="text1"/>
+          <w:bottom w:val="single" w:sz="8" w:space="0" w:color="000000" w:themeColor="text1"/>
+          <w:right w:val="single" w:sz="8" w:space="0" w:color="000000" w:themeColor="text1"/>
+        </w:tcBorders>
+      </w:tcPr>
+    </w:tblStylePr>
+    <w:tblStylePr w:type="firstCol">
+      <w:rPr>
+        <w:b/>
+        <w:bCs/>
+      </w:rPr>
+    </w:tblStylePr>
+    <w:tblStylePr w:type="lastCol">
+      <w:rPr>
+        <w:b/>
+        <w:bCs/>
+      </w:rPr>
+    </w:tblStylePr>
+    <w:tblStylePr w:type="band1Vert">
+      <w:tblPr/>
+      <w:tcPr>
+        <w:tcBorders>
+          <w:top w:val="single" w:sz="8" w:space="0" w:color="000000" w:themeColor="text1"/>
+          <w:left w:val="single" w:sz="8" w:space="0" w:color="000000" w:themeColor="text1"/>
+          <w:bottom w:val="single" w:sz="8" w:space="0" w:color="000000" w:themeColor="text1"/>
+          <w:right w:val="single" w:sz="8" w:space="0" w:color="000000" w:themeColor="text1"/>
+        </w:tcBorders>
+      </w:tcPr>
+    </w:tblStylePr>
+    <w:tblStylePr w:type="band1Horz">
+      <w:tblPr/>
+      <w:tcPr>
+        <w:tcBorders>
+          <w:top w:val="single" w:sz="8" w:space="0" w:color="000000" w:themeColor="text1"/>
+          <w:left w:val="single" w:sz="8" w:space="0" w:color="000000" w:themeColor="text1"/>
+          <w:bottom w:val="single" w:sz="8" w:space="0" w:color="000000" w:themeColor="text1"/>
+          <w:right w:val="single" w:sz="8" w:space="0" w:color="000000" w:themeColor="text1"/>
+        </w:tcBorders>
+      </w:tcPr>
+    </w:tblStylePr>
   </w:style>
 </w:styles>
 </file>

</xml_diff>

<commit_message>
Updated documentation for renaming change. Updated propery files
</commit_message>
<xml_diff>
--- a/doc/validate/RuleViolationTypeKeys.docx
+++ b/doc/validate/RuleViolationTypeKeys.docx
@@ -1,6 +1,6 @@
 
 <file path=word/document.xml><?xml version="1.0" encoding="utf-8"?>
-<w:document xmlns:wpc="http://schemas.microsoft.com/office/word/2010/wordprocessingCanvas" xmlns:mo="http://schemas.microsoft.com/office/mac/office/2008/main" xmlns:mc="http://schemas.openxmlformats.org/markup-compatibility/2006" xmlns:mv="urn:schemas-microsoft-com:mac:vml" xmlns:o="urn:schemas-microsoft-com:office:office" xmlns:r="http://schemas.openxmlformats.org/officeDocument/2006/relationships" xmlns:m="http://schemas.openxmlformats.org/officeDocument/2006/math" xmlns:v="urn:schemas-microsoft-com:vml" xmlns:wp14="http://schemas.microsoft.com/office/word/2010/wordprocessingDrawing" xmlns:wp="http://schemas.openxmlformats.org/drawingml/2006/wordprocessingDrawing" xmlns:w10="urn:schemas-microsoft-com:office:word" xmlns:w="http://schemas.openxmlformats.org/wordprocessingml/2006/main" xmlns:w14="http://schemas.microsoft.com/office/word/2010/wordml" xmlns:wpg="http://schemas.microsoft.com/office/word/2010/wordprocessingGroup" xmlns:wpi="http://schemas.microsoft.com/office/word/2010/wordprocessingInk" xmlns:wne="http://schemas.microsoft.com/office/word/2006/wordml" xmlns:wps="http://schemas.microsoft.com/office/word/2010/wordprocessingShape" mc:Ignorable="w14 wp14">
+<w:document xmlns:ve="http://schemas.openxmlformats.org/markup-compatibility/2006" xmlns:o="urn:schemas-microsoft-com:office:office" xmlns:r="http://schemas.openxmlformats.org/officeDocument/2006/relationships" xmlns:m="http://schemas.openxmlformats.org/officeDocument/2006/math" xmlns:v="urn:schemas-microsoft-com:vml" xmlns:wp="http://schemas.openxmlformats.org/drawingml/2006/wordprocessingDrawing" xmlns:w10="urn:schemas-microsoft-com:office:word" xmlns:w="http://schemas.openxmlformats.org/wordprocessingml/2006/main" xmlns:wne="http://schemas.microsoft.com/office/word/2006/wordml">
   <w:body>
     <w:p>
       <w:r>
@@ -9,9 +9,9 @@
     </w:p>
     <w:tbl>
       <w:tblPr>
-        <w:tblStyle w:val="LightList"/>
+        <w:tblStyle w:val="Lichtelijst"/>
         <w:tblW w:w="0" w:type="auto"/>
-        <w:tblLook w:val="04A0" w:firstRow="1" w:lastRow="0" w:firstColumn="1" w:lastColumn="0" w:noHBand="0" w:noVBand="1"/>
+        <w:tblLook w:val="04A0"/>
       </w:tblPr>
       <w:tblGrid>
         <w:gridCol w:w="4606"/>
@@ -19,11 +19,11 @@
       </w:tblGrid>
       <w:tr>
         <w:trPr>
-          <w:cnfStyle w:val="100000000000" w:firstRow="1" w:lastRow="0" w:firstColumn="0" w:lastColumn="0" w:oddVBand="0" w:evenVBand="0" w:oddHBand="0" w:evenHBand="0" w:firstRowFirstColumn="0" w:firstRowLastColumn="0" w:lastRowFirstColumn="0" w:lastRowLastColumn="0"/>
+          <w:cnfStyle w:val="100000000000"/>
         </w:trPr>
         <w:tc>
           <w:tcPr>
-            <w:cnfStyle w:val="001000000000" w:firstRow="0" w:lastRow="0" w:firstColumn="1" w:lastColumn="0" w:oddVBand="0" w:evenVBand="0" w:oddHBand="0" w:evenHBand="0" w:firstRowFirstColumn="0" w:firstRowLastColumn="0" w:lastRowFirstColumn="0" w:lastRowLastColumn="0"/>
+            <w:cnfStyle w:val="001000000000"/>
             <w:tcW w:w="4606" w:type="dxa"/>
           </w:tcPr>
           <w:p>
@@ -46,7 +46,7 @@
           </w:tcPr>
           <w:p>
             <w:pPr>
-              <w:cnfStyle w:val="100000000000" w:firstRow="1" w:lastRow="0" w:firstColumn="0" w:lastColumn="0" w:oddVBand="0" w:evenVBand="0" w:oddHBand="0" w:evenHBand="0" w:firstRowFirstColumn="0" w:firstRowLastColumn="0" w:lastRowFirstColumn="0" w:lastRowLastColumn="0"/>
+              <w:cnfStyle w:val="100000000000"/>
               <w:rPr>
                 <w:lang w:val="nl-NL"/>
               </w:rPr>
@@ -62,11 +62,11 @@
       </w:tr>
       <w:tr>
         <w:trPr>
-          <w:cnfStyle w:val="000000100000" w:firstRow="0" w:lastRow="0" w:firstColumn="0" w:lastColumn="0" w:oddVBand="0" w:evenVBand="0" w:oddHBand="1" w:evenHBand="0" w:firstRowFirstColumn="0" w:firstRowLastColumn="0" w:lastRowFirstColumn="0" w:lastRowLastColumn="0"/>
+          <w:cnfStyle w:val="000000100000"/>
         </w:trPr>
         <w:tc>
           <w:tcPr>
-            <w:cnfStyle w:val="001000000000" w:firstRow="0" w:lastRow="0" w:firstColumn="1" w:lastColumn="0" w:oddVBand="0" w:evenVBand="0" w:oddHBand="0" w:evenHBand="0" w:firstRowFirstColumn="0" w:firstRowLastColumn="0" w:lastRowFirstColumn="0" w:lastRowLastColumn="0"/>
+            <w:cnfStyle w:val="001000000000"/>
             <w:tcW w:w="4606" w:type="dxa"/>
           </w:tcPr>
           <w:p>
@@ -89,7 +89,7 @@
           </w:tcPr>
           <w:p>
             <w:pPr>
-              <w:cnfStyle w:val="000000100000" w:firstRow="0" w:lastRow="0" w:firstColumn="0" w:lastColumn="0" w:oddVBand="0" w:evenVBand="0" w:oddHBand="1" w:evenHBand="0" w:firstRowFirstColumn="0" w:firstRowLastColumn="0" w:lastRowFirstColumn="0" w:lastRowLastColumn="0"/>
+              <w:cnfStyle w:val="000000100000"/>
             </w:pPr>
             <w:r>
               <w:t>Is not allowed to use</w:t>
@@ -100,7 +100,7 @@
       <w:tr>
         <w:tc>
           <w:tcPr>
-            <w:cnfStyle w:val="001000000000" w:firstRow="0" w:lastRow="0" w:firstColumn="1" w:lastColumn="0" w:oddVBand="0" w:evenVBand="0" w:oddHBand="0" w:evenHBand="0" w:firstRowFirstColumn="0" w:firstRowLastColumn="0" w:lastRowFirstColumn="0" w:lastRowLastColumn="0"/>
+            <w:cnfStyle w:val="001000000000"/>
             <w:tcW w:w="4606" w:type="dxa"/>
           </w:tcPr>
           <w:p>
@@ -115,7 +115,7 @@
           </w:tcPr>
           <w:p>
             <w:pPr>
-              <w:cnfStyle w:val="000000000000" w:firstRow="0" w:lastRow="0" w:firstColumn="0" w:lastColumn="0" w:oddVBand="0" w:evenVBand="0" w:oddHBand="0" w:evenHBand="0" w:firstRowFirstColumn="0" w:firstRowLastColumn="0" w:lastRowFirstColumn="0" w:lastRowLastColumn="0"/>
+              <w:cnfStyle w:val="000000000000"/>
             </w:pPr>
             <w:r>
               <w:t>Is allowed to use</w:t>
@@ -125,11 +125,11 @@
       </w:tr>
       <w:tr>
         <w:trPr>
-          <w:cnfStyle w:val="000000100000" w:firstRow="0" w:lastRow="0" w:firstColumn="0" w:lastColumn="0" w:oddVBand="0" w:evenVBand="0" w:oddHBand="1" w:evenHBand="0" w:firstRowFirstColumn="0" w:firstRowLastColumn="0" w:lastRowFirstColumn="0" w:lastRowLastColumn="0"/>
+          <w:cnfStyle w:val="000000100000"/>
         </w:trPr>
         <w:tc>
           <w:tcPr>
-            <w:cnfStyle w:val="001000000000" w:firstRow="0" w:lastRow="0" w:firstColumn="1" w:lastColumn="0" w:oddVBand="0" w:evenVBand="0" w:oddHBand="0" w:evenHBand="0" w:firstRowFirstColumn="0" w:firstRowLastColumn="0" w:lastRowFirstColumn="0" w:lastRowLastColumn="0"/>
+            <w:cnfStyle w:val="001000000000"/>
             <w:tcW w:w="4606" w:type="dxa"/>
           </w:tcPr>
           <w:p>
@@ -144,7 +144,7 @@
           </w:tcPr>
           <w:p>
             <w:pPr>
-              <w:cnfStyle w:val="000000100000" w:firstRow="0" w:lastRow="0" w:firstColumn="0" w:lastColumn="0" w:oddVBand="0" w:evenVBand="0" w:oddHBand="1" w:evenHBand="0" w:firstRowFirstColumn="0" w:firstRowLastColumn="0" w:lastRowFirstColumn="0" w:lastRowLastColumn="0"/>
+              <w:cnfStyle w:val="000000100000"/>
             </w:pPr>
             <w:r>
               <w:t>Is only allowed to use</w:t>
@@ -155,7 +155,7 @@
       <w:tr>
         <w:tc>
           <w:tcPr>
-            <w:cnfStyle w:val="001000000000" w:firstRow="0" w:lastRow="0" w:firstColumn="1" w:lastColumn="0" w:oddVBand="0" w:evenVBand="0" w:oddHBand="0" w:evenHBand="0" w:firstRowFirstColumn="0" w:firstRowLastColumn="0" w:lastRowFirstColumn="0" w:lastRowLastColumn="0"/>
+            <w:cnfStyle w:val="001000000000"/>
             <w:tcW w:w="4606" w:type="dxa"/>
           </w:tcPr>
           <w:p>
@@ -170,7 +170,7 @@
           </w:tcPr>
           <w:p>
             <w:pPr>
-              <w:cnfStyle w:val="000000000000" w:firstRow="0" w:lastRow="0" w:firstColumn="0" w:lastColumn="0" w:oddVBand="0" w:evenVBand="0" w:oddHBand="0" w:evenHBand="0" w:firstRowFirstColumn="0" w:firstRowLastColumn="0" w:lastRowFirstColumn="0" w:lastRowLastColumn="0"/>
+              <w:cnfStyle w:val="000000000000"/>
             </w:pPr>
             <w:r>
               <w:t>Is the only module allowed to use</w:t>
@@ -180,11 +180,11 @@
       </w:tr>
       <w:tr>
         <w:trPr>
-          <w:cnfStyle w:val="000000100000" w:firstRow="0" w:lastRow="0" w:firstColumn="0" w:lastColumn="0" w:oddVBand="0" w:evenVBand="0" w:oddHBand="1" w:evenHBand="0" w:firstRowFirstColumn="0" w:firstRowLastColumn="0" w:lastRowFirstColumn="0" w:lastRowLastColumn="0"/>
+          <w:cnfStyle w:val="000000100000"/>
         </w:trPr>
         <w:tc>
           <w:tcPr>
-            <w:cnfStyle w:val="001000000000" w:firstRow="0" w:lastRow="0" w:firstColumn="1" w:lastColumn="0" w:oddVBand="0" w:evenVBand="0" w:oddHBand="0" w:evenHBand="0" w:firstRowFirstColumn="0" w:firstRowLastColumn="0" w:lastRowFirstColumn="0" w:lastRowLastColumn="0"/>
+            <w:cnfStyle w:val="001000000000"/>
             <w:tcW w:w="4606" w:type="dxa"/>
           </w:tcPr>
           <w:p>
@@ -199,7 +199,7 @@
           </w:tcPr>
           <w:p>
             <w:pPr>
-              <w:cnfStyle w:val="000000100000" w:firstRow="0" w:lastRow="0" w:firstColumn="0" w:lastColumn="0" w:oddVBand="0" w:evenVBand="0" w:oddHBand="1" w:evenHBand="0" w:firstRowFirstColumn="0" w:firstRowLastColumn="0" w:lastRowFirstColumn="0" w:lastRowLastColumn="0"/>
+              <w:cnfStyle w:val="000000100000"/>
             </w:pPr>
             <w:r>
               <w:t>Must use</w:t>
@@ -210,7 +210,7 @@
       <w:tr>
         <w:tc>
           <w:tcPr>
-            <w:cnfStyle w:val="001000000000" w:firstRow="0" w:lastRow="0" w:firstColumn="1" w:lastColumn="0" w:oddVBand="0" w:evenVBand="0" w:oddHBand="0" w:evenHBand="0" w:firstRowFirstColumn="0" w:firstRowLastColumn="0" w:lastRowFirstColumn="0" w:lastRowLastColumn="0"/>
+            <w:cnfStyle w:val="001000000000"/>
             <w:tcW w:w="4606" w:type="dxa"/>
           </w:tcPr>
           <w:p>
@@ -225,7 +225,7 @@
           </w:tcPr>
           <w:p>
             <w:pPr>
-              <w:cnfStyle w:val="000000000000" w:firstRow="0" w:lastRow="0" w:firstColumn="0" w:lastColumn="0" w:oddVBand="0" w:evenVBand="0" w:oddHBand="0" w:evenHBand="0" w:firstRowFirstColumn="0" w:firstRowLastColumn="0" w:lastRowFirstColumn="0" w:lastRowLastColumn="0"/>
+              <w:cnfStyle w:val="000000000000"/>
             </w:pPr>
             <w:r>
               <w:t>Is not allowed to use modules in higher layer (back call rule)</w:t>
@@ -235,11 +235,11 @@
       </w:tr>
       <w:tr>
         <w:trPr>
-          <w:cnfStyle w:val="000000100000" w:firstRow="0" w:lastRow="0" w:firstColumn="0" w:lastColumn="0" w:oddVBand="0" w:evenVBand="0" w:oddHBand="1" w:evenHBand="0" w:firstRowFirstColumn="0" w:firstRowLastColumn="0" w:lastRowFirstColumn="0" w:lastRowLastColumn="0"/>
+          <w:cnfStyle w:val="000000100000"/>
         </w:trPr>
         <w:tc>
           <w:tcPr>
-            <w:cnfStyle w:val="001000000000" w:firstRow="0" w:lastRow="0" w:firstColumn="1" w:lastColumn="0" w:oddVBand="0" w:evenVBand="0" w:oddHBand="0" w:evenHBand="0" w:firstRowFirstColumn="0" w:firstRowLastColumn="0" w:lastRowFirstColumn="0" w:lastRowLastColumn="0"/>
+            <w:cnfStyle w:val="001000000000"/>
             <w:tcW w:w="4606" w:type="dxa"/>
           </w:tcPr>
           <w:p>
@@ -254,7 +254,7 @@
           </w:tcPr>
           <w:p>
             <w:pPr>
-              <w:cnfStyle w:val="000000100000" w:firstRow="0" w:lastRow="0" w:firstColumn="0" w:lastColumn="0" w:oddVBand="0" w:evenVBand="0" w:oddHBand="1" w:evenHBand="0" w:firstRowFirstColumn="0" w:firstRowLastColumn="0" w:lastRowFirstColumn="0" w:lastRowLastColumn="0"/>
+              <w:cnfStyle w:val="000000100000"/>
             </w:pPr>
             <w:r>
               <w:t>Is not allowed to use modules in a not directly lower layer</w:t>
@@ -271,7 +271,7 @@
       <w:tr>
         <w:tc>
           <w:tcPr>
-            <w:cnfStyle w:val="001000000000" w:firstRow="0" w:lastRow="0" w:firstColumn="1" w:lastColumn="0" w:oddVBand="0" w:evenVBand="0" w:oddHBand="0" w:evenHBand="0" w:firstRowFirstColumn="0" w:firstRowLastColumn="0" w:lastRowFirstColumn="0" w:lastRowLastColumn="0"/>
+            <w:cnfStyle w:val="001000000000"/>
             <w:tcW w:w="4606" w:type="dxa"/>
           </w:tcPr>
           <w:p>
@@ -289,7 +289,7 @@
           </w:tcPr>
           <w:p>
             <w:pPr>
-              <w:cnfStyle w:val="000000000000" w:firstRow="0" w:lastRow="0" w:firstColumn="0" w:lastColumn="0" w:oddVBand="0" w:evenVBand="0" w:oddHBand="0" w:evenHBand="0" w:firstRowFirstColumn="0" w:firstRowLastColumn="0" w:lastRowFirstColumn="0" w:lastRowLastColumn="0"/>
+              <w:cnfStyle w:val="000000000000"/>
             </w:pPr>
             <w:r>
               <w:t>Interface convention</w:t>
@@ -299,11 +299,11 @@
       </w:tr>
       <w:tr>
         <w:trPr>
-          <w:cnfStyle w:val="000000100000" w:firstRow="0" w:lastRow="0" w:firstColumn="0" w:lastColumn="0" w:oddVBand="0" w:evenVBand="0" w:oddHBand="1" w:evenHBand="0" w:firstRowFirstColumn="0" w:firstRowLastColumn="0" w:lastRowFirstColumn="0" w:lastRowLastColumn="0"/>
+          <w:cnfStyle w:val="000000100000"/>
         </w:trPr>
         <w:tc>
           <w:tcPr>
-            <w:cnfStyle w:val="001000000000" w:firstRow="0" w:lastRow="0" w:firstColumn="1" w:lastColumn="0" w:oddVBand="0" w:evenVBand="0" w:oddHBand="0" w:evenHBand="0" w:firstRowFirstColumn="0" w:firstRowLastColumn="0" w:lastRowFirstColumn="0" w:lastRowLastColumn="0"/>
+            <w:cnfStyle w:val="001000000000"/>
             <w:tcW w:w="4606" w:type="dxa"/>
           </w:tcPr>
           <w:p>
@@ -321,10 +321,44 @@
           </w:tcPr>
           <w:p>
             <w:pPr>
-              <w:cnfStyle w:val="000000100000" w:firstRow="0" w:lastRow="0" w:firstColumn="0" w:lastColumn="0" w:oddVBand="0" w:evenVBand="0" w:oddHBand="1" w:evenHBand="0" w:firstRowFirstColumn="0" w:firstRowLastColumn="0" w:lastRowFirstColumn="0" w:lastRowLastColumn="0"/>
+              <w:cnfStyle w:val="000000100000"/>
             </w:pPr>
             <w:r>
               <w:t>Subclass convention</w:t>
+            </w:r>
+          </w:p>
+        </w:tc>
+      </w:tr>
+      <w:tr>
+        <w:tc>
+          <w:tcPr>
+            <w:cnfStyle w:val="001000000000"/>
+            <w:tcW w:w="4606" w:type="dxa"/>
+          </w:tcPr>
+          <w:p>
+            <w:pPr>
+              <w:rPr>
+                <w:lang w:val="nl-NL"/>
+              </w:rPr>
+            </w:pPr>
+            <w:r>
+              <w:rPr>
+                <w:lang w:val="nl-NL"/>
+              </w:rPr>
+              <w:t>CyclesBetweenModules</w:t>
+            </w:r>
+          </w:p>
+        </w:tc>
+        <w:tc>
+          <w:tcPr>
+            <w:tcW w:w="4606" w:type="dxa"/>
+          </w:tcPr>
+          <w:p>
+            <w:pPr>
+              <w:cnfStyle w:val="000000000000"/>
+            </w:pPr>
+            <w:r>
+              <w:t>Cycles/loops between modules</w:t>
             </w:r>
           </w:p>
         </w:tc>
@@ -338,9 +372,9 @@
     </w:p>
     <w:tbl>
       <w:tblPr>
-        <w:tblStyle w:val="LightList"/>
+        <w:tblStyle w:val="Lichtelijst"/>
         <w:tblW w:w="0" w:type="auto"/>
-        <w:tblLook w:val="04A0" w:firstRow="1" w:lastRow="0" w:firstColumn="1" w:lastColumn="0" w:noHBand="0" w:noVBand="1"/>
+        <w:tblLook w:val="04A0"/>
       </w:tblPr>
       <w:tblGrid>
         <w:gridCol w:w="4606"/>
@@ -348,11 +382,11 @@
       </w:tblGrid>
       <w:tr>
         <w:trPr>
-          <w:cnfStyle w:val="100000000000" w:firstRow="1" w:lastRow="0" w:firstColumn="0" w:lastColumn="0" w:oddVBand="0" w:evenVBand="0" w:oddHBand="0" w:evenHBand="0" w:firstRowFirstColumn="0" w:firstRowLastColumn="0" w:lastRowFirstColumn="0" w:lastRowLastColumn="0"/>
+          <w:cnfStyle w:val="100000000000"/>
         </w:trPr>
         <w:tc>
           <w:tcPr>
-            <w:cnfStyle w:val="001000000000" w:firstRow="0" w:lastRow="0" w:firstColumn="1" w:lastColumn="0" w:oddVBand="0" w:evenVBand="0" w:oddHBand="0" w:evenHBand="0" w:firstRowFirstColumn="0" w:firstRowLastColumn="0" w:lastRowFirstColumn="0" w:lastRowLastColumn="0"/>
+            <w:cnfStyle w:val="001000000000"/>
             <w:tcW w:w="4606" w:type="dxa"/>
           </w:tcPr>
           <w:p>
@@ -368,7 +402,7 @@
           <w:p>
             <w:pPr>
               <w:jc w:val="both"/>
-              <w:cnfStyle w:val="100000000000" w:firstRow="1" w:lastRow="0" w:firstColumn="0" w:lastColumn="0" w:oddVBand="0" w:evenVBand="0" w:oddHBand="0" w:evenHBand="0" w:firstRowFirstColumn="0" w:firstRowLastColumn="0" w:lastRowFirstColumn="0" w:lastRowLastColumn="0"/>
+              <w:cnfStyle w:val="100000000000"/>
             </w:pPr>
             <w:r>
               <w:t>Violationtype</w:t>
@@ -378,11 +412,11 @@
       </w:tr>
       <w:tr>
         <w:trPr>
-          <w:cnfStyle w:val="000000100000" w:firstRow="0" w:lastRow="0" w:firstColumn="0" w:lastColumn="0" w:oddVBand="0" w:evenVBand="0" w:oddHBand="1" w:evenHBand="0" w:firstRowFirstColumn="0" w:firstRowLastColumn="0" w:lastRowFirstColumn="0" w:lastRowLastColumn="0"/>
+          <w:cnfStyle w:val="000000100000"/>
         </w:trPr>
         <w:tc>
           <w:tcPr>
-            <w:cnfStyle w:val="001000000000" w:firstRow="0" w:lastRow="0" w:firstColumn="1" w:lastColumn="0" w:oddVBand="0" w:evenVBand="0" w:oddHBand="0" w:evenHBand="0" w:firstRowFirstColumn="0" w:firstRowLastColumn="0" w:lastRowFirstColumn="0" w:lastRowLastColumn="0"/>
+            <w:cnfStyle w:val="001000000000"/>
             <w:tcW w:w="4606" w:type="dxa"/>
           </w:tcPr>
           <w:p>
@@ -397,7 +431,7 @@
           </w:tcPr>
           <w:p>
             <w:pPr>
-              <w:cnfStyle w:val="000000100000" w:firstRow="0" w:lastRow="0" w:firstColumn="0" w:lastColumn="0" w:oddVBand="0" w:evenVBand="0" w:oddHBand="1" w:evenHBand="0" w:firstRowFirstColumn="0" w:firstRowLastColumn="0" w:lastRowFirstColumn="0" w:lastRowLastColumn="0"/>
+              <w:cnfStyle w:val="000000100000"/>
             </w:pPr>
             <w:r>
               <w:t>Invocation of a method</w:t>
@@ -408,7 +442,7 @@
       <w:tr>
         <w:tc>
           <w:tcPr>
-            <w:cnfStyle w:val="001000000000" w:firstRow="0" w:lastRow="0" w:firstColumn="1" w:lastColumn="0" w:oddVBand="0" w:evenVBand="0" w:oddHBand="0" w:evenHBand="0" w:firstRowFirstColumn="0" w:firstRowLastColumn="0" w:lastRowFirstColumn="0" w:lastRowLastColumn="0"/>
+            <w:cnfStyle w:val="001000000000"/>
             <w:tcW w:w="4606" w:type="dxa"/>
           </w:tcPr>
           <w:p>
@@ -423,7 +457,7 @@
           </w:tcPr>
           <w:p>
             <w:pPr>
-              <w:cnfStyle w:val="000000000000" w:firstRow="0" w:lastRow="0" w:firstColumn="0" w:lastColumn="0" w:oddVBand="0" w:evenVBand="0" w:oddHBand="0" w:evenHBand="0" w:firstRowFirstColumn="0" w:firstRowLastColumn="0" w:lastRowFirstColumn="0" w:lastRowLastColumn="0"/>
+              <w:cnfStyle w:val="000000000000"/>
             </w:pPr>
             <w:r>
               <w:t>Invocation of a constructor</w:t>
@@ -433,11 +467,11 @@
       </w:tr>
       <w:tr>
         <w:trPr>
-          <w:cnfStyle w:val="000000100000" w:firstRow="0" w:lastRow="0" w:firstColumn="0" w:lastColumn="0" w:oddVBand="0" w:evenVBand="0" w:oddHBand="1" w:evenHBand="0" w:firstRowFirstColumn="0" w:firstRowLastColumn="0" w:lastRowFirstColumn="0" w:lastRowLastColumn="0"/>
+          <w:cnfStyle w:val="000000100000"/>
         </w:trPr>
         <w:tc>
           <w:tcPr>
-            <w:cnfStyle w:val="001000000000" w:firstRow="0" w:lastRow="0" w:firstColumn="1" w:lastColumn="0" w:oddVBand="0" w:evenVBand="0" w:oddHBand="0" w:evenHBand="0" w:firstRowFirstColumn="0" w:firstRowLastColumn="0" w:lastRowFirstColumn="0" w:lastRowLastColumn="0"/>
+            <w:cnfStyle w:val="001000000000"/>
             <w:tcW w:w="4606" w:type="dxa"/>
           </w:tcPr>
           <w:p>
@@ -452,7 +486,7 @@
           </w:tcPr>
           <w:p>
             <w:pPr>
-              <w:cnfStyle w:val="000000100000" w:firstRow="0" w:lastRow="0" w:firstColumn="0" w:lastColumn="0" w:oddVBand="0" w:evenVBand="0" w:oddHBand="1" w:evenHBand="0" w:firstRowFirstColumn="0" w:firstRowLastColumn="0" w:lastRowFirstColumn="0" w:lastRowLastColumn="0"/>
+              <w:cnfStyle w:val="000000100000"/>
             </w:pPr>
             <w:r>
               <w:t>Access of a property or field</w:t>
@@ -463,7 +497,7 @@
       <w:tr>
         <w:tc>
           <w:tcPr>
-            <w:cnfStyle w:val="001000000000" w:firstRow="0" w:lastRow="0" w:firstColumn="1" w:lastColumn="0" w:oddVBand="0" w:evenVBand="0" w:oddHBand="0" w:evenHBand="0" w:firstRowFirstColumn="0" w:firstRowLastColumn="0" w:lastRowFirstColumn="0" w:lastRowLastColumn="0"/>
+            <w:cnfStyle w:val="001000000000"/>
             <w:tcW w:w="4606" w:type="dxa"/>
           </w:tcPr>
           <w:p>
@@ -478,7 +512,7 @@
           </w:tcPr>
           <w:p>
             <w:pPr>
-              <w:cnfStyle w:val="000000000000" w:firstRow="0" w:lastRow="0" w:firstColumn="0" w:lastColumn="0" w:oddVBand="0" w:evenVBand="0" w:oddHBand="0" w:evenHBand="0" w:firstRowFirstColumn="0" w:firstRowLastColumn="0" w:lastRowFirstColumn="0" w:lastRowLastColumn="0"/>
+              <w:cnfStyle w:val="000000000000"/>
             </w:pPr>
             <w:r>
               <w:t>Extending an abstract class</w:t>
@@ -488,11 +522,11 @@
       </w:tr>
       <w:tr>
         <w:trPr>
-          <w:cnfStyle w:val="000000100000" w:firstRow="0" w:lastRow="0" w:firstColumn="0" w:lastColumn="0" w:oddVBand="0" w:evenVBand="0" w:oddHBand="1" w:evenHBand="0" w:firstRowFirstColumn="0" w:firstRowLastColumn="0" w:lastRowFirstColumn="0" w:lastRowLastColumn="0"/>
+          <w:cnfStyle w:val="000000100000"/>
         </w:trPr>
         <w:tc>
           <w:tcPr>
-            <w:cnfStyle w:val="001000000000" w:firstRow="0" w:lastRow="0" w:firstColumn="1" w:lastColumn="0" w:oddVBand="0" w:evenVBand="0" w:oddHBand="0" w:evenHBand="0" w:firstRowFirstColumn="0" w:firstRowLastColumn="0" w:lastRowFirstColumn="0" w:lastRowLastColumn="0"/>
+            <w:cnfStyle w:val="001000000000"/>
             <w:tcW w:w="4606" w:type="dxa"/>
           </w:tcPr>
           <w:p>
@@ -507,7 +541,7 @@
           </w:tcPr>
           <w:p>
             <w:pPr>
-              <w:cnfStyle w:val="000000100000" w:firstRow="0" w:lastRow="0" w:firstColumn="0" w:lastColumn="0" w:oddVBand="0" w:evenVBand="0" w:oddHBand="1" w:evenHBand="0" w:firstRowFirstColumn="0" w:firstRowLastColumn="0" w:lastRowFirstColumn="0" w:lastRowLastColumn="0"/>
+              <w:cnfStyle w:val="000000100000"/>
             </w:pPr>
             <w:r>
               <w:t>Extending a concrete class</w:t>
@@ -518,7 +552,7 @@
       <w:tr>
         <w:tc>
           <w:tcPr>
-            <w:cnfStyle w:val="001000000000" w:firstRow="0" w:lastRow="0" w:firstColumn="1" w:lastColumn="0" w:oddVBand="0" w:evenVBand="0" w:oddHBand="0" w:evenHBand="0" w:firstRowFirstColumn="0" w:firstRowLastColumn="0" w:lastRowFirstColumn="0" w:lastRowLastColumn="0"/>
+            <w:cnfStyle w:val="001000000000"/>
             <w:tcW w:w="4606" w:type="dxa"/>
           </w:tcPr>
           <w:p>
@@ -533,7 +567,7 @@
           </w:tcPr>
           <w:p>
             <w:pPr>
-              <w:cnfStyle w:val="000000000000" w:firstRow="0" w:lastRow="0" w:firstColumn="0" w:lastColumn="0" w:oddVBand="0" w:evenVBand="0" w:oddHBand="0" w:evenHBand="0" w:firstRowFirstColumn="0" w:firstRowLastColumn="0" w:lastRowFirstColumn="0" w:lastRowLastColumn="0"/>
+              <w:cnfStyle w:val="000000000000"/>
             </w:pPr>
             <w:r>
               <w:t>Extending a library</w:t>
@@ -543,11 +577,11 @@
       </w:tr>
       <w:tr>
         <w:trPr>
-          <w:cnfStyle w:val="000000100000" w:firstRow="0" w:lastRow="0" w:firstColumn="0" w:lastColumn="0" w:oddVBand="0" w:evenVBand="0" w:oddHBand="1" w:evenHBand="0" w:firstRowFirstColumn="0" w:firstRowLastColumn="0" w:lastRowFirstColumn="0" w:lastRowLastColumn="0"/>
+          <w:cnfStyle w:val="000000100000"/>
         </w:trPr>
         <w:tc>
           <w:tcPr>
-            <w:cnfStyle w:val="001000000000" w:firstRow="0" w:lastRow="0" w:firstColumn="1" w:lastColumn="0" w:oddVBand="0" w:evenVBand="0" w:oddHBand="0" w:evenHBand="0" w:firstRowFirstColumn="0" w:firstRowLastColumn="0" w:lastRowFirstColumn="0" w:lastRowLastColumn="0"/>
+            <w:cnfStyle w:val="001000000000"/>
             <w:tcW w:w="4606" w:type="dxa"/>
           </w:tcPr>
           <w:p>
@@ -562,7 +596,7 @@
           </w:tcPr>
           <w:p>
             <w:pPr>
-              <w:cnfStyle w:val="000000100000" w:firstRow="0" w:lastRow="0" w:firstColumn="0" w:lastColumn="0" w:oddVBand="0" w:evenVBand="0" w:oddHBand="1" w:evenHBand="0" w:firstRowFirstColumn="0" w:firstRowLastColumn="0" w:lastRowFirstColumn="0" w:lastRowLastColumn="0"/>
+              <w:cnfStyle w:val="000000100000"/>
             </w:pPr>
             <w:r>
               <w:t>Extending an interface</w:t>
@@ -575,7 +609,7 @@
       <w:tr>
         <w:tc>
           <w:tcPr>
-            <w:cnfStyle w:val="001000000000" w:firstRow="0" w:lastRow="0" w:firstColumn="1" w:lastColumn="0" w:oddVBand="0" w:evenVBand="0" w:oddHBand="0" w:evenHBand="0" w:firstRowFirstColumn="0" w:firstRowLastColumn="0" w:lastRowFirstColumn="0" w:lastRowLastColumn="0"/>
+            <w:cnfStyle w:val="001000000000"/>
             <w:tcW w:w="4606" w:type="dxa"/>
           </w:tcPr>
           <w:p>
@@ -590,7 +624,7 @@
           </w:tcPr>
           <w:p>
             <w:pPr>
-              <w:cnfStyle w:val="000000000000" w:firstRow="0" w:lastRow="0" w:firstColumn="0" w:lastColumn="0" w:oddVBand="0" w:evenVBand="0" w:oddHBand="0" w:evenHBand="0" w:firstRowFirstColumn="0" w:firstRowLastColumn="0" w:lastRowFirstColumn="0" w:lastRowLastColumn="0"/>
+              <w:cnfStyle w:val="000000000000"/>
             </w:pPr>
             <w:r>
               <w:t>Implements</w:t>
@@ -600,11 +634,11 @@
       </w:tr>
       <w:tr>
         <w:trPr>
-          <w:cnfStyle w:val="000000100000" w:firstRow="0" w:lastRow="0" w:firstColumn="0" w:lastColumn="0" w:oddVBand="0" w:evenVBand="0" w:oddHBand="1" w:evenHBand="0" w:firstRowFirstColumn="0" w:firstRowLastColumn="0" w:lastRowFirstColumn="0" w:lastRowLastColumn="0"/>
+          <w:cnfStyle w:val="000000100000"/>
         </w:trPr>
         <w:tc>
           <w:tcPr>
-            <w:cnfStyle w:val="001000000000" w:firstRow="0" w:lastRow="0" w:firstColumn="1" w:lastColumn="0" w:oddVBand="0" w:evenVBand="0" w:oddHBand="0" w:evenHBand="0" w:firstRowFirstColumn="0" w:firstRowLastColumn="0" w:lastRowFirstColumn="0" w:lastRowLastColumn="0"/>
+            <w:cnfStyle w:val="001000000000"/>
             <w:tcW w:w="4606" w:type="dxa"/>
           </w:tcPr>
           <w:p>
@@ -619,7 +653,7 @@
           </w:tcPr>
           <w:p>
             <w:pPr>
-              <w:cnfStyle w:val="000000100000" w:firstRow="0" w:lastRow="0" w:firstColumn="0" w:lastColumn="0" w:oddVBand="0" w:evenVBand="0" w:oddHBand="1" w:evenHBand="0" w:firstRowFirstColumn="0" w:firstRowLastColumn="0" w:lastRowFirstColumn="0" w:lastRowLastColumn="0"/>
+              <w:cnfStyle w:val="000000100000"/>
             </w:pPr>
             <w:r>
               <w:t>Declaration</w:t>
@@ -630,7 +664,7 @@
       <w:tr>
         <w:tc>
           <w:tcPr>
-            <w:cnfStyle w:val="001000000000" w:firstRow="0" w:lastRow="0" w:firstColumn="1" w:lastColumn="0" w:oddVBand="0" w:evenVBand="0" w:oddHBand="0" w:evenHBand="0" w:firstRowFirstColumn="0" w:firstRowLastColumn="0" w:lastRowFirstColumn="0" w:lastRowLastColumn="0"/>
+            <w:cnfStyle w:val="001000000000"/>
             <w:tcW w:w="4606" w:type="dxa"/>
           </w:tcPr>
           <w:p>
@@ -645,7 +679,7 @@
           </w:tcPr>
           <w:p>
             <w:pPr>
-              <w:cnfStyle w:val="000000000000" w:firstRow="0" w:lastRow="0" w:firstColumn="0" w:lastColumn="0" w:oddVBand="0" w:evenVBand="0" w:oddHBand="0" w:evenHBand="0" w:firstRowFirstColumn="0" w:firstRowLastColumn="0" w:lastRowFirstColumn="0" w:lastRowLastColumn="0"/>
+              <w:cnfStyle w:val="000000000000"/>
             </w:pPr>
             <w:r>
               <w:t>Annotation</w:t>
@@ -655,11 +689,11 @@
       </w:tr>
       <w:tr>
         <w:trPr>
-          <w:cnfStyle w:val="000000100000" w:firstRow="0" w:lastRow="0" w:firstColumn="0" w:lastColumn="0" w:oddVBand="0" w:evenVBand="0" w:oddHBand="1" w:evenHBand="0" w:firstRowFirstColumn="0" w:firstRowLastColumn="0" w:lastRowFirstColumn="0" w:lastRowLastColumn="0"/>
+          <w:cnfStyle w:val="000000100000"/>
         </w:trPr>
         <w:tc>
           <w:tcPr>
-            <w:cnfStyle w:val="001000000000" w:firstRow="0" w:lastRow="0" w:firstColumn="1" w:lastColumn="0" w:oddVBand="0" w:evenVBand="0" w:oddHBand="0" w:evenHBand="0" w:firstRowFirstColumn="0" w:firstRowLastColumn="0" w:lastRowFirstColumn="0" w:lastRowLastColumn="0"/>
+            <w:cnfStyle w:val="001000000000"/>
             <w:tcW w:w="4606" w:type="dxa"/>
           </w:tcPr>
           <w:p>
@@ -674,7 +708,7 @@
           </w:tcPr>
           <w:p>
             <w:pPr>
-              <w:cnfStyle w:val="000000100000" w:firstRow="0" w:lastRow="0" w:firstColumn="0" w:lastColumn="0" w:oddVBand="0" w:evenVBand="0" w:oddHBand="1" w:evenHBand="0" w:firstRowFirstColumn="0" w:firstRowLastColumn="0" w:lastRowFirstColumn="0" w:lastRowLastColumn="0"/>
+              <w:cnfStyle w:val="000000100000"/>
             </w:pPr>
             <w:r>
               <w:t>Import</w:t>
@@ -685,7 +719,7 @@
       <w:tr>
         <w:tc>
           <w:tcPr>
-            <w:cnfStyle w:val="001000000000" w:firstRow="0" w:lastRow="0" w:firstColumn="1" w:lastColumn="0" w:oddVBand="0" w:evenVBand="0" w:oddHBand="0" w:evenHBand="0" w:firstRowFirstColumn="0" w:firstRowLastColumn="0" w:lastRowFirstColumn="0" w:lastRowLastColumn="0"/>
+            <w:cnfStyle w:val="001000000000"/>
             <w:tcW w:w="4606" w:type="dxa"/>
           </w:tcPr>
           <w:p>
@@ -700,7 +734,7 @@
           </w:tcPr>
           <w:p>
             <w:pPr>
-              <w:cnfStyle w:val="000000000000" w:firstRow="0" w:lastRow="0" w:firstColumn="0" w:lastColumn="0" w:oddVBand="0" w:evenVBand="0" w:oddHBand="0" w:evenHBand="0" w:firstRowFirstColumn="0" w:firstRowLastColumn="0" w:lastRowFirstColumn="0" w:lastRowLastColumn="0"/>
+              <w:cnfStyle w:val="000000000000"/>
             </w:pPr>
             <w:r>
               <w:t>Exceptions</w:t>
@@ -717,9 +751,9 @@
     </w:p>
     <w:tbl>
       <w:tblPr>
-        <w:tblStyle w:val="LightList"/>
+        <w:tblStyle w:val="Lichtelijst"/>
         <w:tblW w:w="0" w:type="auto"/>
-        <w:tblLook w:val="04A0" w:firstRow="1" w:lastRow="0" w:firstColumn="1" w:lastColumn="0" w:noHBand="0" w:noVBand="1"/>
+        <w:tblLook w:val="04A0"/>
       </w:tblPr>
       <w:tblGrid>
         <w:gridCol w:w="4606"/>
@@ -727,11 +761,11 @@
       </w:tblGrid>
       <w:tr>
         <w:trPr>
-          <w:cnfStyle w:val="100000000000" w:firstRow="1" w:lastRow="0" w:firstColumn="0" w:lastColumn="0" w:oddVBand="0" w:evenVBand="0" w:oddHBand="0" w:evenHBand="0" w:firstRowFirstColumn="0" w:firstRowLastColumn="0" w:lastRowFirstColumn="0" w:lastRowLastColumn="0"/>
+          <w:cnfStyle w:val="100000000000"/>
         </w:trPr>
         <w:tc>
           <w:tcPr>
-            <w:cnfStyle w:val="001000000000" w:firstRow="0" w:lastRow="0" w:firstColumn="1" w:lastColumn="0" w:oddVBand="0" w:evenVBand="0" w:oddHBand="0" w:evenHBand="0" w:firstRowFirstColumn="0" w:firstRowLastColumn="0" w:lastRowFirstColumn="0" w:lastRowLastColumn="0"/>
+            <w:cnfStyle w:val="001000000000"/>
             <w:tcW w:w="4606" w:type="dxa"/>
           </w:tcPr>
           <w:p>
@@ -747,7 +781,7 @@
           <w:p>
             <w:pPr>
               <w:jc w:val="both"/>
-              <w:cnfStyle w:val="100000000000" w:firstRow="1" w:lastRow="0" w:firstColumn="0" w:lastColumn="0" w:oddVBand="0" w:evenVBand="0" w:oddHBand="0" w:evenHBand="0" w:firstRowFirstColumn="0" w:firstRowLastColumn="0" w:lastRowFirstColumn="0" w:lastRowLastColumn="0"/>
+              <w:cnfStyle w:val="100000000000"/>
             </w:pPr>
             <w:r>
               <w:t>Violationtype</w:t>
@@ -757,11 +791,11 @@
       </w:tr>
       <w:tr>
         <w:trPr>
-          <w:cnfStyle w:val="000000100000" w:firstRow="0" w:lastRow="0" w:firstColumn="0" w:lastColumn="0" w:oddVBand="0" w:evenVBand="0" w:oddHBand="1" w:evenHBand="0" w:firstRowFirstColumn="0" w:firstRowLastColumn="0" w:lastRowFirstColumn="0" w:lastRowLastColumn="0"/>
+          <w:cnfStyle w:val="000000100000"/>
         </w:trPr>
         <w:tc>
           <w:tcPr>
-            <w:cnfStyle w:val="001000000000" w:firstRow="0" w:lastRow="0" w:firstColumn="1" w:lastColumn="0" w:oddVBand="0" w:evenVBand="0" w:oddHBand="0" w:evenHBand="0" w:firstRowFirstColumn="0" w:firstRowLastColumn="0" w:lastRowFirstColumn="0" w:lastRowLastColumn="0"/>
+            <w:cnfStyle w:val="001000000000"/>
             <w:tcW w:w="4606" w:type="dxa"/>
           </w:tcPr>
           <w:p>
@@ -776,7 +810,7 @@
           </w:tcPr>
           <w:p>
             <w:pPr>
-              <w:cnfStyle w:val="000000100000" w:firstRow="0" w:lastRow="0" w:firstColumn="0" w:lastColumn="0" w:oddVBand="0" w:evenVBand="0" w:oddHBand="1" w:evenHBand="0" w:firstRowFirstColumn="0" w:firstRowLastColumn="0" w:lastRowFirstColumn="0" w:lastRowLastColumn="0"/>
+              <w:cnfStyle w:val="000000100000"/>
             </w:pPr>
             <w:r>
               <w:t>Invocation of a method</w:t>
@@ -787,7 +821,7 @@
       <w:tr>
         <w:tc>
           <w:tcPr>
-            <w:cnfStyle w:val="001000000000" w:firstRow="0" w:lastRow="0" w:firstColumn="1" w:lastColumn="0" w:oddVBand="0" w:evenVBand="0" w:oddHBand="0" w:evenHBand="0" w:firstRowFirstColumn="0" w:firstRowLastColumn="0" w:lastRowFirstColumn="0" w:lastRowLastColumn="0"/>
+            <w:cnfStyle w:val="001000000000"/>
             <w:tcW w:w="4606" w:type="dxa"/>
           </w:tcPr>
           <w:p>
@@ -802,7 +836,7 @@
           </w:tcPr>
           <w:p>
             <w:pPr>
-              <w:cnfStyle w:val="000000000000" w:firstRow="0" w:lastRow="0" w:firstColumn="0" w:lastColumn="0" w:oddVBand="0" w:evenVBand="0" w:oddHBand="0" w:evenHBand="0" w:firstRowFirstColumn="0" w:firstRowLastColumn="0" w:lastRowFirstColumn="0" w:lastRowLastColumn="0"/>
+              <w:cnfStyle w:val="000000000000"/>
             </w:pPr>
             <w:r>
               <w:t>Invocation of a constructor</w:t>
@@ -812,11 +846,11 @@
       </w:tr>
       <w:tr>
         <w:trPr>
-          <w:cnfStyle w:val="000000100000" w:firstRow="0" w:lastRow="0" w:firstColumn="0" w:lastColumn="0" w:oddVBand="0" w:evenVBand="0" w:oddHBand="1" w:evenHBand="0" w:firstRowFirstColumn="0" w:firstRowLastColumn="0" w:lastRowFirstColumn="0" w:lastRowLastColumn="0"/>
+          <w:cnfStyle w:val="000000100000"/>
         </w:trPr>
         <w:tc>
           <w:tcPr>
-            <w:cnfStyle w:val="001000000000" w:firstRow="0" w:lastRow="0" w:firstColumn="1" w:lastColumn="0" w:oddVBand="0" w:evenVBand="0" w:oddHBand="0" w:evenHBand="0" w:firstRowFirstColumn="0" w:firstRowLastColumn="0" w:lastRowFirstColumn="0" w:lastRowLastColumn="0"/>
+            <w:cnfStyle w:val="001000000000"/>
             <w:tcW w:w="4606" w:type="dxa"/>
           </w:tcPr>
           <w:p>
@@ -831,7 +865,7 @@
           </w:tcPr>
           <w:p>
             <w:pPr>
-              <w:cnfStyle w:val="000000100000" w:firstRow="0" w:lastRow="0" w:firstColumn="0" w:lastColumn="0" w:oddVBand="0" w:evenVBand="0" w:oddHBand="1" w:evenHBand="0" w:firstRowFirstColumn="0" w:firstRowLastColumn="0" w:lastRowFirstColumn="0" w:lastRowLastColumn="0"/>
+              <w:cnfStyle w:val="000000100000"/>
             </w:pPr>
             <w:r>
               <w:t>Access of a property or field</w:t>
@@ -842,7 +876,7 @@
       <w:tr>
         <w:tc>
           <w:tcPr>
-            <w:cnfStyle w:val="001000000000" w:firstRow="0" w:lastRow="0" w:firstColumn="1" w:lastColumn="0" w:oddVBand="0" w:evenVBand="0" w:oddHBand="0" w:evenHBand="0" w:firstRowFirstColumn="0" w:firstRowLastColumn="0" w:lastRowFirstColumn="0" w:lastRowLastColumn="0"/>
+            <w:cnfStyle w:val="001000000000"/>
             <w:tcW w:w="4606" w:type="dxa"/>
           </w:tcPr>
           <w:p>
@@ -857,7 +891,7 @@
           </w:tcPr>
           <w:p>
             <w:pPr>
-              <w:cnfStyle w:val="000000000000" w:firstRow="0" w:lastRow="0" w:firstColumn="0" w:lastColumn="0" w:oddVBand="0" w:evenVBand="0" w:oddHBand="0" w:evenHBand="0" w:firstRowFirstColumn="0" w:firstRowLastColumn="0" w:lastRowFirstColumn="0" w:lastRowLastColumn="0"/>
+              <w:cnfStyle w:val="000000000000"/>
             </w:pPr>
             <w:r>
               <w:t>Extending a class</w:t>
@@ -867,11 +901,11 @@
       </w:tr>
       <w:tr>
         <w:trPr>
-          <w:cnfStyle w:val="000000100000" w:firstRow="0" w:lastRow="0" w:firstColumn="0" w:lastColumn="0" w:oddVBand="0" w:evenVBand="0" w:oddHBand="1" w:evenHBand="0" w:firstRowFirstColumn="0" w:firstRowLastColumn="0" w:lastRowFirstColumn="0" w:lastRowLastColumn="0"/>
+          <w:cnfStyle w:val="000000100000"/>
         </w:trPr>
         <w:tc>
           <w:tcPr>
-            <w:cnfStyle w:val="001000000000" w:firstRow="0" w:lastRow="0" w:firstColumn="1" w:lastColumn="0" w:oddVBand="0" w:evenVBand="0" w:oddHBand="0" w:evenHBand="0" w:firstRowFirstColumn="0" w:firstRowLastColumn="0" w:lastRowFirstColumn="0" w:lastRowLastColumn="0"/>
+            <w:cnfStyle w:val="001000000000"/>
             <w:tcW w:w="4606" w:type="dxa"/>
           </w:tcPr>
           <w:p>
@@ -886,7 +920,7 @@
           </w:tcPr>
           <w:p>
             <w:pPr>
-              <w:cnfStyle w:val="000000100000" w:firstRow="0" w:lastRow="0" w:firstColumn="0" w:lastColumn="0" w:oddVBand="0" w:evenVBand="0" w:oddHBand="1" w:evenHBand="0" w:firstRowFirstColumn="0" w:firstRowLastColumn="0" w:lastRowFirstColumn="0" w:lastRowLastColumn="0"/>
+              <w:cnfStyle w:val="000000100000"/>
             </w:pPr>
             <w:r>
               <w:t>Implements</w:t>
@@ -897,7 +931,7 @@
       <w:tr>
         <w:tc>
           <w:tcPr>
-            <w:cnfStyle w:val="001000000000" w:firstRow="0" w:lastRow="0" w:firstColumn="1" w:lastColumn="0" w:oddVBand="0" w:evenVBand="0" w:oddHBand="0" w:evenHBand="0" w:firstRowFirstColumn="0" w:firstRowLastColumn="0" w:lastRowFirstColumn="0" w:lastRowLastColumn="0"/>
+            <w:cnfStyle w:val="001000000000"/>
             <w:tcW w:w="4606" w:type="dxa"/>
           </w:tcPr>
           <w:p>
@@ -912,7 +946,7 @@
           </w:tcPr>
           <w:p>
             <w:pPr>
-              <w:cnfStyle w:val="000000000000" w:firstRow="0" w:lastRow="0" w:firstColumn="0" w:lastColumn="0" w:oddVBand="0" w:evenVBand="0" w:oddHBand="0" w:evenHBand="0" w:firstRowFirstColumn="0" w:firstRowLastColumn="0" w:lastRowFirstColumn="0" w:lastRowLastColumn="0"/>
+              <w:cnfStyle w:val="000000000000"/>
             </w:pPr>
             <w:r>
               <w:t>Declaration</w:t>
@@ -922,11 +956,11 @@
       </w:tr>
       <w:tr>
         <w:trPr>
-          <w:cnfStyle w:val="000000100000" w:firstRow="0" w:lastRow="0" w:firstColumn="0" w:lastColumn="0" w:oddVBand="0" w:evenVBand="0" w:oddHBand="1" w:evenHBand="0" w:firstRowFirstColumn="0" w:firstRowLastColumn="0" w:lastRowFirstColumn="0" w:lastRowLastColumn="0"/>
+          <w:cnfStyle w:val="000000100000"/>
         </w:trPr>
         <w:tc>
           <w:tcPr>
-            <w:cnfStyle w:val="001000000000" w:firstRow="0" w:lastRow="0" w:firstColumn="1" w:lastColumn="0" w:oddVBand="0" w:evenVBand="0" w:oddHBand="0" w:evenHBand="0" w:firstRowFirstColumn="0" w:firstRowLastColumn="0" w:lastRowFirstColumn="0" w:lastRowLastColumn="0"/>
+            <w:cnfStyle w:val="001000000000"/>
             <w:tcW w:w="4606" w:type="dxa"/>
           </w:tcPr>
           <w:p>
@@ -941,7 +975,7 @@
           </w:tcPr>
           <w:p>
             <w:pPr>
-              <w:cnfStyle w:val="000000100000" w:firstRow="0" w:lastRow="0" w:firstColumn="0" w:lastColumn="0" w:oddVBand="0" w:evenVBand="0" w:oddHBand="1" w:evenHBand="0" w:firstRowFirstColumn="0" w:firstRowLastColumn="0" w:lastRowFirstColumn="0" w:lastRowLastColumn="0"/>
+              <w:cnfStyle w:val="000000100000"/>
             </w:pPr>
             <w:r>
               <w:t>Annotation</w:t>
@@ -952,7 +986,7 @@
       <w:tr>
         <w:tc>
           <w:tcPr>
-            <w:cnfStyle w:val="001000000000" w:firstRow="0" w:lastRow="0" w:firstColumn="1" w:lastColumn="0" w:oddVBand="0" w:evenVBand="0" w:oddHBand="0" w:evenHBand="0" w:firstRowFirstColumn="0" w:firstRowLastColumn="0" w:lastRowFirstColumn="0" w:lastRowLastColumn="0"/>
+            <w:cnfStyle w:val="001000000000"/>
             <w:tcW w:w="4606" w:type="dxa"/>
           </w:tcPr>
           <w:p>
@@ -967,7 +1001,7 @@
           </w:tcPr>
           <w:p>
             <w:pPr>
-              <w:cnfStyle w:val="000000000000" w:firstRow="0" w:lastRow="0" w:firstColumn="0" w:lastColumn="0" w:oddVBand="0" w:evenVBand="0" w:oddHBand="0" w:evenHBand="0" w:firstRowFirstColumn="0" w:firstRowLastColumn="0" w:lastRowFirstColumn="0" w:lastRowLastColumn="0"/>
+              <w:cnfStyle w:val="000000000000"/>
             </w:pPr>
             <w:r>
               <w:t>Import</w:t>
@@ -977,11 +1011,11 @@
       </w:tr>
       <w:tr>
         <w:trPr>
-          <w:cnfStyle w:val="000000100000" w:firstRow="0" w:lastRow="0" w:firstColumn="0" w:lastColumn="0" w:oddVBand="0" w:evenVBand="0" w:oddHBand="1" w:evenHBand="0" w:firstRowFirstColumn="0" w:firstRowLastColumn="0" w:lastRowFirstColumn="0" w:lastRowLastColumn="0"/>
+          <w:cnfStyle w:val="000000100000"/>
         </w:trPr>
         <w:tc>
           <w:tcPr>
-            <w:cnfStyle w:val="001000000000" w:firstRow="0" w:lastRow="0" w:firstColumn="1" w:lastColumn="0" w:oddVBand="0" w:evenVBand="0" w:oddHBand="0" w:evenHBand="0" w:firstRowFirstColumn="0" w:firstRowLastColumn="0" w:lastRowFirstColumn="0" w:lastRowLastColumn="0"/>
+            <w:cnfStyle w:val="001000000000"/>
             <w:tcW w:w="4606" w:type="dxa"/>
           </w:tcPr>
           <w:p>
@@ -996,7 +1030,7 @@
           </w:tcPr>
           <w:p>
             <w:pPr>
-              <w:cnfStyle w:val="000000100000" w:firstRow="0" w:lastRow="0" w:firstColumn="0" w:lastColumn="0" w:oddVBand="0" w:evenVBand="0" w:oddHBand="1" w:evenHBand="0" w:firstRowFirstColumn="0" w:firstRowLastColumn="0" w:lastRowFirstColumn="0" w:lastRowLastColumn="0"/>
+              <w:cnfStyle w:val="000000100000"/>
             </w:pPr>
             <w:r>
               <w:t>Exceptions</w:t>
@@ -1007,7 +1041,7 @@
       <w:tr>
         <w:tc>
           <w:tcPr>
-            <w:cnfStyle w:val="001000000000" w:firstRow="0" w:lastRow="0" w:firstColumn="1" w:lastColumn="0" w:oddVBand="0" w:evenVBand="0" w:oddHBand="0" w:evenHBand="0" w:firstRowFirstColumn="0" w:firstRowLastColumn="0" w:lastRowFirstColumn="0" w:lastRowLastColumn="0"/>
+            <w:cnfStyle w:val="001000000000"/>
             <w:tcW w:w="4606" w:type="dxa"/>
           </w:tcPr>
           <w:p>
@@ -1022,7 +1056,7 @@
           </w:tcPr>
           <w:p>
             <w:pPr>
-              <w:cnfStyle w:val="000000000000" w:firstRow="0" w:lastRow="0" w:firstColumn="0" w:lastColumn="0" w:oddVBand="0" w:evenVBand="0" w:oddHBand="0" w:evenHBand="0" w:firstRowFirstColumn="0" w:firstRowLastColumn="0" w:lastRowFirstColumn="0" w:lastRowLastColumn="0"/>
+              <w:cnfStyle w:val="000000000000"/>
             </w:pPr>
             <w:r>
               <w:t>Delegate</w:t>
@@ -1043,7 +1077,7 @@
 </file>
 
 <file path=word/styles.xml><?xml version="1.0" encoding="utf-8"?>
-<w:styles xmlns:mc="http://schemas.openxmlformats.org/markup-compatibility/2006" xmlns:r="http://schemas.openxmlformats.org/officeDocument/2006/relationships" xmlns:w="http://schemas.openxmlformats.org/wordprocessingml/2006/main" xmlns:w14="http://schemas.microsoft.com/office/word/2010/wordml" mc:Ignorable="w14">
+<w:styles xmlns:r="http://schemas.openxmlformats.org/officeDocument/2006/relationships" xmlns:w="http://schemas.openxmlformats.org/wordprocessingml/2006/main">
   <w:docDefaults>
     <w:rPrDefault>
       <w:rPr>
@@ -1059,7 +1093,7 @@
       </w:pPr>
     </w:pPrDefault>
   </w:docDefaults>
-  <w:latentStyles w:defLockedState="0" w:defUIPriority="99" w:defSemiHidden="1" w:defUnhideWhenUsed="1" w:defQFormat="0" w:count="276">
+  <w:latentStyles w:defLockedState="0" w:defUIPriority="99" w:defSemiHidden="1" w:defUnhideWhenUsed="1" w:defQFormat="0" w:count="267">
     <w:lsdException w:name="Normal" w:semiHidden="0" w:uiPriority="0" w:unhideWhenUsed="0" w:qFormat="1"/>
     <w:lsdException w:name="heading 1" w:semiHidden="0" w:uiPriority="9" w:unhideWhenUsed="0" w:qFormat="1"/>
     <w:lsdException w:name="heading 2" w:uiPriority="9" w:qFormat="1"/>
@@ -1198,24 +1232,26 @@
     <w:lsdException w:name="Bibliography" w:uiPriority="37"/>
     <w:lsdException w:name="TOC Heading" w:uiPriority="39" w:qFormat="1"/>
   </w:latentStyles>
-  <w:style w:type="paragraph" w:default="1" w:styleId="Normal">
+  <w:style w:type="paragraph" w:default="1" w:styleId="Standaard">
     <w:name w:val="Normal"/>
     <w:qFormat/>
+    <w:rsid w:val="003E3356"/>
     <w:rPr>
       <w:lang w:val="en-US"/>
     </w:rPr>
   </w:style>
-  <w:style w:type="character" w:default="1" w:styleId="DefaultParagraphFont">
+  <w:style w:type="character" w:default="1" w:styleId="Standaardalinea-lettertype">
     <w:name w:val="Default Paragraph Font"/>
     <w:uiPriority w:val="1"/>
     <w:semiHidden/>
     <w:unhideWhenUsed/>
   </w:style>
-  <w:style w:type="table" w:default="1" w:styleId="TableNormal">
+  <w:style w:type="table" w:default="1" w:styleId="Standaardtabel">
     <w:name w:val="Normal Table"/>
     <w:uiPriority w:val="99"/>
     <w:semiHidden/>
     <w:unhideWhenUsed/>
+    <w:qFormat/>
     <w:tblPr>
       <w:tblInd w:w="0" w:type="dxa"/>
       <w:tblCellMar>
@@ -1226,15 +1262,15 @@
       </w:tblCellMar>
     </w:tblPr>
   </w:style>
-  <w:style w:type="numbering" w:default="1" w:styleId="NoList">
+  <w:style w:type="numbering" w:default="1" w:styleId="Geenlijst">
     <w:name w:val="No List"/>
     <w:uiPriority w:val="99"/>
     <w:semiHidden/>
     <w:unhideWhenUsed/>
   </w:style>
-  <w:style w:type="table" w:styleId="TableGrid">
+  <w:style w:type="table" w:styleId="Tabelraster">
     <w:name w:val="Table Grid"/>
-    <w:basedOn w:val="TableNormal"/>
+    <w:basedOn w:val="Standaardtabel"/>
     <w:uiPriority w:val="59"/>
     <w:rsid w:val="002B7405"/>
     <w:pPr>
@@ -1258,9 +1294,9 @@
       </w:tblCellMar>
     </w:tblPr>
   </w:style>
-  <w:style w:type="table" w:styleId="LightList">
+  <w:style w:type="table" w:styleId="Lichtelijst">
     <w:name w:val="Light List"/>
-    <w:basedOn w:val="TableNormal"/>
+    <w:basedOn w:val="Standaardtabel"/>
     <w:uiPriority w:val="61"/>
     <w:rsid w:val="00D7598D"/>
     <w:pPr>

</xml_diff>